<commit_message>
#User Settings tab completed. #Information added to the Documentation
</commit_message>
<xml_diff>
--- a/documentation/INTR 8015 PROJECT IMPLMNTTN PHASE.docx
+++ b/documentation/INTR 8015 PROJECT IMPLMNTTN PHASE.docx
@@ -1,6 +1,6 @@
 
 <file path=word/document.xml><?xml version="1.0" encoding="utf-8"?>
-<w:document xmlns:wpc="http://schemas.microsoft.com/office/word/2010/wordprocessingCanvas" xmlns:mc="http://schemas.openxmlformats.org/markup-compatibility/2006" xmlns:o="urn:schemas-microsoft-com:office:office" xmlns:r="http://schemas.openxmlformats.org/officeDocument/2006/relationships" xmlns:m="http://schemas.openxmlformats.org/officeDocument/2006/math" xmlns:v="urn:schemas-microsoft-com:vml" xmlns:wp14="http://schemas.microsoft.com/office/word/2010/wordprocessingDrawing" xmlns:wp="http://schemas.openxmlformats.org/drawingml/2006/wordprocessingDrawing" xmlns:w10="urn:schemas-microsoft-com:office:word" xmlns:w="http://schemas.openxmlformats.org/wordprocessingml/2006/main" xmlns:w14="http://schemas.microsoft.com/office/word/2010/wordml" xmlns:w15="http://schemas.microsoft.com/office/word/2012/wordml" xmlns:wpg="http://schemas.microsoft.com/office/word/2010/wordprocessingGroup" xmlns:wpi="http://schemas.microsoft.com/office/word/2010/wordprocessingInk" xmlns:wne="http://schemas.microsoft.com/office/word/2006/wordml" xmlns:wps="http://schemas.microsoft.com/office/word/2010/wordprocessingShape" mc:Ignorable="w14 w15 wp14">
+<w:document xmlns:wpc="http://schemas.microsoft.com/office/word/2010/wordprocessingCanvas" xmlns:mc="http://schemas.openxmlformats.org/markup-compatibility/2006" xmlns:o="urn:schemas-microsoft-com:office:office" xmlns:r="http://schemas.openxmlformats.org/officeDocument/2006/relationships" xmlns:m="http://schemas.openxmlformats.org/officeDocument/2006/math" xmlns:v="urn:schemas-microsoft-com:vml" xmlns:wp14="http://schemas.microsoft.com/office/word/2010/wordprocessingDrawing" xmlns:wp="http://schemas.openxmlformats.org/drawingml/2006/wordprocessingDrawing" xmlns:w10="urn:schemas-microsoft-com:office:word" xmlns:w="http://schemas.openxmlformats.org/wordprocessingml/2006/main" xmlns:w14="http://schemas.microsoft.com/office/word/2010/wordml" xmlns:wpg="http://schemas.microsoft.com/office/word/2010/wordprocessingGroup" xmlns:wpi="http://schemas.microsoft.com/office/word/2010/wordprocessingInk" xmlns:wne="http://schemas.microsoft.com/office/word/2006/wordml" xmlns:wps="http://schemas.microsoft.com/office/word/2010/wordprocessingShape" mc:Ignorable="w14 wp14">
   <w:body>
     <w:sdt>
       <w:sdtPr>
@@ -55,7 +55,7 @@
                         </pic:cNvPicPr>
                       </pic:nvPicPr>
                       <pic:blipFill>
-                        <a:blip r:embed="rId9">
+                        <a:blip r:embed="rId10">
                           <a:extLst>
                             <a:ext uri="{28A0092B-C50C-407E-A947-70E740481C1C}">
                               <a14:useLocalDpi xmlns:a14="http://schemas.microsoft.com/office/drawing/2010/main" val="0"/>
@@ -108,7 +108,7 @@
                         <pic:cNvPicPr/>
                       </pic:nvPicPr>
                       <pic:blipFill>
-                        <a:blip r:embed="rId10" cstate="print">
+                        <a:blip r:embed="rId11" cstate="print">
                           <a:duotone>
                             <a:schemeClr val="accent1">
                               <a:shade val="45000"/>
@@ -276,7 +276,7 @@
                         <pic:cNvPicPr/>
                       </pic:nvPicPr>
                       <pic:blipFill>
-                        <a:blip r:embed="rId11" cstate="print">
+                        <a:blip r:embed="rId12" cstate="print">
                           <a:duotone>
                             <a:schemeClr val="accent1">
                               <a:shade val="45000"/>
@@ -1002,7 +1002,7 @@
           </mc:Choice>
           <mc:Fallback>
             <w:pict>
-              <v:shapetype w14:anchorId="5D5E3349" id="_x0000_t202" coordsize="21600,21600" o:spt="202" path="m,l,21600r21600,l21600,xe">
+              <v:shapetype id="_x0000_t202" coordsize="21600,21600" o:spt="202" path="m,l,21600r21600,l21600,xe">
                 <v:stroke joinstyle="miter"/>
                 <v:path gradientshapeok="t" o:connecttype="rect"/>
               </v:shapetype>
@@ -2130,16 +2130,7 @@
               <w:b/>
               <w:sz w:val="32"/>
             </w:rPr>
-            <w:t>Analysis and Design</w:t>
-          </w:r>
-          <w:proofErr w:type="gramStart"/>
-          <w:r>
-            <w:rPr>
-              <w:rFonts w:ascii="Georgia" w:hAnsi="Georgia"/>
-              <w:b/>
-              <w:sz w:val="32"/>
-            </w:rPr>
-            <w:t>…………………………..</w:t>
+            <w:t>Analysis and Design…………………………..</w:t>
           </w:r>
           <w:r>
             <w:rPr>
@@ -2165,7 +2156,6 @@
             </w:rPr>
             <w:t>..</w:t>
           </w:r>
-          <w:proofErr w:type="gramEnd"/>
           <w:r>
             <w:rPr>
               <w:rFonts w:ascii="Georgia" w:hAnsi="Georgia"/>
@@ -3329,7 +3319,6 @@
               <w:szCs w:val="24"/>
             </w:rPr>
           </w:pPr>
-          <w:proofErr w:type="spellStart"/>
           <w:r>
             <w:rPr>
               <w:rFonts w:ascii="Times New Roman" w:hAnsi="Times New Roman" w:cs="Times New Roman"/>
@@ -3338,7 +3327,6 @@
             </w:rPr>
             <w:t>OutLook</w:t>
           </w:r>
-          <w:proofErr w:type="spellEnd"/>
           <w:r>
             <w:rPr>
               <w:rFonts w:ascii="Times New Roman" w:hAnsi="Times New Roman" w:cs="Times New Roman"/>
@@ -3532,6 +3520,7 @@
           <w:b/>
           <w:sz w:val="32"/>
         </w:rPr>
+        <w:lastRenderedPageBreak/>
         <w:t>EXECUTIVE SUMMARY</w:t>
       </w:r>
     </w:p>
@@ -4116,9 +4105,9 @@
               </wp:anchor>
             </w:drawing>
           </mc:Choice>
-          <mc:Fallback>
+          <mc:Fallback xmlns:w15="http://schemas.microsoft.com/office/word/2012/wordml">
             <w:pict>
-              <v:roundrect w14:anchorId="692C07F6" id="Rounded Rectangle 77" o:spid="_x0000_s1026" style="position:absolute;margin-left:283.5pt;margin-top:75.25pt;width:66.75pt;height:68.25pt;z-index:-251653120;visibility:visible;mso-wrap-style:square;mso-width-percent:0;mso-height-percent:0;mso-wrap-distance-left:9pt;mso-wrap-distance-top:0;mso-wrap-distance-right:9pt;mso-wrap-distance-bottom:0;mso-position-horizontal:absolute;mso-position-horizontal-relative:text;mso-position-vertical:absolute;mso-position-vertical-relative:text;mso-width-percent:0;mso-height-percent:0;mso-width-relative:margin;mso-height-relative:margin;v-text-anchor:middle" arcsize="10923f" o:gfxdata="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" fillcolor="window" strokecolor="windowText" strokeweight="2pt"/>
+              <v:roundrect w14:anchorId="71D3A15D" id="Rounded Rectangle 77" o:spid="_x0000_s1026" style="position:absolute;margin-left:283.5pt;margin-top:75.25pt;width:66.75pt;height:68.25pt;z-index:-251653120;visibility:visible;mso-wrap-style:square;mso-width-percent:0;mso-height-percent:0;mso-wrap-distance-left:9pt;mso-wrap-distance-top:0;mso-wrap-distance-right:9pt;mso-wrap-distance-bottom:0;mso-position-horizontal:absolute;mso-position-horizontal-relative:text;mso-position-vertical:absolute;mso-position-vertical-relative:text;mso-width-percent:0;mso-height-percent:0;mso-width-relative:margin;mso-height-relative:margin;v-text-anchor:middle" arcsize="10923f" o:gfxdata="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" fillcolor="window" strokecolor="windowText" strokeweight="2pt"/>
             </w:pict>
           </mc:Fallback>
         </mc:AlternateContent>
@@ -4185,9 +4174,9 @@
               </wp:anchor>
             </w:drawing>
           </mc:Choice>
-          <mc:Fallback>
+          <mc:Fallback xmlns:w15="http://schemas.microsoft.com/office/word/2012/wordml">
             <w:pict>
-              <v:roundrect w14:anchorId="700FCC10" id="Rounded Rectangle 72" o:spid="_x0000_s1026" style="position:absolute;margin-left:126.75pt;margin-top:75.25pt;width:66pt;height:68.25pt;z-index:-251652096;visibility:visible;mso-wrap-style:square;mso-width-percent:0;mso-height-percent:0;mso-wrap-distance-left:9pt;mso-wrap-distance-top:0;mso-wrap-distance-right:9pt;mso-wrap-distance-bottom:0;mso-position-horizontal:absolute;mso-position-horizontal-relative:text;mso-position-vertical:absolute;mso-position-vertical-relative:text;mso-width-percent:0;mso-height-percent:0;mso-width-relative:margin;mso-height-relative:margin;v-text-anchor:middle" arcsize="10923f" o:gfxdata="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" fillcolor="window" strokecolor="windowText" strokeweight="2pt"/>
+              <v:roundrect w14:anchorId="52005307" id="Rounded Rectangle 72" o:spid="_x0000_s1026" style="position:absolute;margin-left:126.75pt;margin-top:75.25pt;width:66pt;height:68.25pt;z-index:-251652096;visibility:visible;mso-wrap-style:square;mso-width-percent:0;mso-height-percent:0;mso-wrap-distance-left:9pt;mso-wrap-distance-top:0;mso-wrap-distance-right:9pt;mso-wrap-distance-bottom:0;mso-position-horizontal:absolute;mso-position-horizontal-relative:text;mso-position-vertical:absolute;mso-position-vertical-relative:text;mso-width-percent:0;mso-height-percent:0;mso-width-relative:margin;mso-height-relative:margin;v-text-anchor:middle" arcsize="10923f" o:gfxdata="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" fillcolor="window" strokecolor="windowText" strokeweight="2pt"/>
             </w:pict>
           </mc:Fallback>
         </mc:AlternateContent>
@@ -4314,9 +4303,9 @@
               </wp:anchor>
             </w:drawing>
           </mc:Choice>
-          <mc:Fallback>
+          <mc:Fallback xmlns:w15="http://schemas.microsoft.com/office/word/2012/wordml">
             <w:pict>
-              <v:rect w14:anchorId="36F008D3" id="Rectangle 75" o:spid="_x0000_s1026" style="position:absolute;margin-left:267.75pt;margin-top:1.75pt;width:108pt;height:147.75pt;z-index:-251654144;visibility:visible;mso-wrap-style:square;mso-width-percent:0;mso-height-percent:0;mso-wrap-distance-left:9pt;mso-wrap-distance-top:0;mso-wrap-distance-right:9pt;mso-wrap-distance-bottom:0;mso-position-horizontal:absolute;mso-position-horizontal-relative:text;mso-position-vertical:absolute;mso-position-vertical-relative:text;mso-width-percent:0;mso-height-percent:0;mso-width-relative:margin;mso-height-relative:margin;v-text-anchor:middle" o:gfxdata="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" fillcolor="#bcbcbc">
+              <v:rect w14:anchorId="192F81B3" id="Rectangle 75" o:spid="_x0000_s1026" style="position:absolute;margin-left:267.75pt;margin-top:1.75pt;width:108pt;height:147.75pt;z-index:-251654144;visibility:visible;mso-wrap-style:square;mso-width-percent:0;mso-height-percent:0;mso-wrap-distance-left:9pt;mso-wrap-distance-top:0;mso-wrap-distance-right:9pt;mso-wrap-distance-bottom:0;mso-position-horizontal:absolute;mso-position-horizontal-relative:text;mso-position-vertical:absolute;mso-position-vertical-relative:text;mso-width-percent:0;mso-height-percent:0;mso-width-relative:margin;mso-height-relative:margin;v-text-anchor:middle" o:gfxdata="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" fillcolor="#bcbcbc">
                 <v:fill color2="#ededed" rotate="t" angle="180" colors="0 #bcbcbc;22938f #d0d0d0;1 #ededed" focus="100%" type="gradient"/>
                 <v:shadow on="t" color="black" opacity="24903f" origin=",.5" offset="0,.55556mm"/>
               </v:rect>
@@ -4415,9 +4404,9 @@
               </wp:anchor>
             </w:drawing>
           </mc:Choice>
-          <mc:Fallback>
+          <mc:Fallback xmlns:w15="http://schemas.microsoft.com/office/word/2012/wordml">
             <w:pict>
-              <v:rect w14:anchorId="4033FBF1" id="Rectangle 83" o:spid="_x0000_s1026" style="position:absolute;margin-left:108.75pt;margin-top:1.75pt;width:108pt;height:147.75pt;z-index:-251655168;visibility:visible;mso-wrap-style:square;mso-width-percent:0;mso-height-percent:0;mso-wrap-distance-left:9pt;mso-wrap-distance-top:0;mso-wrap-distance-right:9pt;mso-wrap-distance-bottom:0;mso-position-horizontal:absolute;mso-position-horizontal-relative:text;mso-position-vertical:absolute;mso-position-vertical-relative:text;mso-width-percent:0;mso-height-percent:0;mso-width-relative:margin;mso-height-relative:margin;v-text-anchor:middle" o:gfxdata="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" fillcolor="#bcbcbc">
+              <v:rect w14:anchorId="581C3321" id="Rectangle 83" o:spid="_x0000_s1026" style="position:absolute;margin-left:108.75pt;margin-top:1.75pt;width:108pt;height:147.75pt;z-index:-251655168;visibility:visible;mso-wrap-style:square;mso-width-percent:0;mso-height-percent:0;mso-wrap-distance-left:9pt;mso-wrap-distance-top:0;mso-wrap-distance-right:9pt;mso-wrap-distance-bottom:0;mso-position-horizontal:absolute;mso-position-horizontal-relative:text;mso-position-vertical:absolute;mso-position-vertical-relative:text;mso-width-percent:0;mso-height-percent:0;mso-width-relative:margin;mso-height-relative:margin;v-text-anchor:middle" o:gfxdata="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" fillcolor="#bcbcbc">
                 <v:fill color2="#ededed" rotate="t" angle="180" colors="0 #bcbcbc;22938f #d0d0d0;1 #ededed" focus="100%" type="gradient"/>
                 <v:shadow on="t" color="black" opacity="24903f" origin=",.5" offset="0,.55556mm"/>
               </v:rect>
@@ -4525,9 +4514,9 @@
               </wp:anchor>
             </w:drawing>
           </mc:Choice>
-          <mc:Fallback>
+          <mc:Fallback xmlns:w15="http://schemas.microsoft.com/office/word/2012/wordml">
             <w:pict>
-              <v:shapetype w14:anchorId="6D574AA2" id="_x0000_t105" coordsize="21600,21600" o:spt="105" adj="12960,19440,14400" path="wr,0@3@23,0@22@4,0@15,0@1@23@7,0@13@2l@14@2@8@22@12@2at,0@3@23@11@2@17@26@15,0@1@23@17@26@15@22xewr,0@3@23@4,0@17@26nfe">
+              <v:shapetype w14:anchorId="05E20E77" id="_x0000_t105" coordsize="21600,21600" o:spt="105" adj="12960,19440,14400" path="wr,0@3@23,0@22@4,0@15,0@1@23@7,0@13@2l@14@2@8@22@12@2at,0@3@23@11@2@17@26@15,0@1@23@17@26@15@22xewr,0@3@23@4,0@17@26nfe">
                 <v:stroke joinstyle="miter"/>
                 <v:formulas>
                   <v:f eqn="val #0"/>
@@ -4748,7 +4737,7 @@
           <w:numId w:val="1"/>
         </w:numPr>
         <w:ind w:left="-709" w:firstLine="0"/>
-        <w:jc w:val="both"/>
+        <w:jc w:val="center"/>
         <w:rPr>
           <w:rFonts w:ascii="Times New Roman" w:hAnsi="Times New Roman" w:cs="Times New Roman"/>
           <w:b/>
@@ -5675,25 +5664,7 @@
           <w:sz w:val="24"/>
           <w:szCs w:val="24"/>
         </w:rPr>
-        <w:t xml:space="preserve">linic located in Northwood Business Campus </w:t>
-      </w:r>
-      <w:proofErr w:type="spellStart"/>
-      <w:r>
-        <w:rPr>
-          <w:rFonts w:ascii="Times New Roman" w:hAnsi="Times New Roman" w:cs="Times New Roman"/>
-          <w:sz w:val="24"/>
-          <w:szCs w:val="24"/>
-        </w:rPr>
-        <w:t>Santry</w:t>
-      </w:r>
-      <w:proofErr w:type="spellEnd"/>
-      <w:r>
-        <w:rPr>
-          <w:rFonts w:ascii="Times New Roman" w:hAnsi="Times New Roman" w:cs="Times New Roman"/>
-          <w:sz w:val="24"/>
-          <w:szCs w:val="24"/>
-        </w:rPr>
-        <w:t>, Dublin 9 a</w:t>
+        <w:t>linic located in Northwood Business Campus Santry, Dublin 9 a</w:t>
       </w:r>
       <w:r>
         <w:rPr>
@@ -5904,17 +5875,6 @@
         </w:rPr>
         <w:t xml:space="preserve">   </w:t>
       </w:r>
-    </w:p>
-    <w:p>
-      <w:pPr>
-        <w:spacing w:after="0" w:line="240" w:lineRule="auto"/>
-        <w:jc w:val="both"/>
-        <w:rPr>
-          <w:rFonts w:ascii="Times New Roman" w:hAnsi="Times New Roman" w:cs="Times New Roman"/>
-          <w:sz w:val="24"/>
-          <w:szCs w:val="24"/>
-        </w:rPr>
-      </w:pPr>
     </w:p>
     <w:p>
       <w:pPr>
@@ -5953,6 +5913,7 @@
           <w:sz w:val="28"/>
           <w:szCs w:val="28"/>
         </w:rPr>
+        <w:lastRenderedPageBreak/>
         <w:t xml:space="preserve">GOALS </w:t>
       </w:r>
       <w:r>
@@ -7133,6 +7094,7 @@
           <w:numId w:val="1"/>
         </w:numPr>
         <w:ind w:left="0" w:hanging="709"/>
+        <w:jc w:val="center"/>
         <w:rPr>
           <w:rFonts w:ascii="Times New Roman" w:hAnsi="Times New Roman" w:cs="Times New Roman"/>
           <w:b/>
@@ -7145,6 +7107,7 @@
           <w:b/>
           <w:sz w:val="36"/>
         </w:rPr>
+        <w:lastRenderedPageBreak/>
         <w:t>METHODOLOGY</w:t>
       </w:r>
     </w:p>
@@ -7915,399 +7878,6 @@
             <wp:extent cx="3028950" cy="1409700"/>
             <wp:effectExtent l="0" t="0" r="0" b="0"/>
             <wp:docPr id="57" name="Picture 57"/>
-            <wp:cNvGraphicFramePr>
-              <a:graphicFrameLocks xmlns:a="http://schemas.openxmlformats.org/drawingml/2006/main" noChangeAspect="1"/>
-            </wp:cNvGraphicFramePr>
-            <a:graphic xmlns:a="http://schemas.openxmlformats.org/drawingml/2006/main">
-              <a:graphicData uri="http://schemas.openxmlformats.org/drawingml/2006/picture">
-                <pic:pic xmlns:pic="http://schemas.openxmlformats.org/drawingml/2006/picture">
-                  <pic:nvPicPr>
-                    <pic:cNvPr id="1" name=""/>
-                    <pic:cNvPicPr/>
-                  </pic:nvPicPr>
-                  <pic:blipFill>
-                    <a:blip r:embed="rId12"/>
-                    <a:stretch>
-                      <a:fillRect/>
-                    </a:stretch>
-                  </pic:blipFill>
-                  <pic:spPr>
-                    <a:xfrm>
-                      <a:off x="0" y="0"/>
-                      <a:ext cx="3028950" cy="1409700"/>
-                    </a:xfrm>
-                    <a:prstGeom prst="rect">
-                      <a:avLst/>
-                    </a:prstGeom>
-                  </pic:spPr>
-                </pic:pic>
-              </a:graphicData>
-            </a:graphic>
-          </wp:inline>
-        </w:drawing>
-      </w:r>
-    </w:p>
-    <w:p>
-      <w:pPr>
-        <w:spacing w:after="0" w:line="240" w:lineRule="auto"/>
-        <w:jc w:val="center"/>
-        <w:rPr>
-          <w:rFonts w:ascii="Times New Roman" w:hAnsi="Times New Roman" w:cs="Times New Roman"/>
-          <w:i/>
-          <w:sz w:val="24"/>
-          <w:szCs w:val="48"/>
-        </w:rPr>
-      </w:pPr>
-      <w:r>
-        <w:rPr>
-          <w:rFonts w:ascii="Times New Roman" w:hAnsi="Times New Roman" w:cs="Times New Roman"/>
-          <w:i/>
-          <w:sz w:val="24"/>
-          <w:szCs w:val="48"/>
-        </w:rPr>
-        <w:t>Repository creat</w:t>
-      </w:r>
-      <w:r>
-        <w:rPr>
-          <w:rFonts w:ascii="Times New Roman" w:hAnsi="Times New Roman" w:cs="Times New Roman"/>
-          <w:i/>
-          <w:sz w:val="24"/>
-          <w:szCs w:val="48"/>
-        </w:rPr>
-        <w:t>ed on GitHub</w:t>
-      </w:r>
-    </w:p>
-    <w:p>
-      <w:pPr>
-        <w:spacing w:after="0" w:line="240" w:lineRule="auto"/>
-        <w:jc w:val="both"/>
-        <w:rPr>
-          <w:rFonts w:ascii="Times New Roman" w:hAnsi="Times New Roman" w:cs="Times New Roman"/>
-          <w:sz w:val="24"/>
-          <w:szCs w:val="48"/>
-        </w:rPr>
-      </w:pPr>
-    </w:p>
-    <w:p>
-      <w:pPr>
-        <w:spacing w:after="0" w:line="240" w:lineRule="auto"/>
-        <w:jc w:val="both"/>
-        <w:rPr>
-          <w:rFonts w:ascii="Times New Roman" w:hAnsi="Times New Roman" w:cs="Times New Roman"/>
-          <w:sz w:val="24"/>
-          <w:szCs w:val="48"/>
-        </w:rPr>
-      </w:pPr>
-    </w:p>
-    <w:p>
-      <w:pPr>
-        <w:spacing w:after="0" w:line="240" w:lineRule="auto"/>
-        <w:jc w:val="both"/>
-        <w:rPr>
-          <w:rFonts w:ascii="Times New Roman" w:hAnsi="Times New Roman" w:cs="Times New Roman"/>
-          <w:sz w:val="24"/>
-        </w:rPr>
-      </w:pPr>
-    </w:p>
-    <w:p>
-      <w:pPr>
-        <w:spacing w:after="0" w:line="240" w:lineRule="auto"/>
-        <w:jc w:val="both"/>
-        <w:rPr>
-          <w:rFonts w:ascii="Times New Roman" w:hAnsi="Times New Roman" w:cs="Times New Roman"/>
-          <w:sz w:val="24"/>
-        </w:rPr>
-      </w:pPr>
-    </w:p>
-    <w:p>
-      <w:pPr>
-        <w:spacing w:after="0" w:line="240" w:lineRule="auto"/>
-        <w:jc w:val="both"/>
-        <w:rPr>
-          <w:rFonts w:ascii="Times New Roman" w:hAnsi="Times New Roman" w:cs="Times New Roman"/>
-          <w:sz w:val="24"/>
-        </w:rPr>
-      </w:pPr>
-      <w:r>
-        <w:rPr>
-          <w:rFonts w:ascii="Times New Roman" w:hAnsi="Times New Roman" w:cs="Times New Roman"/>
-          <w:sz w:val="24"/>
-        </w:rPr>
-        <w:t xml:space="preserve">One of Git’s most important features is the ability to create </w:t>
-      </w:r>
-      <w:r>
-        <w:rPr>
-          <w:rFonts w:ascii="Times New Roman" w:hAnsi="Times New Roman" w:cs="Times New Roman"/>
-          <w:b/>
-          <w:i/>
-          <w:sz w:val="24"/>
-        </w:rPr>
-        <w:t>branches</w:t>
-      </w:r>
-      <w:r>
-        <w:rPr>
-          <w:rFonts w:ascii="Times New Roman" w:hAnsi="Times New Roman" w:cs="Times New Roman"/>
-          <w:sz w:val="24"/>
-        </w:rPr>
-        <w:t xml:space="preserve">.  Branches </w:t>
-      </w:r>
-      <w:r>
-        <w:rPr>
-          <w:rFonts w:ascii="Times New Roman" w:hAnsi="Times New Roman" w:cs="Times New Roman"/>
-          <w:sz w:val="24"/>
-        </w:rPr>
-        <w:t xml:space="preserve">in GitHub </w:t>
-      </w:r>
-      <w:r>
-        <w:rPr>
-          <w:rFonts w:ascii="Times New Roman" w:hAnsi="Times New Roman" w:cs="Times New Roman"/>
-          <w:sz w:val="24"/>
-        </w:rPr>
-        <w:t>are concurrent lines of development independent of the ‘</w:t>
-      </w:r>
-      <w:r>
-        <w:rPr>
-          <w:rFonts w:ascii="Times New Roman" w:hAnsi="Times New Roman" w:cs="Times New Roman"/>
-          <w:b/>
-          <w:sz w:val="24"/>
-          <w:u w:val="single"/>
-        </w:rPr>
-        <w:t>master</w:t>
-      </w:r>
-      <w:r>
-        <w:rPr>
-          <w:rFonts w:ascii="Times New Roman" w:hAnsi="Times New Roman" w:cs="Times New Roman"/>
-          <w:sz w:val="24"/>
-        </w:rPr>
-        <w:t xml:space="preserve">’ code, in which changes can be made without </w:t>
-      </w:r>
-      <w:r>
-        <w:rPr>
-          <w:rFonts w:ascii="Times New Roman" w:hAnsi="Times New Roman" w:cs="Times New Roman"/>
-          <w:sz w:val="24"/>
-        </w:rPr>
-        <w:t>the fear of interference</w:t>
-      </w:r>
-      <w:r>
-        <w:rPr>
-          <w:rFonts w:ascii="Times New Roman" w:hAnsi="Times New Roman" w:cs="Times New Roman"/>
-          <w:sz w:val="24"/>
-        </w:rPr>
-        <w:t>.</w:t>
-      </w:r>
-    </w:p>
-    <w:p>
-      <w:pPr>
-        <w:spacing w:after="0" w:line="240" w:lineRule="auto"/>
-        <w:jc w:val="both"/>
-        <w:rPr>
-          <w:rFonts w:ascii="Times New Roman" w:hAnsi="Times New Roman" w:cs="Times New Roman"/>
-          <w:sz w:val="24"/>
-        </w:rPr>
-      </w:pPr>
-    </w:p>
-    <w:p>
-      <w:pPr>
-        <w:spacing w:after="0" w:line="240" w:lineRule="auto"/>
-        <w:jc w:val="both"/>
-        <w:rPr>
-          <w:rFonts w:ascii="Times New Roman" w:hAnsi="Times New Roman" w:cs="Times New Roman"/>
-          <w:sz w:val="24"/>
-        </w:rPr>
-      </w:pPr>
-    </w:p>
-    <w:p>
-      <w:pPr>
-        <w:spacing w:after="0" w:line="240" w:lineRule="auto"/>
-        <w:jc w:val="both"/>
-        <w:rPr>
-          <w:rFonts w:ascii="Times New Roman" w:hAnsi="Times New Roman" w:cs="Times New Roman"/>
-          <w:sz w:val="24"/>
-          <w:szCs w:val="48"/>
-        </w:rPr>
-      </w:pPr>
-      <w:r>
-        <w:rPr>
-          <w:rFonts w:ascii="Times New Roman" w:hAnsi="Times New Roman" w:cs="Times New Roman"/>
-          <w:sz w:val="24"/>
-        </w:rPr>
-        <w:t xml:space="preserve">The most helpful feature of GitHub </w:t>
-      </w:r>
-      <w:r>
-        <w:rPr>
-          <w:rFonts w:ascii="Times New Roman" w:hAnsi="Times New Roman" w:cs="Times New Roman"/>
-          <w:sz w:val="24"/>
-        </w:rPr>
-        <w:t xml:space="preserve">is </w:t>
-      </w:r>
-      <w:r>
-        <w:rPr>
-          <w:rFonts w:ascii="Times New Roman" w:hAnsi="Times New Roman" w:cs="Times New Roman"/>
-          <w:b/>
-          <w:i/>
-          <w:sz w:val="24"/>
-        </w:rPr>
-        <w:t>merging</w:t>
-      </w:r>
-      <w:r>
-        <w:rPr>
-          <w:rFonts w:ascii="Times New Roman" w:hAnsi="Times New Roman" w:cs="Times New Roman"/>
-          <w:sz w:val="24"/>
-        </w:rPr>
-        <w:t xml:space="preserve">.  When a feature is </w:t>
-      </w:r>
-      <w:r>
-        <w:rPr>
-          <w:rFonts w:ascii="Times New Roman" w:hAnsi="Times New Roman" w:cs="Times New Roman"/>
-          <w:sz w:val="24"/>
-        </w:rPr>
-        <w:t xml:space="preserve">completed and tested, its branch can be merged back into the master branch to integrate the changes into it. </w:t>
-      </w:r>
-      <w:r>
-        <w:rPr>
-          <w:rFonts w:ascii="Times New Roman" w:hAnsi="Times New Roman" w:cs="Times New Roman"/>
-          <w:sz w:val="24"/>
-        </w:rPr>
-        <w:t xml:space="preserve"> The process of merging is most</w:t>
-      </w:r>
-      <w:r>
-        <w:rPr>
-          <w:rFonts w:ascii="Times New Roman" w:hAnsi="Times New Roman" w:cs="Times New Roman"/>
-          <w:sz w:val="24"/>
-        </w:rPr>
-        <w:t>ly automatic, and conflicts are easily resolved manually.  Because branches diverge from the master codebase, over time they grow out of sync as other w</w:t>
-      </w:r>
-      <w:r>
-        <w:rPr>
-          <w:rFonts w:ascii="Times New Roman" w:hAnsi="Times New Roman" w:cs="Times New Roman"/>
-          <w:sz w:val="24"/>
-        </w:rPr>
-        <w:t xml:space="preserve">ork is completed and integrated. </w:t>
-      </w:r>
-      <w:r>
-        <w:rPr>
-          <w:rFonts w:ascii="Times New Roman" w:hAnsi="Times New Roman" w:cs="Times New Roman"/>
-          <w:sz w:val="24"/>
-        </w:rPr>
-        <w:t xml:space="preserve">But merging </w:t>
-      </w:r>
-      <w:r>
-        <w:rPr>
-          <w:rFonts w:ascii="Times New Roman" w:hAnsi="Times New Roman" w:cs="Times New Roman"/>
-          <w:sz w:val="24"/>
-        </w:rPr>
-        <w:t xml:space="preserve">the </w:t>
-      </w:r>
-      <w:r>
-        <w:rPr>
-          <w:rFonts w:ascii="Times New Roman" w:hAnsi="Times New Roman" w:cs="Times New Roman"/>
-          <w:sz w:val="24"/>
-        </w:rPr>
-        <w:t>work</w:t>
-      </w:r>
-      <w:r>
-        <w:rPr>
-          <w:rFonts w:ascii="Times New Roman" w:hAnsi="Times New Roman" w:cs="Times New Roman"/>
-          <w:sz w:val="24"/>
-        </w:rPr>
-        <w:t xml:space="preserve"> in both ways (i.e. </w:t>
-      </w:r>
-      <w:r>
-        <w:rPr>
-          <w:rFonts w:ascii="Times New Roman" w:hAnsi="Times New Roman" w:cs="Times New Roman"/>
-          <w:sz w:val="24"/>
-        </w:rPr>
-        <w:t>by merging the master branch into the feature branch</w:t>
-      </w:r>
-      <w:r>
-        <w:rPr>
-          <w:rFonts w:ascii="Times New Roman" w:hAnsi="Times New Roman" w:cs="Times New Roman"/>
-          <w:sz w:val="24"/>
-        </w:rPr>
-        <w:t>)</w:t>
-      </w:r>
-      <w:r>
-        <w:rPr>
-          <w:rFonts w:ascii="Times New Roman" w:hAnsi="Times New Roman" w:cs="Times New Roman"/>
-          <w:sz w:val="24"/>
-        </w:rPr>
-        <w:t>, it can be brought up to th</w:t>
-      </w:r>
-      <w:r>
-        <w:rPr>
-          <w:rFonts w:ascii="Times New Roman" w:hAnsi="Times New Roman" w:cs="Times New Roman"/>
-          <w:sz w:val="24"/>
-        </w:rPr>
-        <w:t xml:space="preserve">e date with the latest changes, </w:t>
-      </w:r>
-      <w:r>
-        <w:rPr>
-          <w:rFonts w:ascii="Times New Roman" w:hAnsi="Times New Roman" w:cs="Times New Roman"/>
-          <w:sz w:val="24"/>
-        </w:rPr>
-        <w:t>without any inte</w:t>
-      </w:r>
-      <w:r>
-        <w:rPr>
-          <w:rFonts w:ascii="Times New Roman" w:hAnsi="Times New Roman" w:cs="Times New Roman"/>
-          <w:sz w:val="24"/>
-        </w:rPr>
-        <w:t>rference to the main codebase.</w:t>
-      </w:r>
-    </w:p>
-    <w:p>
-      <w:pPr>
-        <w:spacing w:after="0" w:line="240" w:lineRule="auto"/>
-        <w:jc w:val="center"/>
-        <w:rPr>
-          <w:rFonts w:ascii="Times New Roman" w:hAnsi="Times New Roman" w:cs="Times New Roman"/>
-          <w:sz w:val="24"/>
-          <w:szCs w:val="48"/>
-        </w:rPr>
-      </w:pPr>
-    </w:p>
-    <w:p>
-      <w:pPr>
-        <w:spacing w:after="0" w:line="240" w:lineRule="auto"/>
-        <w:jc w:val="center"/>
-        <w:rPr>
-          <w:rFonts w:ascii="Times New Roman" w:hAnsi="Times New Roman" w:cs="Times New Roman"/>
-          <w:sz w:val="24"/>
-          <w:szCs w:val="48"/>
-        </w:rPr>
-      </w:pPr>
-    </w:p>
-    <w:p>
-      <w:pPr>
-        <w:spacing w:after="0" w:line="240" w:lineRule="auto"/>
-        <w:jc w:val="center"/>
-        <w:rPr>
-          <w:rFonts w:ascii="Times New Roman" w:hAnsi="Times New Roman" w:cs="Times New Roman"/>
-          <w:sz w:val="24"/>
-          <w:szCs w:val="48"/>
-        </w:rPr>
-      </w:pPr>
-    </w:p>
-    <w:p>
-      <w:pPr>
-        <w:spacing w:after="0" w:line="240" w:lineRule="auto"/>
-        <w:jc w:val="center"/>
-        <w:rPr>
-          <w:rFonts w:ascii="Times New Roman" w:hAnsi="Times New Roman" w:cs="Times New Roman"/>
-          <w:sz w:val="24"/>
-          <w:szCs w:val="48"/>
-        </w:rPr>
-      </w:pPr>
-      <w:r>
-        <w:rPr>
-          <w:noProof/>
-          <w:lang w:val="en-IE" w:eastAsia="en-IE"/>
-        </w:rPr>
-        <w:drawing>
-          <wp:inline distT="0" distB="0" distL="0" distR="0" wp14:anchorId="7748C902" wp14:editId="3E543F92">
-            <wp:extent cx="5324475" cy="1390650"/>
-            <wp:effectExtent l="0" t="0" r="9525" b="0"/>
-            <wp:docPr id="34" name="Picture 34"/>
             <wp:cNvGraphicFramePr>
               <a:graphicFrameLocks xmlns:a="http://schemas.openxmlformats.org/drawingml/2006/main" noChangeAspect="1"/>
             </wp:cNvGraphicFramePr>
@@ -8327,6 +7897,400 @@
                   <pic:spPr>
                     <a:xfrm>
                       <a:off x="0" y="0"/>
+                      <a:ext cx="3028950" cy="1409700"/>
+                    </a:xfrm>
+                    <a:prstGeom prst="rect">
+                      <a:avLst/>
+                    </a:prstGeom>
+                  </pic:spPr>
+                </pic:pic>
+              </a:graphicData>
+            </a:graphic>
+          </wp:inline>
+        </w:drawing>
+      </w:r>
+    </w:p>
+    <w:p>
+      <w:pPr>
+        <w:spacing w:after="0" w:line="240" w:lineRule="auto"/>
+        <w:jc w:val="center"/>
+        <w:rPr>
+          <w:rFonts w:ascii="Times New Roman" w:hAnsi="Times New Roman" w:cs="Times New Roman"/>
+          <w:i/>
+          <w:sz w:val="24"/>
+          <w:szCs w:val="48"/>
+        </w:rPr>
+      </w:pPr>
+      <w:r>
+        <w:rPr>
+          <w:rFonts w:ascii="Times New Roman" w:hAnsi="Times New Roman" w:cs="Times New Roman"/>
+          <w:i/>
+          <w:sz w:val="24"/>
+          <w:szCs w:val="48"/>
+        </w:rPr>
+        <w:t>Repository creat</w:t>
+      </w:r>
+      <w:r>
+        <w:rPr>
+          <w:rFonts w:ascii="Times New Roman" w:hAnsi="Times New Roman" w:cs="Times New Roman"/>
+          <w:i/>
+          <w:sz w:val="24"/>
+          <w:szCs w:val="48"/>
+        </w:rPr>
+        <w:t>ed on GitHub</w:t>
+      </w:r>
+    </w:p>
+    <w:p>
+      <w:pPr>
+        <w:spacing w:after="0" w:line="240" w:lineRule="auto"/>
+        <w:jc w:val="both"/>
+        <w:rPr>
+          <w:rFonts w:ascii="Times New Roman" w:hAnsi="Times New Roman" w:cs="Times New Roman"/>
+          <w:sz w:val="24"/>
+          <w:szCs w:val="48"/>
+        </w:rPr>
+      </w:pPr>
+    </w:p>
+    <w:p>
+      <w:pPr>
+        <w:spacing w:after="0" w:line="240" w:lineRule="auto"/>
+        <w:jc w:val="both"/>
+        <w:rPr>
+          <w:rFonts w:ascii="Times New Roman" w:hAnsi="Times New Roman" w:cs="Times New Roman"/>
+          <w:sz w:val="24"/>
+          <w:szCs w:val="48"/>
+        </w:rPr>
+      </w:pPr>
+    </w:p>
+    <w:p>
+      <w:pPr>
+        <w:spacing w:after="0" w:line="240" w:lineRule="auto"/>
+        <w:jc w:val="both"/>
+        <w:rPr>
+          <w:rFonts w:ascii="Times New Roman" w:hAnsi="Times New Roman" w:cs="Times New Roman"/>
+          <w:sz w:val="24"/>
+        </w:rPr>
+      </w:pPr>
+    </w:p>
+    <w:p>
+      <w:pPr>
+        <w:spacing w:after="0" w:line="240" w:lineRule="auto"/>
+        <w:jc w:val="both"/>
+        <w:rPr>
+          <w:rFonts w:ascii="Times New Roman" w:hAnsi="Times New Roman" w:cs="Times New Roman"/>
+          <w:sz w:val="24"/>
+        </w:rPr>
+      </w:pPr>
+    </w:p>
+    <w:p>
+      <w:pPr>
+        <w:spacing w:after="0" w:line="240" w:lineRule="auto"/>
+        <w:jc w:val="both"/>
+        <w:rPr>
+          <w:rFonts w:ascii="Times New Roman" w:hAnsi="Times New Roman" w:cs="Times New Roman"/>
+          <w:sz w:val="24"/>
+        </w:rPr>
+      </w:pPr>
+      <w:r>
+        <w:rPr>
+          <w:rFonts w:ascii="Times New Roman" w:hAnsi="Times New Roman" w:cs="Times New Roman"/>
+          <w:sz w:val="24"/>
+        </w:rPr>
+        <w:lastRenderedPageBreak/>
+        <w:t xml:space="preserve">One of Git’s most important features is the ability to create </w:t>
+      </w:r>
+      <w:r>
+        <w:rPr>
+          <w:rFonts w:ascii="Times New Roman" w:hAnsi="Times New Roman" w:cs="Times New Roman"/>
+          <w:b/>
+          <w:i/>
+          <w:sz w:val="24"/>
+        </w:rPr>
+        <w:t>branches</w:t>
+      </w:r>
+      <w:r>
+        <w:rPr>
+          <w:rFonts w:ascii="Times New Roman" w:hAnsi="Times New Roman" w:cs="Times New Roman"/>
+          <w:sz w:val="24"/>
+        </w:rPr>
+        <w:t xml:space="preserve">.  Branches </w:t>
+      </w:r>
+      <w:r>
+        <w:rPr>
+          <w:rFonts w:ascii="Times New Roman" w:hAnsi="Times New Roman" w:cs="Times New Roman"/>
+          <w:sz w:val="24"/>
+        </w:rPr>
+        <w:t xml:space="preserve">in GitHub </w:t>
+      </w:r>
+      <w:r>
+        <w:rPr>
+          <w:rFonts w:ascii="Times New Roman" w:hAnsi="Times New Roman" w:cs="Times New Roman"/>
+          <w:sz w:val="24"/>
+        </w:rPr>
+        <w:t>are concurrent lines of development independent of the ‘</w:t>
+      </w:r>
+      <w:r>
+        <w:rPr>
+          <w:rFonts w:ascii="Times New Roman" w:hAnsi="Times New Roman" w:cs="Times New Roman"/>
+          <w:b/>
+          <w:sz w:val="24"/>
+          <w:u w:val="single"/>
+        </w:rPr>
+        <w:t>master</w:t>
+      </w:r>
+      <w:r>
+        <w:rPr>
+          <w:rFonts w:ascii="Times New Roman" w:hAnsi="Times New Roman" w:cs="Times New Roman"/>
+          <w:sz w:val="24"/>
+        </w:rPr>
+        <w:t xml:space="preserve">’ code, in which changes can be made without </w:t>
+      </w:r>
+      <w:r>
+        <w:rPr>
+          <w:rFonts w:ascii="Times New Roman" w:hAnsi="Times New Roman" w:cs="Times New Roman"/>
+          <w:sz w:val="24"/>
+        </w:rPr>
+        <w:t>the fear of interference</w:t>
+      </w:r>
+      <w:r>
+        <w:rPr>
+          <w:rFonts w:ascii="Times New Roman" w:hAnsi="Times New Roman" w:cs="Times New Roman"/>
+          <w:sz w:val="24"/>
+        </w:rPr>
+        <w:t>.</w:t>
+      </w:r>
+    </w:p>
+    <w:p>
+      <w:pPr>
+        <w:spacing w:after="0" w:line="240" w:lineRule="auto"/>
+        <w:jc w:val="both"/>
+        <w:rPr>
+          <w:rFonts w:ascii="Times New Roman" w:hAnsi="Times New Roman" w:cs="Times New Roman"/>
+          <w:sz w:val="24"/>
+        </w:rPr>
+      </w:pPr>
+    </w:p>
+    <w:p>
+      <w:pPr>
+        <w:spacing w:after="0" w:line="240" w:lineRule="auto"/>
+        <w:jc w:val="both"/>
+        <w:rPr>
+          <w:rFonts w:ascii="Times New Roman" w:hAnsi="Times New Roman" w:cs="Times New Roman"/>
+          <w:sz w:val="24"/>
+        </w:rPr>
+      </w:pPr>
+    </w:p>
+    <w:p>
+      <w:pPr>
+        <w:spacing w:after="0" w:line="240" w:lineRule="auto"/>
+        <w:jc w:val="both"/>
+        <w:rPr>
+          <w:rFonts w:ascii="Times New Roman" w:hAnsi="Times New Roman" w:cs="Times New Roman"/>
+          <w:sz w:val="24"/>
+          <w:szCs w:val="48"/>
+        </w:rPr>
+      </w:pPr>
+      <w:r>
+        <w:rPr>
+          <w:rFonts w:ascii="Times New Roman" w:hAnsi="Times New Roman" w:cs="Times New Roman"/>
+          <w:sz w:val="24"/>
+        </w:rPr>
+        <w:t xml:space="preserve">The most helpful feature of GitHub </w:t>
+      </w:r>
+      <w:r>
+        <w:rPr>
+          <w:rFonts w:ascii="Times New Roman" w:hAnsi="Times New Roman" w:cs="Times New Roman"/>
+          <w:sz w:val="24"/>
+        </w:rPr>
+        <w:t xml:space="preserve">is </w:t>
+      </w:r>
+      <w:r>
+        <w:rPr>
+          <w:rFonts w:ascii="Times New Roman" w:hAnsi="Times New Roman" w:cs="Times New Roman"/>
+          <w:b/>
+          <w:i/>
+          <w:sz w:val="24"/>
+        </w:rPr>
+        <w:t>merging</w:t>
+      </w:r>
+      <w:r>
+        <w:rPr>
+          <w:rFonts w:ascii="Times New Roman" w:hAnsi="Times New Roman" w:cs="Times New Roman"/>
+          <w:sz w:val="24"/>
+        </w:rPr>
+        <w:t xml:space="preserve">.  When a feature is </w:t>
+      </w:r>
+      <w:r>
+        <w:rPr>
+          <w:rFonts w:ascii="Times New Roman" w:hAnsi="Times New Roman" w:cs="Times New Roman"/>
+          <w:sz w:val="24"/>
+        </w:rPr>
+        <w:t xml:space="preserve">completed and tested, its branch can be merged back into the master branch to integrate the changes into it. </w:t>
+      </w:r>
+      <w:r>
+        <w:rPr>
+          <w:rFonts w:ascii="Times New Roman" w:hAnsi="Times New Roman" w:cs="Times New Roman"/>
+          <w:sz w:val="24"/>
+        </w:rPr>
+        <w:t xml:space="preserve"> The process of merging is most</w:t>
+      </w:r>
+      <w:r>
+        <w:rPr>
+          <w:rFonts w:ascii="Times New Roman" w:hAnsi="Times New Roman" w:cs="Times New Roman"/>
+          <w:sz w:val="24"/>
+        </w:rPr>
+        <w:t>ly automatic, and conflicts are easily resolved manually.  Because branches diverge from the master codebase, over time they grow out of sync as other w</w:t>
+      </w:r>
+      <w:r>
+        <w:rPr>
+          <w:rFonts w:ascii="Times New Roman" w:hAnsi="Times New Roman" w:cs="Times New Roman"/>
+          <w:sz w:val="24"/>
+        </w:rPr>
+        <w:t xml:space="preserve">ork is completed and integrated. </w:t>
+      </w:r>
+      <w:r>
+        <w:rPr>
+          <w:rFonts w:ascii="Times New Roman" w:hAnsi="Times New Roman" w:cs="Times New Roman"/>
+          <w:sz w:val="24"/>
+        </w:rPr>
+        <w:t xml:space="preserve">But merging </w:t>
+      </w:r>
+      <w:r>
+        <w:rPr>
+          <w:rFonts w:ascii="Times New Roman" w:hAnsi="Times New Roman" w:cs="Times New Roman"/>
+          <w:sz w:val="24"/>
+        </w:rPr>
+        <w:t xml:space="preserve">the </w:t>
+      </w:r>
+      <w:r>
+        <w:rPr>
+          <w:rFonts w:ascii="Times New Roman" w:hAnsi="Times New Roman" w:cs="Times New Roman"/>
+          <w:sz w:val="24"/>
+        </w:rPr>
+        <w:t>work</w:t>
+      </w:r>
+      <w:r>
+        <w:rPr>
+          <w:rFonts w:ascii="Times New Roman" w:hAnsi="Times New Roman" w:cs="Times New Roman"/>
+          <w:sz w:val="24"/>
+        </w:rPr>
+        <w:t xml:space="preserve"> in both ways (i.e. </w:t>
+      </w:r>
+      <w:r>
+        <w:rPr>
+          <w:rFonts w:ascii="Times New Roman" w:hAnsi="Times New Roman" w:cs="Times New Roman"/>
+          <w:sz w:val="24"/>
+        </w:rPr>
+        <w:t>by merging the master branch into the feature branch</w:t>
+      </w:r>
+      <w:r>
+        <w:rPr>
+          <w:rFonts w:ascii="Times New Roman" w:hAnsi="Times New Roman" w:cs="Times New Roman"/>
+          <w:sz w:val="24"/>
+        </w:rPr>
+        <w:t>)</w:t>
+      </w:r>
+      <w:r>
+        <w:rPr>
+          <w:rFonts w:ascii="Times New Roman" w:hAnsi="Times New Roman" w:cs="Times New Roman"/>
+          <w:sz w:val="24"/>
+        </w:rPr>
+        <w:t>, it can be brought up to th</w:t>
+      </w:r>
+      <w:r>
+        <w:rPr>
+          <w:rFonts w:ascii="Times New Roman" w:hAnsi="Times New Roman" w:cs="Times New Roman"/>
+          <w:sz w:val="24"/>
+        </w:rPr>
+        <w:t xml:space="preserve">e date with the latest changes, </w:t>
+      </w:r>
+      <w:r>
+        <w:rPr>
+          <w:rFonts w:ascii="Times New Roman" w:hAnsi="Times New Roman" w:cs="Times New Roman"/>
+          <w:sz w:val="24"/>
+        </w:rPr>
+        <w:t>without any inte</w:t>
+      </w:r>
+      <w:r>
+        <w:rPr>
+          <w:rFonts w:ascii="Times New Roman" w:hAnsi="Times New Roman" w:cs="Times New Roman"/>
+          <w:sz w:val="24"/>
+        </w:rPr>
+        <w:t>rference to the main codebase.</w:t>
+      </w:r>
+    </w:p>
+    <w:p>
+      <w:pPr>
+        <w:spacing w:after="0" w:line="240" w:lineRule="auto"/>
+        <w:jc w:val="center"/>
+        <w:rPr>
+          <w:rFonts w:ascii="Times New Roman" w:hAnsi="Times New Roman" w:cs="Times New Roman"/>
+          <w:sz w:val="24"/>
+          <w:szCs w:val="48"/>
+        </w:rPr>
+      </w:pPr>
+    </w:p>
+    <w:p>
+      <w:pPr>
+        <w:spacing w:after="0" w:line="240" w:lineRule="auto"/>
+        <w:jc w:val="center"/>
+        <w:rPr>
+          <w:rFonts w:ascii="Times New Roman" w:hAnsi="Times New Roman" w:cs="Times New Roman"/>
+          <w:sz w:val="24"/>
+          <w:szCs w:val="48"/>
+        </w:rPr>
+      </w:pPr>
+    </w:p>
+    <w:p>
+      <w:pPr>
+        <w:spacing w:after="0" w:line="240" w:lineRule="auto"/>
+        <w:jc w:val="center"/>
+        <w:rPr>
+          <w:rFonts w:ascii="Times New Roman" w:hAnsi="Times New Roman" w:cs="Times New Roman"/>
+          <w:sz w:val="24"/>
+          <w:szCs w:val="48"/>
+        </w:rPr>
+      </w:pPr>
+    </w:p>
+    <w:p>
+      <w:pPr>
+        <w:spacing w:after="0" w:line="240" w:lineRule="auto"/>
+        <w:jc w:val="center"/>
+        <w:rPr>
+          <w:rFonts w:ascii="Times New Roman" w:hAnsi="Times New Roman" w:cs="Times New Roman"/>
+          <w:sz w:val="24"/>
+          <w:szCs w:val="48"/>
+        </w:rPr>
+      </w:pPr>
+      <w:r>
+        <w:rPr>
+          <w:noProof/>
+          <w:lang w:val="en-IE" w:eastAsia="en-IE"/>
+        </w:rPr>
+        <w:drawing>
+          <wp:inline distT="0" distB="0" distL="0" distR="0" wp14:anchorId="7748C902" wp14:editId="3E543F92">
+            <wp:extent cx="5324475" cy="1390650"/>
+            <wp:effectExtent l="0" t="0" r="9525" b="0"/>
+            <wp:docPr id="34" name="Picture 34"/>
+            <wp:cNvGraphicFramePr>
+              <a:graphicFrameLocks xmlns:a="http://schemas.openxmlformats.org/drawingml/2006/main" noChangeAspect="1"/>
+            </wp:cNvGraphicFramePr>
+            <a:graphic xmlns:a="http://schemas.openxmlformats.org/drawingml/2006/main">
+              <a:graphicData uri="http://schemas.openxmlformats.org/drawingml/2006/picture">
+                <pic:pic xmlns:pic="http://schemas.openxmlformats.org/drawingml/2006/picture">
+                  <pic:nvPicPr>
+                    <pic:cNvPr id="1" name=""/>
+                    <pic:cNvPicPr/>
+                  </pic:nvPicPr>
+                  <pic:blipFill>
+                    <a:blip r:embed="rId14"/>
+                    <a:stretch>
+                      <a:fillRect/>
+                    </a:stretch>
+                  </pic:blipFill>
+                  <pic:spPr>
+                    <a:xfrm>
+                      <a:off x="0" y="0"/>
                       <a:ext cx="5324475" cy="1390650"/>
                     </a:xfrm>
                     <a:prstGeom prst="rect">
@@ -8367,248 +8331,6 @@
         </w:rPr>
         <w:t>dots are commits, lines are branches, and arrows signify merges</w:t>
       </w:r>
-    </w:p>
-    <w:p>
-      <w:pPr>
-        <w:spacing w:after="0" w:line="240" w:lineRule="auto"/>
-        <w:jc w:val="center"/>
-        <w:rPr>
-          <w:rFonts w:ascii="Times New Roman" w:hAnsi="Times New Roman" w:cs="Times New Roman"/>
-          <w:sz w:val="24"/>
-          <w:szCs w:val="24"/>
-        </w:rPr>
-      </w:pPr>
-    </w:p>
-    <w:p>
-      <w:pPr>
-        <w:spacing w:after="0" w:line="240" w:lineRule="auto"/>
-        <w:jc w:val="center"/>
-        <w:rPr>
-          <w:rFonts w:ascii="Times New Roman" w:hAnsi="Times New Roman" w:cs="Times New Roman"/>
-          <w:sz w:val="24"/>
-          <w:szCs w:val="24"/>
-        </w:rPr>
-      </w:pPr>
-    </w:p>
-    <w:p>
-      <w:pPr>
-        <w:spacing w:after="0" w:line="240" w:lineRule="auto"/>
-        <w:jc w:val="center"/>
-        <w:rPr>
-          <w:rFonts w:ascii="Times New Roman" w:hAnsi="Times New Roman" w:cs="Times New Roman"/>
-          <w:sz w:val="24"/>
-          <w:szCs w:val="24"/>
-        </w:rPr>
-      </w:pPr>
-    </w:p>
-    <w:p>
-      <w:pPr>
-        <w:spacing w:after="0" w:line="240" w:lineRule="auto"/>
-        <w:jc w:val="center"/>
-        <w:rPr>
-          <w:rFonts w:ascii="Times New Roman" w:hAnsi="Times New Roman" w:cs="Times New Roman"/>
-          <w:sz w:val="24"/>
-          <w:szCs w:val="24"/>
-        </w:rPr>
-      </w:pPr>
-    </w:p>
-    <w:p>
-      <w:pPr>
-        <w:spacing w:after="0" w:line="240" w:lineRule="auto"/>
-        <w:jc w:val="center"/>
-        <w:rPr>
-          <w:rFonts w:ascii="Times New Roman" w:hAnsi="Times New Roman" w:cs="Times New Roman"/>
-          <w:sz w:val="24"/>
-          <w:szCs w:val="24"/>
-        </w:rPr>
-      </w:pPr>
-    </w:p>
-    <w:p>
-      <w:pPr>
-        <w:spacing w:after="0" w:line="240" w:lineRule="auto"/>
-        <w:jc w:val="center"/>
-        <w:rPr>
-          <w:rFonts w:ascii="Times New Roman" w:hAnsi="Times New Roman" w:cs="Times New Roman"/>
-          <w:sz w:val="24"/>
-          <w:szCs w:val="24"/>
-        </w:rPr>
-      </w:pPr>
-    </w:p>
-    <w:p>
-      <w:pPr>
-        <w:spacing w:after="0" w:line="240" w:lineRule="auto"/>
-        <w:jc w:val="center"/>
-        <w:rPr>
-          <w:rFonts w:ascii="Times New Roman" w:hAnsi="Times New Roman" w:cs="Times New Roman"/>
-          <w:sz w:val="24"/>
-          <w:szCs w:val="24"/>
-        </w:rPr>
-      </w:pPr>
-    </w:p>
-    <w:p>
-      <w:pPr>
-        <w:spacing w:after="0" w:line="240" w:lineRule="auto"/>
-        <w:jc w:val="center"/>
-        <w:rPr>
-          <w:rFonts w:ascii="Times New Roman" w:hAnsi="Times New Roman" w:cs="Times New Roman"/>
-          <w:sz w:val="24"/>
-          <w:szCs w:val="48"/>
-        </w:rPr>
-      </w:pPr>
-      <w:r>
-        <w:rPr>
-          <w:rFonts w:ascii="Times New Roman" w:hAnsi="Times New Roman" w:cs="Times New Roman"/>
-          <w:noProof/>
-          <w:sz w:val="24"/>
-          <w:lang w:val="en-IE" w:eastAsia="en-IE"/>
-        </w:rPr>
-        <w:drawing>
-          <wp:inline distT="0" distB="0" distL="0" distR="0" wp14:anchorId="4117A8F8" wp14:editId="43B9FF45">
-            <wp:extent cx="866775" cy="5105400"/>
-            <wp:effectExtent l="0" t="4762" r="4762" b="4763"/>
-            <wp:docPr id="67" name="Picture 67"/>
-            <wp:cNvGraphicFramePr>
-              <a:graphicFrameLocks xmlns:a="http://schemas.openxmlformats.org/drawingml/2006/main" noChangeAspect="1"/>
-            </wp:cNvGraphicFramePr>
-            <a:graphic xmlns:a="http://schemas.openxmlformats.org/drawingml/2006/main">
-              <a:graphicData uri="http://schemas.openxmlformats.org/drawingml/2006/picture">
-                <pic:pic xmlns:pic="http://schemas.openxmlformats.org/drawingml/2006/picture">
-                  <pic:nvPicPr>
-                    <pic:cNvPr id="0" name=""/>
-                    <pic:cNvPicPr/>
-                  </pic:nvPicPr>
-                  <pic:blipFill>
-                    <a:blip r:embed="rId14"/>
-                    <a:stretch>
-                      <a:fillRect/>
-                    </a:stretch>
-                  </pic:blipFill>
-                  <pic:spPr>
-                    <a:xfrm rot="16200000">
-                      <a:off x="0" y="0"/>
-                      <a:ext cx="866775" cy="5105400"/>
-                    </a:xfrm>
-                    <a:prstGeom prst="rect">
-                      <a:avLst/>
-                    </a:prstGeom>
-                  </pic:spPr>
-                </pic:pic>
-              </a:graphicData>
-            </a:graphic>
-          </wp:inline>
-        </w:drawing>
-      </w:r>
-    </w:p>
-    <w:p>
-      <w:pPr>
-        <w:spacing w:after="0" w:line="240" w:lineRule="auto"/>
-        <w:jc w:val="center"/>
-        <w:rPr>
-          <w:rFonts w:ascii="Times New Roman" w:hAnsi="Times New Roman" w:cs="Times New Roman"/>
-          <w:i/>
-          <w:sz w:val="24"/>
-          <w:szCs w:val="24"/>
-        </w:rPr>
-      </w:pPr>
-      <w:r>
-        <w:rPr>
-          <w:rFonts w:ascii="Times New Roman" w:hAnsi="Times New Roman" w:cs="Times New Roman"/>
-          <w:i/>
-          <w:sz w:val="24"/>
-          <w:szCs w:val="24"/>
-        </w:rPr>
-        <w:t>An excerpt from source Tree history: dots are commits, lines are branches</w:t>
-      </w:r>
-    </w:p>
-    <w:p>
-      <w:pPr>
-        <w:spacing w:after="0" w:line="240" w:lineRule="auto"/>
-        <w:jc w:val="both"/>
-        <w:rPr>
-          <w:rFonts w:ascii="Times New Roman" w:hAnsi="Times New Roman" w:cs="Times New Roman"/>
-          <w:sz w:val="24"/>
-        </w:rPr>
-      </w:pPr>
-    </w:p>
-    <w:p>
-      <w:pPr>
-        <w:spacing w:after="0" w:line="240" w:lineRule="auto"/>
-        <w:jc w:val="both"/>
-        <w:rPr>
-          <w:rFonts w:ascii="Times New Roman" w:hAnsi="Times New Roman" w:cs="Times New Roman"/>
-          <w:sz w:val="24"/>
-        </w:rPr>
-      </w:pPr>
-    </w:p>
-    <w:p>
-      <w:pPr>
-        <w:spacing w:after="0" w:line="240" w:lineRule="auto"/>
-        <w:jc w:val="both"/>
-        <w:rPr>
-          <w:rFonts w:ascii="Times New Roman" w:hAnsi="Times New Roman" w:cs="Times New Roman"/>
-          <w:sz w:val="24"/>
-        </w:rPr>
-      </w:pPr>
-    </w:p>
-    <w:p>
-      <w:pPr>
-        <w:spacing w:after="0" w:line="240" w:lineRule="auto"/>
-        <w:jc w:val="both"/>
-        <w:rPr>
-          <w:rFonts w:ascii="Times New Roman" w:hAnsi="Times New Roman" w:cs="Times New Roman"/>
-          <w:sz w:val="24"/>
-        </w:rPr>
-      </w:pPr>
-    </w:p>
-    <w:p>
-      <w:pPr>
-        <w:spacing w:after="0" w:line="240" w:lineRule="auto"/>
-        <w:jc w:val="both"/>
-        <w:rPr>
-          <w:rFonts w:ascii="Times New Roman" w:hAnsi="Times New Roman" w:cs="Times New Roman"/>
-          <w:sz w:val="24"/>
-        </w:rPr>
-      </w:pPr>
-    </w:p>
-    <w:p>
-      <w:pPr>
-        <w:spacing w:after="0" w:line="240" w:lineRule="auto"/>
-        <w:jc w:val="both"/>
-        <w:rPr>
-          <w:rFonts w:ascii="Times New Roman" w:hAnsi="Times New Roman" w:cs="Times New Roman"/>
-          <w:sz w:val="24"/>
-        </w:rPr>
-      </w:pPr>
-    </w:p>
-    <w:p>
-      <w:pPr>
-        <w:spacing w:after="0" w:line="240" w:lineRule="auto"/>
-        <w:jc w:val="both"/>
-        <w:rPr>
-          <w:rFonts w:ascii="Times New Roman" w:hAnsi="Times New Roman" w:cs="Times New Roman"/>
-          <w:sz w:val="24"/>
-        </w:rPr>
-      </w:pPr>
-    </w:p>
-    <w:p>
-      <w:pPr>
-        <w:spacing w:after="0" w:line="240" w:lineRule="auto"/>
-        <w:jc w:val="both"/>
-        <w:rPr>
-          <w:rFonts w:ascii="Times New Roman" w:hAnsi="Times New Roman" w:cs="Times New Roman"/>
-          <w:sz w:val="24"/>
-        </w:rPr>
-      </w:pPr>
-    </w:p>
-    <w:p>
-      <w:pPr>
-        <w:spacing w:after="0" w:line="240" w:lineRule="auto"/>
-        <w:jc w:val="both"/>
-        <w:rPr>
-          <w:rFonts w:ascii="Times New Roman" w:hAnsi="Times New Roman" w:cs="Times New Roman"/>
-          <w:sz w:val="24"/>
-        </w:rPr>
-      </w:pPr>
     </w:p>
     <w:p>
       <w:pPr>
@@ -8856,80 +8578,96 @@
     <w:p>
       <w:pPr>
         <w:spacing w:after="0" w:line="240" w:lineRule="auto"/>
-        <w:rPr>
-          <w:rFonts w:ascii="Times New Roman" w:hAnsi="Times New Roman" w:cs="Times New Roman"/>
-          <w:b/>
-          <w:sz w:val="24"/>
-          <w:szCs w:val="48"/>
-        </w:rPr>
-      </w:pPr>
-    </w:p>
-    <w:p>
-      <w:pPr>
-        <w:spacing w:after="0" w:line="240" w:lineRule="auto"/>
-        <w:rPr>
-          <w:rFonts w:ascii="Times New Roman" w:hAnsi="Times New Roman" w:cs="Times New Roman"/>
-          <w:b/>
-          <w:sz w:val="24"/>
-          <w:szCs w:val="48"/>
-        </w:rPr>
-      </w:pPr>
-    </w:p>
-    <w:p>
-      <w:pPr>
-        <w:spacing w:after="0" w:line="240" w:lineRule="auto"/>
-        <w:rPr>
-          <w:rFonts w:ascii="Times New Roman" w:hAnsi="Times New Roman" w:cs="Times New Roman"/>
-          <w:b/>
-          <w:sz w:val="24"/>
-          <w:szCs w:val="48"/>
-        </w:rPr>
-      </w:pPr>
-    </w:p>
-    <w:p>
-      <w:pPr>
-        <w:spacing w:after="0" w:line="240" w:lineRule="auto"/>
-        <w:rPr>
-          <w:rFonts w:ascii="Times New Roman" w:hAnsi="Times New Roman" w:cs="Times New Roman"/>
-          <w:b/>
-          <w:sz w:val="24"/>
-          <w:szCs w:val="48"/>
-        </w:rPr>
-      </w:pPr>
-    </w:p>
-    <w:p>
-      <w:pPr>
-        <w:spacing w:after="0" w:line="240" w:lineRule="auto"/>
-        <w:rPr>
-          <w:rFonts w:ascii="Times New Roman" w:hAnsi="Times New Roman" w:cs="Times New Roman"/>
-          <w:b/>
-          <w:sz w:val="24"/>
-          <w:szCs w:val="48"/>
-        </w:rPr>
-      </w:pPr>
-    </w:p>
-    <w:p>
-      <w:pPr>
-        <w:spacing w:after="0" w:line="240" w:lineRule="auto"/>
-        <w:jc w:val="both"/>
-        <w:rPr>
-          <w:rFonts w:ascii="Times New Roman" w:hAnsi="Times New Roman" w:cs="Times New Roman"/>
-          <w:sz w:val="24"/>
-        </w:rPr>
-      </w:pPr>
-      <w:r>
-        <w:rPr>
-          <w:rFonts w:ascii="Times New Roman" w:hAnsi="Times New Roman" w:cs="Times New Roman"/>
-          <w:sz w:val="24"/>
-        </w:rPr>
-        <w:t xml:space="preserve">In conclusion, </w:t>
-      </w:r>
-      <w:r>
-        <w:rPr>
-          <w:rFonts w:ascii="Times New Roman" w:hAnsi="Times New Roman" w:cs="Times New Roman"/>
-          <w:sz w:val="24"/>
-        </w:rPr>
-        <w:t>Git solves almost every technical issue involved with team-based development</w:t>
+        <w:jc w:val="both"/>
+        <w:rPr>
+          <w:rFonts w:ascii="Times New Roman" w:hAnsi="Times New Roman" w:cs="Times New Roman"/>
+          <w:sz w:val="24"/>
+        </w:rPr>
+      </w:pPr>
+      <w:r>
+        <w:rPr>
+          <w:rFonts w:ascii="Times New Roman" w:hAnsi="Times New Roman" w:cs="Times New Roman"/>
+          <w:sz w:val="24"/>
+        </w:rPr>
+        <w:lastRenderedPageBreak/>
+        <w:t>In conclusion</w:t>
+      </w:r>
+      <w:r>
+        <w:rPr>
+          <w:rFonts w:ascii="Times New Roman" w:hAnsi="Times New Roman" w:cs="Times New Roman"/>
+          <w:sz w:val="24"/>
+        </w:rPr>
+        <w:t xml:space="preserve">, </w:t>
+      </w:r>
+      <w:r>
+        <w:rPr>
+          <w:rFonts w:ascii="Times New Roman" w:hAnsi="Times New Roman" w:cs="Times New Roman"/>
+          <w:sz w:val="24"/>
+        </w:rPr>
+        <w:t>GitHub provides an issue-tracking system which is integr</w:t>
+      </w:r>
+      <w:r>
+        <w:rPr>
+          <w:rFonts w:ascii="Times New Roman" w:hAnsi="Times New Roman" w:cs="Times New Roman"/>
+          <w:sz w:val="24"/>
+        </w:rPr>
+        <w:t xml:space="preserve">ated with the commit log. </w:t>
+      </w:r>
+      <w:r>
+        <w:rPr>
+          <w:rFonts w:ascii="Times New Roman" w:hAnsi="Times New Roman" w:cs="Times New Roman"/>
+          <w:sz w:val="24"/>
+        </w:rPr>
+        <w:t xml:space="preserve">This was </w:t>
+      </w:r>
+      <w:r>
+        <w:rPr>
+          <w:rFonts w:ascii="Times New Roman" w:hAnsi="Times New Roman" w:cs="Times New Roman"/>
+          <w:sz w:val="24"/>
+        </w:rPr>
+        <w:t>us</w:t>
+      </w:r>
+      <w:r>
+        <w:rPr>
+          <w:rFonts w:ascii="Times New Roman" w:hAnsi="Times New Roman" w:cs="Times New Roman"/>
+          <w:sz w:val="24"/>
+        </w:rPr>
+        <w:t>ed to keep track of bugs</w:t>
+      </w:r>
+      <w:r>
+        <w:rPr>
+          <w:rFonts w:ascii="Times New Roman" w:hAnsi="Times New Roman" w:cs="Times New Roman"/>
+          <w:sz w:val="24"/>
+        </w:rPr>
+        <w:t xml:space="preserve"> I</w:t>
+      </w:r>
+      <w:r>
+        <w:rPr>
+          <w:rFonts w:ascii="Times New Roman" w:hAnsi="Times New Roman" w:cs="Times New Roman"/>
+          <w:sz w:val="24"/>
+        </w:rPr>
+        <w:t xml:space="preserve"> </w:t>
+      </w:r>
+      <w:r>
+        <w:rPr>
+          <w:rFonts w:ascii="Times New Roman" w:hAnsi="Times New Roman" w:cs="Times New Roman"/>
+          <w:sz w:val="24"/>
+        </w:rPr>
+        <w:t>found</w:t>
+      </w:r>
+      <w:r>
+        <w:rPr>
+          <w:rFonts w:ascii="Times New Roman" w:hAnsi="Times New Roman" w:cs="Times New Roman"/>
+          <w:sz w:val="24"/>
+        </w:rPr>
+        <w:t xml:space="preserve">ed and to specify the features I </w:t>
+      </w:r>
+      <w:r>
+        <w:rPr>
+          <w:rFonts w:ascii="Times New Roman" w:hAnsi="Times New Roman" w:cs="Times New Roman"/>
+          <w:sz w:val="24"/>
+        </w:rPr>
+        <w:t>needed</w:t>
       </w:r>
       <w:r>
         <w:rPr>
@@ -8943,42 +8681,28 @@
           <w:rFonts w:ascii="Times New Roman" w:hAnsi="Times New Roman" w:cs="Times New Roman"/>
           <w:sz w:val="24"/>
         </w:rPr>
-        <w:t>GitHub provides an issue-tracking system which is integr</w:t>
-      </w:r>
-      <w:r>
-        <w:rPr>
-          <w:rFonts w:ascii="Times New Roman" w:hAnsi="Times New Roman" w:cs="Times New Roman"/>
-          <w:sz w:val="24"/>
-        </w:rPr>
-        <w:t xml:space="preserve">ated with the commit log.  This will be used to keep track of bugs founded and to specify the features </w:t>
-      </w:r>
-      <w:r>
-        <w:rPr>
-          <w:rFonts w:ascii="Times New Roman" w:hAnsi="Times New Roman" w:cs="Times New Roman"/>
-          <w:sz w:val="24"/>
-        </w:rPr>
-        <w:t>needed.  Whenev</w:t>
-      </w:r>
-      <w:r>
-        <w:rPr>
-          <w:rFonts w:ascii="Times New Roman" w:hAnsi="Times New Roman" w:cs="Times New Roman"/>
-          <w:sz w:val="24"/>
-        </w:rPr>
-        <w:t xml:space="preserve">er an issue is created, it </w:t>
-      </w:r>
-      <w:r>
-        <w:rPr>
-          <w:rFonts w:ascii="Times New Roman" w:hAnsi="Times New Roman" w:cs="Times New Roman"/>
-          <w:sz w:val="24"/>
-        </w:rPr>
-        <w:t>is notified by email.  The issue tracker is also integrated with the commit history – commits can be marked as related to a given issue and they show up on the i</w:t>
-      </w:r>
-      <w:r>
-        <w:rPr>
-          <w:rFonts w:ascii="Times New Roman" w:hAnsi="Times New Roman" w:cs="Times New Roman"/>
-          <w:sz w:val="24"/>
-        </w:rPr>
-        <w:t xml:space="preserve">ssue page on the website.  This will make it very easy to see what is done about each problem as they are </w:t>
+        <w:t>The issue tracker is also integrated with the commit history – commits can be marked as related to a given issue and they show up on the i</w:t>
+      </w:r>
+      <w:r>
+        <w:rPr>
+          <w:rFonts w:ascii="Times New Roman" w:hAnsi="Times New Roman" w:cs="Times New Roman"/>
+          <w:sz w:val="24"/>
+        </w:rPr>
+        <w:t xml:space="preserve">ssue page on the website.  This made it </w:t>
+      </w:r>
+      <w:r>
+        <w:rPr>
+          <w:rFonts w:ascii="Times New Roman" w:hAnsi="Times New Roman" w:cs="Times New Roman"/>
+          <w:sz w:val="24"/>
+        </w:rPr>
+        <w:t xml:space="preserve">very simple </w:t>
+      </w:r>
+      <w:r>
+        <w:rPr>
+          <w:rFonts w:ascii="Times New Roman" w:hAnsi="Times New Roman" w:cs="Times New Roman"/>
+          <w:sz w:val="24"/>
+        </w:rPr>
+        <w:t xml:space="preserve">to see what is done about each problem as they are </w:t>
       </w:r>
       <w:r>
         <w:rPr>
@@ -9144,7 +8868,14 @@
           <w:rFonts w:ascii="Times New Roman" w:hAnsi="Times New Roman" w:cs="Times New Roman"/>
           <w:sz w:val="24"/>
         </w:rPr>
-        <w:t>Firstly, the d</w:t>
+        <w:t xml:space="preserve">During </w:t>
+      </w:r>
+      <w:r>
+        <w:rPr>
+          <w:rFonts w:ascii="Times New Roman" w:hAnsi="Times New Roman" w:cs="Times New Roman"/>
+          <w:sz w:val="24"/>
+        </w:rPr>
+        <w:t>d</w:t>
       </w:r>
       <w:r>
         <w:rPr>
@@ -9158,7 +8889,28 @@
           <w:rFonts w:ascii="Times New Roman" w:hAnsi="Times New Roman" w:cs="Times New Roman"/>
           <w:sz w:val="24"/>
         </w:rPr>
-        <w:t>of the application will undertake a</w:t>
+        <w:t>of</w:t>
+      </w:r>
+      <w:r>
+        <w:rPr>
+          <w:rFonts w:ascii="Times New Roman" w:hAnsi="Times New Roman" w:cs="Times New Roman"/>
+          <w:sz w:val="24"/>
+        </w:rPr>
+        <w:t xml:space="preserve"> the application, I </w:t>
+      </w:r>
+      <w:r>
+        <w:rPr>
+          <w:rFonts w:ascii="Times New Roman" w:hAnsi="Times New Roman" w:cs="Times New Roman"/>
+          <w:sz w:val="24"/>
+        </w:rPr>
+        <w:t xml:space="preserve">undertook </w:t>
+      </w:r>
+      <w:r>
+        <w:rPr>
+          <w:rFonts w:ascii="Times New Roman" w:hAnsi="Times New Roman" w:cs="Times New Roman"/>
+          <w:sz w:val="24"/>
+        </w:rPr>
+        <w:t>a</w:t>
       </w:r>
       <w:r>
         <w:rPr>
@@ -9172,13 +8924,6 @@
           <w:rFonts w:ascii="Times New Roman" w:hAnsi="Times New Roman" w:cs="Times New Roman"/>
           <w:sz w:val="24"/>
         </w:rPr>
-        <w:t xml:space="preserve">development </w:t>
-      </w:r>
-      <w:r>
-        <w:rPr>
-          <w:rFonts w:ascii="Times New Roman" w:hAnsi="Times New Roman" w:cs="Times New Roman"/>
-          <w:sz w:val="24"/>
-        </w:rPr>
         <w:t>based approac</w:t>
       </w:r>
       <w:r>
@@ -9246,30 +8991,60 @@
           <w:sz w:val="24"/>
           <w:szCs w:val="24"/>
         </w:rPr>
-        <w:t xml:space="preserve">the chosen methodology, which will be used in the development cycle of the </w:t>
-      </w:r>
-      <w:r>
-        <w:rPr>
-          <w:rFonts w:ascii="Times New Roman" w:hAnsi="Times New Roman" w:cs="Times New Roman"/>
-          <w:sz w:val="24"/>
-          <w:szCs w:val="24"/>
-        </w:rPr>
-        <w:tab/>
-        <w:t xml:space="preserve">Diabetes Management System. </w:t>
-      </w:r>
-      <w:r>
-        <w:rPr>
-          <w:rFonts w:ascii="Times New Roman" w:hAnsi="Times New Roman" w:cs="Times New Roman"/>
-          <w:sz w:val="24"/>
-        </w:rPr>
-        <w:t>Un</w:t>
-      </w:r>
-      <w:r>
-        <w:rPr>
-          <w:rFonts w:ascii="Times New Roman" w:hAnsi="Times New Roman" w:cs="Times New Roman"/>
-          <w:sz w:val="24"/>
-        </w:rPr>
-        <w:t xml:space="preserve">derlying features required will be </w:t>
+        <w:t>the</w:t>
+      </w:r>
+      <w:r>
+        <w:rPr>
+          <w:rFonts w:ascii="Times New Roman" w:hAnsi="Times New Roman" w:cs="Times New Roman"/>
+          <w:sz w:val="24"/>
+          <w:szCs w:val="24"/>
+        </w:rPr>
+        <w:t xml:space="preserve"> chosen methodology, which was </w:t>
+      </w:r>
+      <w:r>
+        <w:rPr>
+          <w:rFonts w:ascii="Times New Roman" w:hAnsi="Times New Roman" w:cs="Times New Roman"/>
+          <w:sz w:val="24"/>
+          <w:szCs w:val="24"/>
+        </w:rPr>
+        <w:t>used in the development cycl</w:t>
+      </w:r>
+      <w:r>
+        <w:rPr>
+          <w:rFonts w:ascii="Times New Roman" w:hAnsi="Times New Roman" w:cs="Times New Roman"/>
+          <w:sz w:val="24"/>
+          <w:szCs w:val="24"/>
+        </w:rPr>
+        <w:t xml:space="preserve">e of the </w:t>
+      </w:r>
+      <w:r>
+        <w:rPr>
+          <w:rFonts w:ascii="Times New Roman" w:hAnsi="Times New Roman" w:cs="Times New Roman"/>
+          <w:sz w:val="24"/>
+          <w:szCs w:val="24"/>
+        </w:rPr>
+        <w:t>Diabetes Management System. Also, u</w:t>
+      </w:r>
+      <w:r>
+        <w:rPr>
+          <w:rFonts w:ascii="Times New Roman" w:hAnsi="Times New Roman" w:cs="Times New Roman"/>
+          <w:sz w:val="24"/>
+        </w:rPr>
+        <w:t>n</w:t>
+      </w:r>
+      <w:r>
+        <w:rPr>
+          <w:rFonts w:ascii="Times New Roman" w:hAnsi="Times New Roman" w:cs="Times New Roman"/>
+          <w:sz w:val="24"/>
+        </w:rPr>
+        <w:t>derlying features required w</w:t>
+      </w:r>
+      <w:r>
+        <w:rPr>
+          <w:rFonts w:ascii="Times New Roman" w:hAnsi="Times New Roman" w:cs="Times New Roman"/>
+          <w:sz w:val="24"/>
+        </w:rPr>
+        <w:t xml:space="preserve">as </w:t>
       </w:r>
       <w:r>
         <w:rPr>
@@ -9291,34 +9066,6 @@
           <w:sz w:val="24"/>
         </w:rPr>
         <w:t>to be integrated into the main branch.</w:t>
-      </w:r>
-    </w:p>
-    <w:p>
-      <w:pPr>
-        <w:spacing w:after="0" w:line="240" w:lineRule="auto"/>
-        <w:rPr>
-          <w:rFonts w:ascii="Times New Roman" w:hAnsi="Times New Roman" w:cs="Times New Roman"/>
-          <w:sz w:val="24"/>
-          <w:szCs w:val="48"/>
-        </w:rPr>
-      </w:pPr>
-    </w:p>
-    <w:p>
-      <w:pPr>
-        <w:spacing w:after="0" w:line="240" w:lineRule="auto"/>
-        <w:rPr>
-          <w:rFonts w:ascii="Times New Roman" w:hAnsi="Times New Roman" w:cs="Times New Roman"/>
-          <w:sz w:val="24"/>
-          <w:szCs w:val="48"/>
-        </w:rPr>
-      </w:pPr>
-      <w:r>
-        <w:rPr>
-          <w:rFonts w:ascii="Times New Roman" w:hAnsi="Times New Roman" w:cs="Times New Roman"/>
-          <w:sz w:val="24"/>
-          <w:szCs w:val="48"/>
-        </w:rPr>
-        <w:t>To sum up what needs to be done, it closely relates to the iterative and incremental model.</w:t>
       </w:r>
     </w:p>
     <w:p>
@@ -9418,14 +9165,73 @@
         <w:rPr>
           <w:rFonts w:ascii="Times New Roman" w:hAnsi="Times New Roman" w:cs="Times New Roman"/>
           <w:sz w:val="24"/>
-        </w:rPr>
-      </w:pPr>
-      <w:r>
-        <w:rPr>
-          <w:rFonts w:ascii="Times New Roman" w:hAnsi="Times New Roman" w:cs="Times New Roman"/>
-          <w:sz w:val="24"/>
-        </w:rPr>
-        <w:t xml:space="preserve">Also, the model will allow for the addition of new features to be added quickly and easily. </w:t>
+          <w:szCs w:val="48"/>
+        </w:rPr>
+      </w:pPr>
+    </w:p>
+    <w:p>
+      <w:pPr>
+        <w:spacing w:after="0" w:line="240" w:lineRule="auto"/>
+        <w:jc w:val="both"/>
+        <w:rPr>
+          <w:rFonts w:ascii="Times New Roman" w:hAnsi="Times New Roman" w:cs="Times New Roman"/>
+          <w:sz w:val="24"/>
+          <w:szCs w:val="48"/>
+        </w:rPr>
+      </w:pPr>
+    </w:p>
+    <w:p>
+      <w:pPr>
+        <w:spacing w:after="0" w:line="240" w:lineRule="auto"/>
+        <w:jc w:val="both"/>
+        <w:rPr>
+          <w:rFonts w:ascii="Times New Roman" w:hAnsi="Times New Roman" w:cs="Times New Roman"/>
+          <w:sz w:val="24"/>
+          <w:szCs w:val="48"/>
+        </w:rPr>
+      </w:pPr>
+    </w:p>
+    <w:p>
+      <w:pPr>
+        <w:spacing w:after="0" w:line="240" w:lineRule="auto"/>
+        <w:jc w:val="both"/>
+        <w:rPr>
+          <w:rFonts w:ascii="Times New Roman" w:hAnsi="Times New Roman" w:cs="Times New Roman"/>
+          <w:sz w:val="24"/>
+          <w:szCs w:val="48"/>
+        </w:rPr>
+      </w:pPr>
+    </w:p>
+    <w:p>
+      <w:pPr>
+        <w:spacing w:after="0" w:line="240" w:lineRule="auto"/>
+        <w:jc w:val="both"/>
+        <w:rPr>
+          <w:rFonts w:ascii="Times New Roman" w:hAnsi="Times New Roman" w:cs="Times New Roman"/>
+          <w:sz w:val="24"/>
+        </w:rPr>
+      </w:pPr>
+      <w:r>
+        <w:rPr>
+          <w:rFonts w:ascii="Times New Roman" w:hAnsi="Times New Roman" w:cs="Times New Roman"/>
+          <w:sz w:val="24"/>
+        </w:rPr>
+        <w:lastRenderedPageBreak/>
+        <w:t>The model</w:t>
+      </w:r>
+      <w:r>
+        <w:rPr>
+          <w:rFonts w:ascii="Times New Roman" w:hAnsi="Times New Roman" w:cs="Times New Roman"/>
+          <w:sz w:val="24"/>
+        </w:rPr>
+        <w:t xml:space="preserve"> allows </w:t>
+      </w:r>
+      <w:r>
+        <w:rPr>
+          <w:rFonts w:ascii="Times New Roman" w:hAnsi="Times New Roman" w:cs="Times New Roman"/>
+          <w:sz w:val="24"/>
+        </w:rPr>
+        <w:t xml:space="preserve">for the addition of new features to be added quickly and easily. </w:t>
       </w:r>
     </w:p>
     <w:p>
@@ -9456,7 +9262,7 @@
           <w:rFonts w:ascii="Times New Roman" w:hAnsi="Times New Roman" w:cs="Times New Roman"/>
           <w:sz w:val="24"/>
         </w:rPr>
-        <w:t xml:space="preserve"> above, </w:t>
+        <w:t xml:space="preserve">, </w:t>
       </w:r>
       <w:r>
         <w:rPr>
@@ -9484,7 +9290,21 @@
           <w:rFonts w:ascii="Times New Roman" w:hAnsi="Times New Roman" w:cs="Times New Roman"/>
           <w:sz w:val="24"/>
         </w:rPr>
-        <w:t xml:space="preserve">ed: the tabs that will be </w:t>
+        <w:t xml:space="preserve">ed: the </w:t>
+      </w:r>
+      <w:r>
+        <w:rPr>
+          <w:rFonts w:ascii="Times New Roman" w:hAnsi="Times New Roman" w:cs="Times New Roman"/>
+          <w:sz w:val="24"/>
+        </w:rPr>
+        <w:t>tabs that were</w:t>
+      </w:r>
+      <w:r>
+        <w:rPr>
+          <w:rFonts w:ascii="Times New Roman" w:hAnsi="Times New Roman" w:cs="Times New Roman"/>
+          <w:sz w:val="24"/>
+        </w:rPr>
+        <w:t xml:space="preserve"> </w:t>
       </w:r>
       <w:r>
         <w:rPr>
@@ -9528,21 +9348,28 @@
           <w:rFonts w:ascii="Times New Roman" w:hAnsi="Times New Roman" w:cs="Times New Roman"/>
           <w:sz w:val="24"/>
         </w:rPr>
-        <w:t xml:space="preserve">In order to begin, </w:t>
-      </w:r>
-      <w:r>
-        <w:rPr>
-          <w:rFonts w:ascii="Times New Roman" w:hAnsi="Times New Roman" w:cs="Times New Roman"/>
-          <w:sz w:val="24"/>
-        </w:rPr>
-        <w:t>the requirement</w:t>
-      </w:r>
-      <w:r>
-        <w:rPr>
-          <w:rFonts w:ascii="Times New Roman" w:hAnsi="Times New Roman" w:cs="Times New Roman"/>
-          <w:sz w:val="24"/>
-        </w:rPr>
-        <w:t xml:space="preserve">s laid out in the report will be used. It will provide </w:t>
+        <w:t>I</w:t>
+      </w:r>
+      <w:r>
+        <w:rPr>
+          <w:rFonts w:ascii="Times New Roman" w:hAnsi="Times New Roman" w:cs="Times New Roman"/>
+          <w:sz w:val="24"/>
+        </w:rPr>
+        <w:t xml:space="preserve"> started with the </w:t>
+      </w:r>
+      <w:r>
+        <w:rPr>
+          <w:rFonts w:ascii="Times New Roman" w:hAnsi="Times New Roman" w:cs="Times New Roman"/>
+          <w:sz w:val="24"/>
+        </w:rPr>
+        <w:t>requirement</w:t>
+      </w:r>
+      <w:r>
+        <w:rPr>
+          <w:rFonts w:ascii="Times New Roman" w:hAnsi="Times New Roman" w:cs="Times New Roman"/>
+          <w:sz w:val="24"/>
+        </w:rPr>
+        <w:t xml:space="preserve">s laid out in the report. This provided </w:t>
       </w:r>
       <w:r>
         <w:rPr>
@@ -9570,7 +9397,14 @@
           <w:rFonts w:ascii="Times New Roman" w:hAnsi="Times New Roman" w:cs="Times New Roman"/>
           <w:sz w:val="24"/>
         </w:rPr>
-        <w:t xml:space="preserve">al requirements will determine what is required </w:t>
+        <w:t>al requirements determined what was needed</w:t>
+      </w:r>
+      <w:r>
+        <w:rPr>
+          <w:rFonts w:ascii="Times New Roman" w:hAnsi="Times New Roman" w:cs="Times New Roman"/>
+          <w:sz w:val="24"/>
+        </w:rPr>
+        <w:t xml:space="preserve"> </w:t>
       </w:r>
       <w:r>
         <w:rPr>
@@ -9621,7 +9455,35 @@
           <w:rFonts w:ascii="Times New Roman" w:hAnsi="Times New Roman" w:cs="Times New Roman"/>
           <w:sz w:val="24"/>
         </w:rPr>
-        <w:t xml:space="preserve">Branches for each tab will be created and implemented. Multiple tabs will be developed </w:t>
+        <w:t xml:space="preserve">Branches for each tab was </w:t>
+      </w:r>
+      <w:r>
+        <w:rPr>
+          <w:rFonts w:ascii="Times New Roman" w:hAnsi="Times New Roman" w:cs="Times New Roman"/>
+          <w:sz w:val="24"/>
+        </w:rPr>
+        <w:t>created and imp</w:t>
+      </w:r>
+      <w:r>
+        <w:rPr>
+          <w:rFonts w:ascii="Times New Roman" w:hAnsi="Times New Roman" w:cs="Times New Roman"/>
+          <w:sz w:val="24"/>
+        </w:rPr>
+        <w:t>lemented. Multiple tabs were</w:t>
+      </w:r>
+      <w:r>
+        <w:rPr>
+          <w:rFonts w:ascii="Times New Roman" w:hAnsi="Times New Roman" w:cs="Times New Roman"/>
+          <w:sz w:val="24"/>
+        </w:rPr>
+        <w:t xml:space="preserve"> </w:t>
+      </w:r>
+      <w:r>
+        <w:rPr>
+          <w:rFonts w:ascii="Times New Roman" w:hAnsi="Times New Roman" w:cs="Times New Roman"/>
+          <w:sz w:val="24"/>
+        </w:rPr>
+        <w:t xml:space="preserve">developed </w:t>
       </w:r>
       <w:r>
         <w:rPr>
@@ -9635,7 +9497,7 @@
           <w:rFonts w:ascii="Times New Roman" w:hAnsi="Times New Roman" w:cs="Times New Roman"/>
           <w:sz w:val="24"/>
         </w:rPr>
-        <w:t xml:space="preserve">aneously in different branches. When each tab is </w:t>
+        <w:t xml:space="preserve">aneously in different branches. As each tab was </w:t>
       </w:r>
       <w:r>
         <w:rPr>
@@ -9649,7 +9511,14 @@
           <w:rFonts w:ascii="Times New Roman" w:hAnsi="Times New Roman" w:cs="Times New Roman"/>
           <w:sz w:val="24"/>
         </w:rPr>
-        <w:t xml:space="preserve">ation, the related branch will be </w:t>
+        <w:t>at</w:t>
+      </w:r>
+      <w:r>
+        <w:rPr>
+          <w:rFonts w:ascii="Times New Roman" w:hAnsi="Times New Roman" w:cs="Times New Roman"/>
+          <w:sz w:val="24"/>
+        </w:rPr>
+        <w:t xml:space="preserve">ion, the related branch was </w:t>
       </w:r>
       <w:r>
         <w:rPr>
@@ -9663,14 +9532,35 @@
           <w:rFonts w:ascii="Times New Roman" w:hAnsi="Times New Roman" w:cs="Times New Roman"/>
           <w:sz w:val="24"/>
         </w:rPr>
-        <w:t xml:space="preserve"> and integration testing will be carried out. If by any chance, there are commonalities in the work, various classes will be created </w:t>
-      </w:r>
-      <w:r>
-        <w:rPr>
-          <w:rFonts w:ascii="Times New Roman" w:hAnsi="Times New Roman" w:cs="Times New Roman"/>
-          <w:sz w:val="24"/>
-        </w:rPr>
-        <w:t>to reduce redunda</w:t>
+        <w:t xml:space="preserve"> </w:t>
+      </w:r>
+      <w:r>
+        <w:rPr>
+          <w:rFonts w:ascii="Times New Roman" w:hAnsi="Times New Roman" w:cs="Times New Roman"/>
+          <w:sz w:val="24"/>
+        </w:rPr>
+        <w:t xml:space="preserve">and integration testing was </w:t>
+      </w:r>
+      <w:r>
+        <w:rPr>
+          <w:rFonts w:ascii="Times New Roman" w:hAnsi="Times New Roman" w:cs="Times New Roman"/>
+          <w:sz w:val="24"/>
+        </w:rPr>
+        <w:t>carried out.</w:t>
+      </w:r>
+      <w:r>
+        <w:rPr>
+          <w:rFonts w:ascii="Times New Roman" w:hAnsi="Times New Roman" w:cs="Times New Roman"/>
+          <w:sz w:val="24"/>
+        </w:rPr>
+        <w:t xml:space="preserve"> Seeing that there were commonalities in my work, I created various classes to reduce </w:t>
+      </w:r>
+      <w:r>
+        <w:rPr>
+          <w:rFonts w:ascii="Times New Roman" w:hAnsi="Times New Roman" w:cs="Times New Roman"/>
+          <w:sz w:val="24"/>
+        </w:rPr>
+        <w:t>redunda</w:t>
       </w:r>
       <w:r>
         <w:rPr>
@@ -9691,13 +9581,6 @@
           <w:rFonts w:ascii="Times New Roman" w:hAnsi="Times New Roman" w:cs="Times New Roman"/>
           <w:sz w:val="24"/>
         </w:rPr>
-        <w:t xml:space="preserve">of the </w:t>
-      </w:r>
-      <w:r>
-        <w:rPr>
-          <w:rFonts w:ascii="Times New Roman" w:hAnsi="Times New Roman" w:cs="Times New Roman"/>
-          <w:sz w:val="24"/>
-        </w:rPr>
         <w:t>itera</w:t>
       </w:r>
       <w:r>
@@ -9719,7 +9602,14 @@
           <w:rFonts w:ascii="Times New Roman" w:hAnsi="Times New Roman" w:cs="Times New Roman"/>
           <w:sz w:val="24"/>
         </w:rPr>
-        <w:t xml:space="preserve">cremental improvement, there will be </w:t>
+        <w:t>creme</w:t>
+      </w:r>
+      <w:r>
+        <w:rPr>
+          <w:rFonts w:ascii="Times New Roman" w:hAnsi="Times New Roman" w:cs="Times New Roman"/>
+          <w:sz w:val="24"/>
+        </w:rPr>
+        <w:t xml:space="preserve">ntal improvement, there is </w:t>
       </w:r>
       <w:r>
         <w:rPr>
@@ -9777,7 +9667,21 @@
           <w:rFonts w:ascii="Times New Roman" w:hAnsi="Times New Roman" w:cs="Times New Roman"/>
           <w:sz w:val="24"/>
         </w:rPr>
-        <w:t xml:space="preserve"> of all development activity will be visible on the </w:t>
+        <w:t xml:space="preserve"> of all development activit</w:t>
+      </w:r>
+      <w:r>
+        <w:rPr>
+          <w:rFonts w:ascii="Times New Roman" w:hAnsi="Times New Roman" w:cs="Times New Roman"/>
+          <w:sz w:val="24"/>
+        </w:rPr>
+        <w:t xml:space="preserve">y is </w:t>
+      </w:r>
+      <w:r>
+        <w:rPr>
+          <w:rFonts w:ascii="Times New Roman" w:hAnsi="Times New Roman" w:cs="Times New Roman"/>
+          <w:sz w:val="24"/>
+        </w:rPr>
+        <w:t xml:space="preserve">visible on the </w:t>
       </w:r>
       <w:r>
         <w:rPr>
@@ -9793,6 +9697,460 @@
         </w:rPr>
         <w:t>ository on GitHub, line by line.</w:t>
       </w:r>
+    </w:p>
+    <w:p>
+      <w:pPr>
+        <w:spacing w:after="0" w:line="240" w:lineRule="auto"/>
+        <w:jc w:val="both"/>
+        <w:rPr>
+          <w:rFonts w:ascii="Times New Roman" w:hAnsi="Times New Roman" w:cs="Times New Roman"/>
+          <w:sz w:val="24"/>
+        </w:rPr>
+      </w:pPr>
+    </w:p>
+    <w:p>
+      <w:pPr>
+        <w:spacing w:after="0" w:line="240" w:lineRule="auto"/>
+        <w:jc w:val="both"/>
+        <w:rPr>
+          <w:rFonts w:ascii="Times New Roman" w:hAnsi="Times New Roman" w:cs="Times New Roman"/>
+          <w:sz w:val="24"/>
+          <w:szCs w:val="24"/>
+        </w:rPr>
+      </w:pPr>
+      <w:bookmarkStart w:id="0" w:name="_GoBack"/>
+      <w:r>
+        <w:rPr>
+          <w:rFonts w:ascii="Times New Roman" w:hAnsi="Times New Roman" w:cs="Times New Roman"/>
+          <w:sz w:val="24"/>
+          <w:szCs w:val="24"/>
+        </w:rPr>
+        <w:t>For Source control we used Git.</w:t>
+      </w:r>
+    </w:p>
+    <w:p>
+      <w:pPr>
+        <w:spacing w:after="0" w:line="240" w:lineRule="auto"/>
+        <w:jc w:val="both"/>
+        <w:rPr>
+          <w:rFonts w:ascii="Times New Roman" w:hAnsi="Times New Roman" w:cs="Times New Roman"/>
+          <w:sz w:val="24"/>
+          <w:szCs w:val="24"/>
+        </w:rPr>
+      </w:pPr>
+      <w:r>
+        <w:rPr>
+          <w:rFonts w:ascii="Times New Roman" w:hAnsi="Times New Roman" w:cs="Times New Roman"/>
+          <w:sz w:val="24"/>
+          <w:szCs w:val="24"/>
+        </w:rPr>
+        <w:t>Our integrated development environment of choice was Eclipse Java, which has full Git integration.  This is the environment which we have used throughout our programming modules so far.</w:t>
+      </w:r>
+    </w:p>
+    <w:p>
+      <w:pPr>
+        <w:spacing w:after="0" w:line="240" w:lineRule="auto"/>
+        <w:jc w:val="both"/>
+        <w:rPr>
+          <w:rFonts w:ascii="Times New Roman" w:hAnsi="Times New Roman" w:cs="Times New Roman"/>
+          <w:sz w:val="24"/>
+          <w:szCs w:val="24"/>
+        </w:rPr>
+      </w:pPr>
+      <w:r>
+        <w:rPr>
+          <w:rFonts w:ascii="Times New Roman" w:hAnsi="Times New Roman" w:cs="Times New Roman"/>
+          <w:sz w:val="24"/>
+          <w:szCs w:val="24"/>
+        </w:rPr>
+        <w:t>For bug tracking, feature requests and staying up to date on development, we used GitHub.  Like Git itself this was a new experience for everyone.</w:t>
+      </w:r>
+    </w:p>
+    <w:p>
+      <w:pPr>
+        <w:spacing w:after="0" w:line="240" w:lineRule="auto"/>
+        <w:jc w:val="both"/>
+        <w:rPr>
+          <w:rFonts w:ascii="Times New Roman" w:hAnsi="Times New Roman" w:cs="Times New Roman"/>
+          <w:sz w:val="24"/>
+          <w:szCs w:val="24"/>
+        </w:rPr>
+      </w:pPr>
+      <w:r>
+        <w:rPr>
+          <w:rFonts w:ascii="Times New Roman" w:hAnsi="Times New Roman" w:cs="Times New Roman"/>
+          <w:sz w:val="24"/>
+          <w:szCs w:val="24"/>
+        </w:rPr>
+        <w:t>For simultaneous multi-user document editing we used Google Docs.  This had already proven reliable in the past.</w:t>
+      </w:r>
+    </w:p>
+    <w:p>
+      <w:pPr>
+        <w:spacing w:after="0" w:line="240" w:lineRule="auto"/>
+        <w:jc w:val="both"/>
+        <w:rPr>
+          <w:rFonts w:ascii="Times New Roman" w:hAnsi="Times New Roman" w:cs="Times New Roman"/>
+          <w:sz w:val="24"/>
+          <w:szCs w:val="24"/>
+        </w:rPr>
+      </w:pPr>
+      <w:r>
+        <w:rPr>
+          <w:rFonts w:ascii="Times New Roman" w:hAnsi="Times New Roman" w:cs="Times New Roman"/>
+          <w:sz w:val="24"/>
+          <w:szCs w:val="24"/>
+        </w:rPr>
+        <w:t>The servers run the Ubuntu distribution of the Linux operating system, with which we have experience thanks to our Operating Systems module last semester.</w:t>
+      </w:r>
+    </w:p>
+    <w:p>
+      <w:pPr>
+        <w:spacing w:after="0" w:line="240" w:lineRule="auto"/>
+        <w:jc w:val="both"/>
+        <w:rPr>
+          <w:rFonts w:ascii="Times New Roman" w:hAnsi="Times New Roman" w:cs="Times New Roman"/>
+          <w:sz w:val="24"/>
+          <w:szCs w:val="24"/>
+        </w:rPr>
+      </w:pPr>
+      <w:r>
+        <w:rPr>
+          <w:rFonts w:ascii="Times New Roman" w:hAnsi="Times New Roman" w:cs="Times New Roman"/>
+          <w:sz w:val="24"/>
+          <w:szCs w:val="24"/>
+        </w:rPr>
+        <w:t>The HTTP server running on the Linux machine is Apache 2.</w:t>
+      </w:r>
+    </w:p>
+    <w:p>
+      <w:pPr>
+        <w:spacing w:after="0" w:line="240" w:lineRule="auto"/>
+        <w:jc w:val="both"/>
+        <w:rPr>
+          <w:rFonts w:ascii="Times New Roman" w:hAnsi="Times New Roman" w:cs="Times New Roman"/>
+          <w:sz w:val="24"/>
+          <w:szCs w:val="24"/>
+        </w:rPr>
+      </w:pPr>
+      <w:r>
+        <w:rPr>
+          <w:rFonts w:ascii="Times New Roman" w:hAnsi="Times New Roman" w:cs="Times New Roman"/>
+          <w:sz w:val="24"/>
+          <w:szCs w:val="24"/>
+        </w:rPr>
+        <w:t>The database server runs MySQL.  MySQL unfortunately is a very poor DBMS with limited features and bad documentation, despite its widespread use and popularity.  Had we known this earlier we would have likely chosen to use PostgreSQL and benefited from it more.</w:t>
+      </w:r>
+    </w:p>
+    <w:p>
+      <w:pPr>
+        <w:spacing w:after="0" w:line="240" w:lineRule="auto"/>
+        <w:jc w:val="both"/>
+        <w:rPr>
+          <w:rFonts w:ascii="Times New Roman" w:hAnsi="Times New Roman" w:cs="Times New Roman"/>
+          <w:sz w:val="24"/>
+          <w:szCs w:val="24"/>
+        </w:rPr>
+      </w:pPr>
+      <w:r>
+        <w:rPr>
+          <w:rFonts w:ascii="Times New Roman" w:hAnsi="Times New Roman" w:cs="Times New Roman"/>
+          <w:sz w:val="24"/>
+          <w:szCs w:val="24"/>
+        </w:rPr>
+        <w:t>For UML diagrams we used ArgoUML.</w:t>
+      </w:r>
+    </w:p>
+    <w:p>
+      <w:pPr>
+        <w:spacing w:after="0" w:line="240" w:lineRule="auto"/>
+        <w:jc w:val="both"/>
+        <w:rPr>
+          <w:rFonts w:ascii="Times New Roman" w:hAnsi="Times New Roman" w:cs="Times New Roman"/>
+          <w:sz w:val="24"/>
+          <w:szCs w:val="24"/>
+        </w:rPr>
+      </w:pPr>
+    </w:p>
+    <w:p>
+      <w:pPr>
+        <w:spacing w:after="0" w:line="240" w:lineRule="auto"/>
+        <w:jc w:val="both"/>
+        <w:rPr>
+          <w:rFonts w:ascii="Times New Roman" w:hAnsi="Times New Roman" w:cs="Times New Roman"/>
+          <w:sz w:val="24"/>
+          <w:szCs w:val="24"/>
+        </w:rPr>
+      </w:pPr>
+      <w:r>
+        <w:rPr>
+          <w:rFonts w:ascii="Times New Roman" w:hAnsi="Times New Roman" w:cs="Times New Roman"/>
+          <w:sz w:val="24"/>
+          <w:szCs w:val="24"/>
+        </w:rPr>
+        <w:t>Of all the tools we used, only Google Docs was proprietary.  The rest are free and open source.</w:t>
+      </w:r>
+    </w:p>
+    <w:bookmarkEnd w:id="0"/>
+    <w:p>
+      <w:pPr>
+        <w:spacing w:after="0" w:line="240" w:lineRule="auto"/>
+        <w:jc w:val="both"/>
+        <w:rPr>
+          <w:rFonts w:ascii="Times New Roman" w:hAnsi="Times New Roman" w:cs="Times New Roman"/>
+          <w:sz w:val="24"/>
+        </w:rPr>
+      </w:pPr>
+    </w:p>
+    <w:p>
+      <w:pPr>
+        <w:spacing w:after="0" w:line="240" w:lineRule="auto"/>
+        <w:jc w:val="both"/>
+        <w:rPr>
+          <w:rFonts w:ascii="Times New Roman" w:hAnsi="Times New Roman" w:cs="Times New Roman"/>
+          <w:sz w:val="24"/>
+        </w:rPr>
+      </w:pPr>
+    </w:p>
+    <w:p>
+      <w:pPr>
+        <w:spacing w:after="0" w:line="240" w:lineRule="auto"/>
+        <w:jc w:val="both"/>
+        <w:rPr>
+          <w:rFonts w:ascii="Times New Roman" w:hAnsi="Times New Roman" w:cs="Times New Roman"/>
+          <w:sz w:val="24"/>
+        </w:rPr>
+      </w:pPr>
+    </w:p>
+    <w:p>
+      <w:pPr>
+        <w:spacing w:after="0" w:line="240" w:lineRule="auto"/>
+        <w:jc w:val="both"/>
+        <w:rPr>
+          <w:rFonts w:ascii="Times New Roman" w:hAnsi="Times New Roman" w:cs="Times New Roman"/>
+          <w:sz w:val="24"/>
+        </w:rPr>
+      </w:pPr>
+    </w:p>
+    <w:p>
+      <w:pPr>
+        <w:spacing w:after="0" w:line="240" w:lineRule="auto"/>
+        <w:jc w:val="both"/>
+        <w:rPr>
+          <w:rFonts w:ascii="Times New Roman" w:hAnsi="Times New Roman" w:cs="Times New Roman"/>
+          <w:sz w:val="24"/>
+        </w:rPr>
+      </w:pPr>
+    </w:p>
+    <w:p>
+      <w:pPr>
+        <w:spacing w:after="0" w:line="240" w:lineRule="auto"/>
+        <w:jc w:val="both"/>
+        <w:rPr>
+          <w:rFonts w:ascii="Times New Roman" w:hAnsi="Times New Roman" w:cs="Times New Roman"/>
+          <w:sz w:val="24"/>
+        </w:rPr>
+      </w:pPr>
+    </w:p>
+    <w:p>
+      <w:pPr>
+        <w:spacing w:after="0" w:line="240" w:lineRule="auto"/>
+        <w:jc w:val="both"/>
+        <w:rPr>
+          <w:rFonts w:ascii="Times New Roman" w:hAnsi="Times New Roman" w:cs="Times New Roman"/>
+          <w:sz w:val="24"/>
+        </w:rPr>
+      </w:pPr>
+    </w:p>
+    <w:p>
+      <w:pPr>
+        <w:spacing w:after="0" w:line="240" w:lineRule="auto"/>
+        <w:jc w:val="both"/>
+        <w:rPr>
+          <w:rFonts w:ascii="Times New Roman" w:hAnsi="Times New Roman" w:cs="Times New Roman"/>
+          <w:sz w:val="24"/>
+        </w:rPr>
+      </w:pPr>
+    </w:p>
+    <w:p>
+      <w:pPr>
+        <w:spacing w:after="0" w:line="240" w:lineRule="auto"/>
+        <w:jc w:val="both"/>
+        <w:rPr>
+          <w:rFonts w:ascii="Times New Roman" w:hAnsi="Times New Roman" w:cs="Times New Roman"/>
+          <w:sz w:val="24"/>
+        </w:rPr>
+      </w:pPr>
+    </w:p>
+    <w:p>
+      <w:pPr>
+        <w:spacing w:after="0" w:line="240" w:lineRule="auto"/>
+        <w:jc w:val="both"/>
+        <w:rPr>
+          <w:rFonts w:ascii="Times New Roman" w:hAnsi="Times New Roman" w:cs="Times New Roman"/>
+          <w:sz w:val="24"/>
+        </w:rPr>
+      </w:pPr>
+    </w:p>
+    <w:p>
+      <w:pPr>
+        <w:spacing w:after="0" w:line="240" w:lineRule="auto"/>
+        <w:jc w:val="both"/>
+        <w:rPr>
+          <w:rFonts w:ascii="Times New Roman" w:hAnsi="Times New Roman" w:cs="Times New Roman"/>
+          <w:sz w:val="24"/>
+        </w:rPr>
+      </w:pPr>
+    </w:p>
+    <w:p>
+      <w:pPr>
+        <w:spacing w:after="0" w:line="240" w:lineRule="auto"/>
+        <w:jc w:val="both"/>
+        <w:rPr>
+          <w:rFonts w:ascii="Times New Roman" w:hAnsi="Times New Roman" w:cs="Times New Roman"/>
+          <w:sz w:val="24"/>
+        </w:rPr>
+      </w:pPr>
+    </w:p>
+    <w:p>
+      <w:pPr>
+        <w:spacing w:after="0" w:line="240" w:lineRule="auto"/>
+        <w:jc w:val="both"/>
+        <w:rPr>
+          <w:rFonts w:ascii="Times New Roman" w:hAnsi="Times New Roman" w:cs="Times New Roman"/>
+          <w:sz w:val="24"/>
+        </w:rPr>
+      </w:pPr>
+    </w:p>
+    <w:p>
+      <w:pPr>
+        <w:spacing w:after="0" w:line="240" w:lineRule="auto"/>
+        <w:jc w:val="both"/>
+        <w:rPr>
+          <w:rFonts w:ascii="Times New Roman" w:hAnsi="Times New Roman" w:cs="Times New Roman"/>
+          <w:sz w:val="24"/>
+        </w:rPr>
+      </w:pPr>
+    </w:p>
+    <w:p>
+      <w:pPr>
+        <w:spacing w:after="0" w:line="240" w:lineRule="auto"/>
+        <w:jc w:val="both"/>
+        <w:rPr>
+          <w:rFonts w:ascii="Times New Roman" w:hAnsi="Times New Roman" w:cs="Times New Roman"/>
+          <w:sz w:val="24"/>
+        </w:rPr>
+      </w:pPr>
+    </w:p>
+    <w:p>
+      <w:pPr>
+        <w:spacing w:after="0" w:line="240" w:lineRule="auto"/>
+        <w:jc w:val="both"/>
+        <w:rPr>
+          <w:rFonts w:ascii="Times New Roman" w:hAnsi="Times New Roman" w:cs="Times New Roman"/>
+          <w:sz w:val="24"/>
+        </w:rPr>
+      </w:pPr>
+    </w:p>
+    <w:p>
+      <w:pPr>
+        <w:spacing w:after="0" w:line="240" w:lineRule="auto"/>
+        <w:jc w:val="both"/>
+        <w:rPr>
+          <w:rFonts w:ascii="Times New Roman" w:hAnsi="Times New Roman" w:cs="Times New Roman"/>
+          <w:sz w:val="24"/>
+        </w:rPr>
+      </w:pPr>
+    </w:p>
+    <w:p>
+      <w:pPr>
+        <w:spacing w:after="0" w:line="240" w:lineRule="auto"/>
+        <w:jc w:val="both"/>
+        <w:rPr>
+          <w:rFonts w:ascii="Times New Roman" w:hAnsi="Times New Roman" w:cs="Times New Roman"/>
+          <w:sz w:val="24"/>
+        </w:rPr>
+      </w:pPr>
+    </w:p>
+    <w:p>
+      <w:pPr>
+        <w:spacing w:after="0" w:line="240" w:lineRule="auto"/>
+        <w:jc w:val="both"/>
+        <w:rPr>
+          <w:rFonts w:ascii="Times New Roman" w:hAnsi="Times New Roman" w:cs="Times New Roman"/>
+          <w:sz w:val="24"/>
+        </w:rPr>
+      </w:pPr>
+    </w:p>
+    <w:p>
+      <w:pPr>
+        <w:spacing w:after="0" w:line="240" w:lineRule="auto"/>
+        <w:jc w:val="both"/>
+        <w:rPr>
+          <w:rFonts w:ascii="Times New Roman" w:hAnsi="Times New Roman" w:cs="Times New Roman"/>
+          <w:sz w:val="24"/>
+        </w:rPr>
+      </w:pPr>
+    </w:p>
+    <w:p>
+      <w:pPr>
+        <w:spacing w:after="0" w:line="240" w:lineRule="auto"/>
+        <w:jc w:val="both"/>
+        <w:rPr>
+          <w:rFonts w:ascii="Times New Roman" w:hAnsi="Times New Roman" w:cs="Times New Roman"/>
+          <w:sz w:val="24"/>
+        </w:rPr>
+      </w:pPr>
+    </w:p>
+    <w:p>
+      <w:pPr>
+        <w:spacing w:after="0" w:line="240" w:lineRule="auto"/>
+        <w:jc w:val="both"/>
+        <w:rPr>
+          <w:rFonts w:ascii="Times New Roman" w:hAnsi="Times New Roman" w:cs="Times New Roman"/>
+          <w:sz w:val="24"/>
+        </w:rPr>
+      </w:pPr>
+    </w:p>
+    <w:p>
+      <w:pPr>
+        <w:spacing w:after="0" w:line="240" w:lineRule="auto"/>
+        <w:jc w:val="both"/>
+        <w:rPr>
+          <w:rFonts w:ascii="Times New Roman" w:hAnsi="Times New Roman" w:cs="Times New Roman"/>
+          <w:sz w:val="24"/>
+        </w:rPr>
+      </w:pPr>
+    </w:p>
+    <w:p>
+      <w:pPr>
+        <w:spacing w:after="0" w:line="240" w:lineRule="auto"/>
+        <w:jc w:val="both"/>
+        <w:rPr>
+          <w:rFonts w:ascii="Times New Roman" w:hAnsi="Times New Roman" w:cs="Times New Roman"/>
+          <w:sz w:val="24"/>
+        </w:rPr>
+      </w:pPr>
+    </w:p>
+    <w:p>
+      <w:pPr>
+        <w:spacing w:after="0" w:line="240" w:lineRule="auto"/>
+        <w:jc w:val="both"/>
+        <w:rPr>
+          <w:rFonts w:ascii="Times New Roman" w:hAnsi="Times New Roman" w:cs="Times New Roman"/>
+          <w:sz w:val="24"/>
+        </w:rPr>
+      </w:pPr>
+    </w:p>
+    <w:p>
+      <w:pPr>
+        <w:spacing w:after="0" w:line="240" w:lineRule="auto"/>
+        <w:jc w:val="both"/>
+        <w:rPr>
+          <w:rFonts w:ascii="Times New Roman" w:hAnsi="Times New Roman" w:cs="Times New Roman"/>
+          <w:sz w:val="24"/>
+        </w:rPr>
+      </w:pPr>
     </w:p>
     <w:p>
       <w:pPr>
@@ -9830,7 +10188,7 @@
         <w:pStyle w:val="ListParagraph"/>
         <w:numPr>
           <w:ilvl w:val="0"/>
-          <w:numId w:val="37"/>
+          <w:numId w:val="48"/>
         </w:numPr>
         <w:spacing w:after="0" w:line="240" w:lineRule="auto"/>
         <w:jc w:val="both"/>
@@ -9974,7 +10332,7 @@
         <w:pStyle w:val="ListParagraph"/>
         <w:numPr>
           <w:ilvl w:val="0"/>
-          <w:numId w:val="37"/>
+          <w:numId w:val="48"/>
         </w:numPr>
         <w:spacing w:after="0" w:line="240" w:lineRule="auto"/>
         <w:jc w:val="both"/>
@@ -10044,7 +10402,7 @@
         <w:pStyle w:val="ListParagraph"/>
         <w:numPr>
           <w:ilvl w:val="0"/>
-          <w:numId w:val="37"/>
+          <w:numId w:val="48"/>
         </w:numPr>
         <w:spacing w:after="0" w:line="240" w:lineRule="auto"/>
         <w:jc w:val="both"/>
@@ -10094,25 +10452,7 @@
           <w:sz w:val="24"/>
           <w:szCs w:val="28"/>
         </w:rPr>
-        <w:t xml:space="preserve">HTML5 will be used in the development of the project. HTML5 is a core technology </w:t>
-      </w:r>
-      <w:proofErr w:type="spellStart"/>
-      <w:r>
-        <w:rPr>
-          <w:rFonts w:ascii="Times New Roman" w:hAnsi="Times New Roman"/>
-          <w:sz w:val="24"/>
-          <w:szCs w:val="28"/>
-        </w:rPr>
-        <w:t>markup</w:t>
-      </w:r>
-      <w:proofErr w:type="spellEnd"/>
-      <w:r>
-        <w:rPr>
-          <w:rFonts w:ascii="Times New Roman" w:hAnsi="Times New Roman"/>
-          <w:sz w:val="24"/>
-          <w:szCs w:val="28"/>
-        </w:rPr>
-        <w:t xml:space="preserve"> language of the Internet used for structuring and presenting content for the World Wide Web (www). It is the final and complete fifth version of the HTML standard of the World Wide Web Consortium (W3C). </w:t>
+        <w:t xml:space="preserve">HTML5 will be used in the development of the project. HTML5 is a core technology markup language of the Internet used for structuring and presenting content for the World Wide Web (www). It is the final and complete fifth version of the HTML standard of the World Wide Web Consortium (W3C). </w:t>
       </w:r>
     </w:p>
     <w:p>
@@ -10132,7 +10472,7 @@
         <w:pStyle w:val="ListParagraph"/>
         <w:numPr>
           <w:ilvl w:val="0"/>
-          <w:numId w:val="37"/>
+          <w:numId w:val="48"/>
         </w:numPr>
         <w:spacing w:after="0" w:line="240" w:lineRule="auto"/>
         <w:jc w:val="both"/>
@@ -10150,6 +10490,7 @@
           <w:szCs w:val="28"/>
           <w:u w:val="single"/>
         </w:rPr>
+        <w:lastRenderedPageBreak/>
         <w:t>CSS</w:t>
       </w:r>
     </w:p>
@@ -10182,25 +10523,7 @@
           <w:sz w:val="24"/>
           <w:szCs w:val="28"/>
         </w:rPr>
-        <w:t xml:space="preserve">CSS (Cascading Style Sheets) is a style sheet language, which will be used for describing the look and formatting of a document written in a </w:t>
-      </w:r>
-      <w:proofErr w:type="spellStart"/>
-      <w:r>
-        <w:rPr>
-          <w:rFonts w:ascii="Times New Roman" w:hAnsi="Times New Roman"/>
-          <w:sz w:val="24"/>
-          <w:szCs w:val="28"/>
-        </w:rPr>
-        <w:t>markup</w:t>
-      </w:r>
-      <w:proofErr w:type="spellEnd"/>
-      <w:r>
-        <w:rPr>
-          <w:rFonts w:ascii="Times New Roman" w:hAnsi="Times New Roman"/>
-          <w:sz w:val="24"/>
-          <w:szCs w:val="28"/>
-        </w:rPr>
-        <w:t xml:space="preserve"> language. </w:t>
+        <w:t xml:space="preserve">CSS (Cascading Style Sheets) is a style sheet language, which will be used for describing the look and formatting of a document written in a markup language. </w:t>
       </w:r>
     </w:p>
     <w:p>
@@ -10220,7 +10543,7 @@
         <w:pStyle w:val="ListParagraph"/>
         <w:numPr>
           <w:ilvl w:val="0"/>
-          <w:numId w:val="37"/>
+          <w:numId w:val="48"/>
         </w:numPr>
         <w:spacing w:after="0" w:line="240" w:lineRule="auto"/>
         <w:jc w:val="both"/>
@@ -10270,25 +10593,7 @@
           <w:sz w:val="24"/>
           <w:szCs w:val="28"/>
         </w:rPr>
-        <w:t xml:space="preserve">Visual Paradigm will be used to model the use cases and domain model of the application. It is a software design tool tailored for agile software projects. Also, it supports BPMN, UML, DFD, ERD, and </w:t>
-      </w:r>
-      <w:proofErr w:type="spellStart"/>
-      <w:r>
-        <w:rPr>
-          <w:rFonts w:ascii="Times New Roman" w:hAnsi="Times New Roman"/>
-          <w:sz w:val="24"/>
-          <w:szCs w:val="28"/>
-        </w:rPr>
-        <w:t>SysML</w:t>
-      </w:r>
-      <w:proofErr w:type="spellEnd"/>
-      <w:r>
-        <w:rPr>
-          <w:rFonts w:ascii="Times New Roman" w:hAnsi="Times New Roman"/>
-          <w:sz w:val="24"/>
-          <w:szCs w:val="28"/>
-        </w:rPr>
-        <w:t>. Visual Paradigm will be used to draw the Use Case diagrams, and the Domain Model of the Diabetes Management System.</w:t>
+        <w:t>Visual Paradigm will be used to model the use cases and domain model of the application. It is a software design tool tailored for agile software projects. Also, it supports BPMN, UML, DFD, ERD, and SysML. Visual Paradigm will be used to draw the Use Case diagrams, and the Domain Model of the Diabetes Management System.</w:t>
       </w:r>
     </w:p>
     <w:p>
@@ -10316,7 +10621,7 @@
         <w:pStyle w:val="ListParagraph"/>
         <w:numPr>
           <w:ilvl w:val="0"/>
-          <w:numId w:val="37"/>
+          <w:numId w:val="48"/>
         </w:numPr>
         <w:spacing w:after="0" w:line="240" w:lineRule="auto"/>
         <w:jc w:val="both"/>
@@ -10366,128 +10671,215 @@
           <w:sz w:val="24"/>
           <w:szCs w:val="28"/>
         </w:rPr>
-        <w:t>Pencil is a free and open-source GUI prototyping tool that people can easily install and use to create mock-ups in popular desktop platforms. It will be used to mock-up the graphical user interface (GUI) design of the Diabetes Management System.</w:t>
-      </w:r>
-    </w:p>
-    <w:p>
-      <w:pPr>
-        <w:spacing w:after="0" w:line="240" w:lineRule="auto"/>
-        <w:jc w:val="both"/>
-        <w:rPr>
-          <w:rFonts w:ascii="Times New Roman" w:hAnsi="Times New Roman" w:cs="Times New Roman"/>
-          <w:sz w:val="24"/>
-          <w:szCs w:val="24"/>
-        </w:rPr>
-      </w:pPr>
-    </w:p>
-    <w:p>
-      <w:pPr>
-        <w:spacing w:after="0" w:line="240" w:lineRule="auto"/>
-        <w:jc w:val="center"/>
-        <w:rPr>
-          <w:rFonts w:ascii="Times New Roman" w:hAnsi="Times New Roman" w:cs="Times New Roman"/>
-          <w:sz w:val="24"/>
-          <w:szCs w:val="24"/>
-        </w:rPr>
-      </w:pPr>
-    </w:p>
-    <w:p>
-      <w:pPr>
-        <w:spacing w:after="0" w:line="240" w:lineRule="auto"/>
-        <w:rPr>
-          <w:rFonts w:ascii="Times New Roman" w:hAnsi="Times New Roman" w:cs="Times New Roman"/>
-          <w:sz w:val="24"/>
-          <w:szCs w:val="24"/>
-        </w:rPr>
-      </w:pPr>
-    </w:p>
-    <w:p>
-      <w:pPr>
-        <w:spacing w:after="0" w:line="240" w:lineRule="auto"/>
-        <w:rPr>
-          <w:rFonts w:ascii="Times New Roman" w:hAnsi="Times New Roman" w:cs="Times New Roman"/>
-          <w:sz w:val="24"/>
-          <w:szCs w:val="24"/>
-        </w:rPr>
-      </w:pPr>
-    </w:p>
-    <w:p>
-      <w:pPr>
-        <w:spacing w:after="0" w:line="240" w:lineRule="auto"/>
-        <w:rPr>
-          <w:rFonts w:ascii="Times New Roman" w:hAnsi="Times New Roman" w:cs="Times New Roman"/>
-          <w:sz w:val="24"/>
-          <w:szCs w:val="24"/>
-        </w:rPr>
-      </w:pPr>
-    </w:p>
-    <w:p>
-      <w:pPr>
-        <w:spacing w:after="0" w:line="240" w:lineRule="auto"/>
-        <w:rPr>
-          <w:rFonts w:ascii="Times New Roman" w:hAnsi="Times New Roman" w:cs="Times New Roman"/>
-          <w:sz w:val="24"/>
-          <w:szCs w:val="24"/>
-        </w:rPr>
-      </w:pPr>
-    </w:p>
-    <w:p>
-      <w:pPr>
-        <w:spacing w:after="0" w:line="240" w:lineRule="auto"/>
-        <w:rPr>
-          <w:rFonts w:ascii="Times New Roman" w:hAnsi="Times New Roman" w:cs="Times New Roman"/>
-          <w:sz w:val="24"/>
-          <w:szCs w:val="24"/>
-        </w:rPr>
-      </w:pPr>
-    </w:p>
-    <w:p>
-      <w:pPr>
-        <w:spacing w:after="0" w:line="240" w:lineRule="auto"/>
-        <w:rPr>
-          <w:rFonts w:ascii="Times New Roman" w:hAnsi="Times New Roman" w:cs="Times New Roman"/>
-          <w:sz w:val="24"/>
-          <w:szCs w:val="24"/>
-        </w:rPr>
-      </w:pPr>
-    </w:p>
-    <w:p>
-      <w:pPr>
-        <w:spacing w:after="0" w:line="240" w:lineRule="auto"/>
-        <w:rPr>
-          <w:rFonts w:ascii="Times New Roman" w:hAnsi="Times New Roman" w:cs="Times New Roman"/>
-          <w:sz w:val="24"/>
-          <w:szCs w:val="24"/>
-        </w:rPr>
-      </w:pPr>
-    </w:p>
-    <w:p>
-      <w:pPr>
-        <w:spacing w:after="0" w:line="240" w:lineRule="auto"/>
-        <w:rPr>
-          <w:rFonts w:ascii="Times New Roman" w:hAnsi="Times New Roman" w:cs="Times New Roman"/>
-          <w:sz w:val="24"/>
-          <w:szCs w:val="24"/>
-        </w:rPr>
-      </w:pPr>
-    </w:p>
-    <w:p>
-      <w:pPr>
-        <w:spacing w:after="0" w:line="240" w:lineRule="auto"/>
-        <w:rPr>
-          <w:rFonts w:ascii="Times New Roman" w:hAnsi="Times New Roman" w:cs="Times New Roman"/>
-          <w:sz w:val="24"/>
-          <w:szCs w:val="24"/>
-        </w:rPr>
-      </w:pPr>
-    </w:p>
-    <w:p>
-      <w:pPr>
-        <w:spacing w:after="0" w:line="240" w:lineRule="auto"/>
-        <w:rPr>
-          <w:rFonts w:ascii="Times New Roman" w:hAnsi="Times New Roman" w:cs="Times New Roman"/>
-          <w:sz w:val="24"/>
-          <w:szCs w:val="24"/>
+        <w:t xml:space="preserve">Pencil is a free and open-source GUI prototyping tool that people can easily install and use to create mock-ups in popular desktop platforms. It will be used to mock-up the graphical user interface (GUI) design of the Diabetes Management System. </w:t>
+      </w:r>
+    </w:p>
+    <w:p>
+      <w:pPr>
+        <w:spacing w:after="0" w:line="240" w:lineRule="auto"/>
+        <w:rPr>
+          <w:rFonts w:ascii="Times New Roman" w:hAnsi="Times New Roman" w:cs="Times New Roman"/>
+          <w:b/>
+          <w:sz w:val="28"/>
+          <w:u w:val="single"/>
+        </w:rPr>
+      </w:pPr>
+    </w:p>
+    <w:p>
+      <w:pPr>
+        <w:spacing w:after="0" w:line="240" w:lineRule="auto"/>
+        <w:rPr>
+          <w:rFonts w:ascii="Times New Roman" w:hAnsi="Times New Roman" w:cs="Times New Roman"/>
+          <w:b/>
+          <w:sz w:val="28"/>
+          <w:u w:val="single"/>
+        </w:rPr>
+      </w:pPr>
+    </w:p>
+    <w:p>
+      <w:pPr>
+        <w:spacing w:after="0" w:line="240" w:lineRule="auto"/>
+        <w:rPr>
+          <w:rFonts w:ascii="Times New Roman" w:hAnsi="Times New Roman" w:cs="Times New Roman"/>
+          <w:b/>
+          <w:sz w:val="28"/>
+          <w:u w:val="single"/>
+        </w:rPr>
+      </w:pPr>
+    </w:p>
+    <w:p>
+      <w:pPr>
+        <w:spacing w:after="0" w:line="240" w:lineRule="auto"/>
+        <w:rPr>
+          <w:rFonts w:ascii="Times New Roman" w:hAnsi="Times New Roman" w:cs="Times New Roman"/>
+          <w:b/>
+          <w:sz w:val="28"/>
+          <w:u w:val="single"/>
+        </w:rPr>
+      </w:pPr>
+    </w:p>
+    <w:p>
+      <w:pPr>
+        <w:spacing w:after="0" w:line="240" w:lineRule="auto"/>
+        <w:rPr>
+          <w:rFonts w:ascii="Times New Roman" w:hAnsi="Times New Roman" w:cs="Times New Roman"/>
+          <w:b/>
+          <w:sz w:val="28"/>
+          <w:u w:val="single"/>
+        </w:rPr>
+      </w:pPr>
+    </w:p>
+    <w:p>
+      <w:pPr>
+        <w:spacing w:after="0" w:line="240" w:lineRule="auto"/>
+        <w:rPr>
+          <w:rFonts w:ascii="Times New Roman" w:hAnsi="Times New Roman" w:cs="Times New Roman"/>
+          <w:b/>
+          <w:sz w:val="28"/>
+          <w:u w:val="single"/>
+        </w:rPr>
+      </w:pPr>
+    </w:p>
+    <w:p>
+      <w:pPr>
+        <w:spacing w:after="0" w:line="240" w:lineRule="auto"/>
+        <w:rPr>
+          <w:rFonts w:ascii="Times New Roman" w:hAnsi="Times New Roman" w:cs="Times New Roman"/>
+          <w:b/>
+          <w:sz w:val="28"/>
+          <w:u w:val="single"/>
+        </w:rPr>
+      </w:pPr>
+    </w:p>
+    <w:p>
+      <w:pPr>
+        <w:spacing w:after="0" w:line="240" w:lineRule="auto"/>
+        <w:rPr>
+          <w:rFonts w:ascii="Times New Roman" w:hAnsi="Times New Roman" w:cs="Times New Roman"/>
+          <w:b/>
+          <w:sz w:val="28"/>
+          <w:u w:val="single"/>
+        </w:rPr>
+      </w:pPr>
+    </w:p>
+    <w:p>
+      <w:pPr>
+        <w:spacing w:after="0" w:line="240" w:lineRule="auto"/>
+        <w:rPr>
+          <w:rFonts w:ascii="Times New Roman" w:hAnsi="Times New Roman" w:cs="Times New Roman"/>
+          <w:b/>
+          <w:sz w:val="28"/>
+          <w:u w:val="single"/>
+        </w:rPr>
+      </w:pPr>
+    </w:p>
+    <w:p>
+      <w:pPr>
+        <w:spacing w:after="0" w:line="240" w:lineRule="auto"/>
+        <w:rPr>
+          <w:rFonts w:ascii="Times New Roman" w:hAnsi="Times New Roman" w:cs="Times New Roman"/>
+          <w:b/>
+          <w:sz w:val="28"/>
+          <w:u w:val="single"/>
+        </w:rPr>
+      </w:pPr>
+    </w:p>
+    <w:p>
+      <w:pPr>
+        <w:spacing w:after="0" w:line="240" w:lineRule="auto"/>
+        <w:rPr>
+          <w:rFonts w:ascii="Times New Roman" w:hAnsi="Times New Roman" w:cs="Times New Roman"/>
+          <w:b/>
+          <w:sz w:val="28"/>
+          <w:u w:val="single"/>
+        </w:rPr>
+      </w:pPr>
+    </w:p>
+    <w:p>
+      <w:pPr>
+        <w:spacing w:after="0" w:line="240" w:lineRule="auto"/>
+        <w:rPr>
+          <w:rFonts w:ascii="Times New Roman" w:hAnsi="Times New Roman" w:cs="Times New Roman"/>
+          <w:b/>
+          <w:sz w:val="28"/>
+          <w:u w:val="single"/>
+        </w:rPr>
+      </w:pPr>
+    </w:p>
+    <w:p>
+      <w:pPr>
+        <w:spacing w:after="0" w:line="240" w:lineRule="auto"/>
+        <w:rPr>
+          <w:rFonts w:ascii="Times New Roman" w:hAnsi="Times New Roman" w:cs="Times New Roman"/>
+          <w:b/>
+          <w:sz w:val="28"/>
+          <w:u w:val="single"/>
+        </w:rPr>
+      </w:pPr>
+    </w:p>
+    <w:p>
+      <w:pPr>
+        <w:spacing w:after="0" w:line="240" w:lineRule="auto"/>
+        <w:rPr>
+          <w:rFonts w:ascii="Times New Roman" w:hAnsi="Times New Roman" w:cs="Times New Roman"/>
+          <w:b/>
+          <w:sz w:val="28"/>
+          <w:u w:val="single"/>
+        </w:rPr>
+      </w:pPr>
+    </w:p>
+    <w:p>
+      <w:pPr>
+        <w:spacing w:after="0" w:line="240" w:lineRule="auto"/>
+        <w:rPr>
+          <w:rFonts w:ascii="Times New Roman" w:hAnsi="Times New Roman" w:cs="Times New Roman"/>
+          <w:b/>
+          <w:sz w:val="28"/>
+          <w:u w:val="single"/>
+        </w:rPr>
+      </w:pPr>
+    </w:p>
+    <w:p>
+      <w:pPr>
+        <w:spacing w:after="0" w:line="240" w:lineRule="auto"/>
+        <w:rPr>
+          <w:rFonts w:ascii="Times New Roman" w:hAnsi="Times New Roman" w:cs="Times New Roman"/>
+          <w:b/>
+          <w:sz w:val="28"/>
+          <w:u w:val="single"/>
+        </w:rPr>
+      </w:pPr>
+    </w:p>
+    <w:p>
+      <w:pPr>
+        <w:spacing w:after="0" w:line="240" w:lineRule="auto"/>
+        <w:rPr>
+          <w:rFonts w:ascii="Times New Roman" w:hAnsi="Times New Roman" w:cs="Times New Roman"/>
+          <w:b/>
+          <w:sz w:val="28"/>
+          <w:u w:val="single"/>
+        </w:rPr>
+      </w:pPr>
+    </w:p>
+    <w:p>
+      <w:pPr>
+        <w:spacing w:after="0" w:line="240" w:lineRule="auto"/>
+        <w:rPr>
+          <w:rFonts w:ascii="Times New Roman" w:hAnsi="Times New Roman" w:cs="Times New Roman"/>
+          <w:b/>
+          <w:sz w:val="28"/>
+          <w:u w:val="single"/>
+        </w:rPr>
+      </w:pPr>
+    </w:p>
+    <w:p>
+      <w:pPr>
+        <w:spacing w:after="0" w:line="240" w:lineRule="auto"/>
+        <w:rPr>
+          <w:rFonts w:ascii="Times New Roman" w:hAnsi="Times New Roman" w:cs="Times New Roman"/>
+          <w:b/>
+          <w:sz w:val="28"/>
+          <w:u w:val="single"/>
         </w:rPr>
       </w:pPr>
     </w:p>
@@ -10539,7 +10931,7 @@
           <w:numId w:val="1"/>
         </w:numPr>
         <w:ind w:left="0" w:hanging="709"/>
-        <w:jc w:val="both"/>
+        <w:jc w:val="center"/>
         <w:rPr>
           <w:rFonts w:ascii="Times New Roman" w:hAnsi="Times New Roman" w:cs="Times New Roman"/>
           <w:b/>
@@ -11528,6 +11920,7 @@
           <w:sz w:val="24"/>
           <w:szCs w:val="24"/>
         </w:rPr>
+        <w:lastRenderedPageBreak/>
         <w:t>The product shall record patient’s blood glucose level, insulin injections, and blood pressure information and be able to retrieve the dat</w:t>
       </w:r>
       <w:r>
@@ -12606,6 +12999,7 @@
           <w:sz w:val="24"/>
           <w:szCs w:val="24"/>
         </w:rPr>
+        <w:lastRenderedPageBreak/>
         <w:t xml:space="preserve">The Product Scope diagram identifies the boundaries between the users (Actors) and the Product. This diagram is a summary of all the Product Use Cases. </w:t>
       </w:r>
     </w:p>
@@ -12799,6 +13193,7 @@
           <w:sz w:val="24"/>
           <w:lang w:val="en-IE" w:eastAsia="en-IE"/>
         </w:rPr>
+        <w:lastRenderedPageBreak/>
         <w:drawing>
           <wp:inline distT="0" distB="0" distL="0" distR="0" wp14:anchorId="50177BC7" wp14:editId="2FF4671F">
             <wp:extent cx="8080838" cy="6930895"/>
@@ -12905,6 +13300,7 @@
           <w:sz w:val="28"/>
           <w:u w:val="single"/>
         </w:rPr>
+        <w:lastRenderedPageBreak/>
         <w:t xml:space="preserve">PRODUCT USE CASE LIST </w:t>
       </w:r>
     </w:p>
@@ -15849,6 +16245,7 @@
           <w:szCs w:val="24"/>
           <w:lang w:val="en-IE" w:eastAsia="en-IE"/>
         </w:rPr>
+        <w:lastRenderedPageBreak/>
         <w:drawing>
           <wp:inline distT="0" distB="0" distL="0" distR="0" wp14:anchorId="4E24E455" wp14:editId="78586312">
             <wp:extent cx="3876675" cy="3038475"/>
@@ -16121,6 +16518,7 @@
           <w:szCs w:val="28"/>
           <w:u w:val="single"/>
         </w:rPr>
+        <w:lastRenderedPageBreak/>
         <w:t>Use-Case Narrative (</w:t>
       </w:r>
       <w:r>
@@ -19308,6 +19706,7 @@
           <w:szCs w:val="24"/>
           <w:lang w:val="en-IE" w:eastAsia="en-IE"/>
         </w:rPr>
+        <w:lastRenderedPageBreak/>
         <w:drawing>
           <wp:inline distT="0" distB="0" distL="0" distR="0" wp14:anchorId="0E13435B" wp14:editId="21606928">
             <wp:extent cx="4257675" cy="3133725"/>
@@ -19754,6 +20153,7 @@
           <w:sz w:val="24"/>
           <w:lang w:val="en-IE" w:eastAsia="en-IE"/>
         </w:rPr>
+        <w:lastRenderedPageBreak/>
         <w:drawing>
           <wp:inline distT="0" distB="0" distL="0" distR="0" wp14:anchorId="26EA727C" wp14:editId="530B307C">
             <wp:extent cx="4257675" cy="3133725"/>
@@ -20275,6 +20675,7 @@
           <w:sz w:val="24"/>
           <w:lang w:val="en-IE" w:eastAsia="en-IE"/>
         </w:rPr>
+        <w:lastRenderedPageBreak/>
         <w:drawing>
           <wp:inline distT="0" distB="0" distL="0" distR="0" wp14:anchorId="6BAE76B7" wp14:editId="4F4B1AFC">
             <wp:extent cx="4257675" cy="3133725"/>
@@ -20763,6 +21164,7 @@
           <w:sz w:val="24"/>
           <w:lang w:val="en-IE" w:eastAsia="en-IE"/>
         </w:rPr>
+        <w:lastRenderedPageBreak/>
         <w:drawing>
           <wp:inline distT="0" distB="0" distL="0" distR="0" wp14:anchorId="672C4CEC" wp14:editId="195E8289">
             <wp:extent cx="4257675" cy="3133725"/>
@@ -21192,6 +21594,7 @@
           <w:szCs w:val="24"/>
           <w:lang w:val="en-IE" w:eastAsia="en-IE"/>
         </w:rPr>
+        <w:lastRenderedPageBreak/>
         <w:drawing>
           <wp:inline distT="0" distB="0" distL="0" distR="0" wp14:anchorId="1310AF1C" wp14:editId="767F75BF">
             <wp:extent cx="4257675" cy="3133725"/>
@@ -21773,6 +22176,7 @@
           <w:szCs w:val="24"/>
           <w:lang w:val="en-IE" w:eastAsia="en-IE"/>
         </w:rPr>
+        <w:lastRenderedPageBreak/>
         <w:drawing>
           <wp:inline distT="0" distB="0" distL="0" distR="0" wp14:anchorId="13D73EAE" wp14:editId="78E1F67A">
             <wp:extent cx="4257675" cy="3133725"/>
@@ -23690,6 +24094,7 @@
           <w:sz w:val="24"/>
           <w:lang w:val="en-IE" w:eastAsia="en-IE"/>
         </w:rPr>
+        <w:lastRenderedPageBreak/>
         <w:drawing>
           <wp:inline distT="0" distB="0" distL="0" distR="0" wp14:anchorId="3548E5A5" wp14:editId="7E80CE61">
             <wp:extent cx="4648200" cy="3133725"/>
@@ -24239,6 +24644,7 @@
           <w:sz w:val="24"/>
           <w:lang w:val="en-IE" w:eastAsia="en-IE"/>
         </w:rPr>
+        <w:lastRenderedPageBreak/>
         <w:drawing>
           <wp:inline distT="0" distB="0" distL="0" distR="0" wp14:anchorId="161513AA" wp14:editId="16FFF751">
             <wp:extent cx="4648200" cy="3133725"/>
@@ -24758,6 +25164,7 @@
           <w:sz w:val="24"/>
           <w:lang w:val="en-IE" w:eastAsia="en-IE"/>
         </w:rPr>
+        <w:lastRenderedPageBreak/>
         <w:drawing>
           <wp:inline distT="0" distB="0" distL="0" distR="0" wp14:anchorId="02CBA18D" wp14:editId="18D6239D">
             <wp:extent cx="4648200" cy="3133725"/>
@@ -25199,6 +25606,7 @@
           <w:sz w:val="24"/>
           <w:szCs w:val="24"/>
         </w:rPr>
+        <w:lastRenderedPageBreak/>
         <w:t>The system</w:t>
       </w:r>
       <w:r>
@@ -26297,6 +26705,7 @@
           <w:rFonts w:ascii="Times New Roman" w:hAnsi="Times New Roman" w:cs="Times New Roman"/>
           <w:sz w:val="24"/>
         </w:rPr>
+        <w:lastRenderedPageBreak/>
         <w:t>The system shall interface with the business management system.</w:t>
       </w:r>
     </w:p>
@@ -27220,6 +27629,7 @@
                 <w:sz w:val="24"/>
                 <w:szCs w:val="24"/>
               </w:rPr>
+              <w:lastRenderedPageBreak/>
               <w:t xml:space="preserve">Patient </w:t>
             </w:r>
             <w:r>
@@ -29152,7 +29562,16 @@
                 <w:sz w:val="24"/>
                 <w:szCs w:val="24"/>
               </w:rPr>
-              <w:t xml:space="preserve">nits given in each injection (Pre-Breakfast, Pre-Lunch, Pre-Dinner, </w:t>
+              <w:t xml:space="preserve">nits given in each injection (Pre-Breakfast, Pre-Lunch, </w:t>
+            </w:r>
+            <w:r>
+              <w:rPr>
+                <w:rFonts w:ascii="Times New Roman" w:hAnsi="Times New Roman" w:cs="Times New Roman"/>
+                <w:sz w:val="24"/>
+                <w:szCs w:val="24"/>
+              </w:rPr>
+              <w:lastRenderedPageBreak/>
+              <w:t xml:space="preserve">Pre-Dinner, </w:t>
             </w:r>
             <w:r>
               <w:rPr>
@@ -29224,6 +29643,7 @@
                 <w:sz w:val="24"/>
                 <w:szCs w:val="24"/>
               </w:rPr>
+              <w:lastRenderedPageBreak/>
               <w:t>Comments</w:t>
             </w:r>
           </w:p>
@@ -30892,6 +31312,7 @@
           <w:szCs w:val="24"/>
           <w:lang w:val="en-IE" w:eastAsia="en-IE"/>
         </w:rPr>
+        <w:lastRenderedPageBreak/>
         <w:drawing>
           <wp:inline distT="0" distB="0" distL="0" distR="0" wp14:anchorId="404C8E2D" wp14:editId="53F71C21">
             <wp:extent cx="2419350" cy="2628900"/>
@@ -31172,6 +31593,7 @@
           <w:szCs w:val="24"/>
           <w:lang w:val="en-IE" w:eastAsia="en-IE"/>
         </w:rPr>
+        <w:lastRenderedPageBreak/>
         <w:drawing>
           <wp:inline distT="0" distB="0" distL="0" distR="0" wp14:anchorId="335B7210" wp14:editId="0511D54C">
             <wp:extent cx="2390775" cy="2600325"/>
@@ -31521,6 +31943,7 @@
           <w:szCs w:val="24"/>
           <w:lang w:val="en-IE" w:eastAsia="en-IE"/>
         </w:rPr>
+        <w:lastRenderedPageBreak/>
         <w:drawing>
           <wp:inline distT="0" distB="0" distL="0" distR="0" wp14:anchorId="53D0BE8D" wp14:editId="476E1FC2">
             <wp:extent cx="2390775" cy="2600325"/>
@@ -31871,6 +32294,7 @@
           <w:szCs w:val="24"/>
           <w:lang w:val="en-IE" w:eastAsia="en-IE"/>
         </w:rPr>
+        <w:lastRenderedPageBreak/>
         <w:drawing>
           <wp:inline distT="0" distB="0" distL="0" distR="0" wp14:anchorId="0B77FAFE" wp14:editId="14E4A5B6">
             <wp:extent cx="2705100" cy="2724150"/>
@@ -32201,6 +32625,7 @@
           <w:sz w:val="24"/>
           <w:szCs w:val="24"/>
         </w:rPr>
+        <w:lastRenderedPageBreak/>
         <w:t xml:space="preserve">The use case diagram </w:t>
       </w:r>
       <w:r>
@@ -33415,6 +33840,7 @@
           <w:sz w:val="24"/>
           <w:szCs w:val="24"/>
         </w:rPr>
+        <w:lastRenderedPageBreak/>
         <w:t>Class Diagram</w:t>
       </w:r>
       <w:r>
@@ -34367,6 +34793,7 @@
           <w:noProof/>
           <w:lang w:val="en-IE" w:eastAsia="en-IE"/>
         </w:rPr>
+        <w:lastRenderedPageBreak/>
         <w:drawing>
           <wp:inline distT="0" distB="0" distL="0" distR="0" wp14:anchorId="179B8786" wp14:editId="0B1894CA">
             <wp:extent cx="4343400" cy="3114675"/>
@@ -35224,25 +35651,7 @@
           <w:sz w:val="20"/>
           <w:szCs w:val="20"/>
         </w:rPr>
-        <w:t>American Diabetes Association, (2015). Complications. [</w:t>
-      </w:r>
-      <w:proofErr w:type="gramStart"/>
-      <w:r>
-        <w:rPr>
-          <w:rFonts w:ascii="Times New Roman" w:hAnsi="Times New Roman" w:cs="Times New Roman"/>
-          <w:sz w:val="20"/>
-          <w:szCs w:val="20"/>
-        </w:rPr>
-        <w:t>online</w:t>
-      </w:r>
-      <w:proofErr w:type="gramEnd"/>
-      <w:r>
-        <w:rPr>
-          <w:rFonts w:ascii="Times New Roman" w:hAnsi="Times New Roman" w:cs="Times New Roman"/>
-          <w:sz w:val="20"/>
-          <w:szCs w:val="20"/>
-        </w:rPr>
-        <w:t xml:space="preserve">] Available at: </w:t>
+        <w:t xml:space="preserve">American Diabetes Association, (2015). Complications. [online] Available at: </w:t>
       </w:r>
       <w:hyperlink r:id="rId52" w:history="1">
         <w:r>
@@ -35310,43 +35719,7 @@
           <w:sz w:val="20"/>
           <w:szCs w:val="20"/>
         </w:rPr>
-        <w:t xml:space="preserve">American Diabetes Association, (2015). Statistics </w:t>
-      </w:r>
-      <w:proofErr w:type="gramStart"/>
-      <w:r>
-        <w:rPr>
-          <w:rFonts w:ascii="Times New Roman" w:hAnsi="Times New Roman" w:cs="Times New Roman"/>
-          <w:sz w:val="20"/>
-          <w:szCs w:val="20"/>
-        </w:rPr>
-        <w:t>About</w:t>
-      </w:r>
-      <w:proofErr w:type="gramEnd"/>
-      <w:r>
-        <w:rPr>
-          <w:rFonts w:ascii="Times New Roman" w:hAnsi="Times New Roman" w:cs="Times New Roman"/>
-          <w:sz w:val="20"/>
-          <w:szCs w:val="20"/>
-        </w:rPr>
-        <w:t xml:space="preserve"> Diabetes. [</w:t>
-      </w:r>
-      <w:proofErr w:type="gramStart"/>
-      <w:r>
-        <w:rPr>
-          <w:rFonts w:ascii="Times New Roman" w:hAnsi="Times New Roman" w:cs="Times New Roman"/>
-          <w:sz w:val="20"/>
-          <w:szCs w:val="20"/>
-        </w:rPr>
-        <w:t>online</w:t>
-      </w:r>
-      <w:proofErr w:type="gramEnd"/>
-      <w:r>
-        <w:rPr>
-          <w:rFonts w:ascii="Times New Roman" w:hAnsi="Times New Roman" w:cs="Times New Roman"/>
-          <w:sz w:val="20"/>
-          <w:szCs w:val="20"/>
-        </w:rPr>
-        <w:t xml:space="preserve">] Available at: </w:t>
+        <w:t xml:space="preserve">American Diabetes Association, (2015). Statistics About Diabetes. [online] Available at: </w:t>
       </w:r>
       <w:hyperlink r:id="rId53" w:history="1">
         <w:r>
@@ -35414,25 +35787,7 @@
           <w:sz w:val="20"/>
           <w:szCs w:val="20"/>
         </w:rPr>
-        <w:t>Diabetes Ireland, (2015). Managing Your Diabetes - Diabetes Ireland. [</w:t>
-      </w:r>
-      <w:proofErr w:type="gramStart"/>
-      <w:r>
-        <w:rPr>
-          <w:rFonts w:ascii="Times New Roman" w:hAnsi="Times New Roman" w:cs="Times New Roman"/>
-          <w:sz w:val="20"/>
-          <w:szCs w:val="20"/>
-        </w:rPr>
-        <w:t>online</w:t>
-      </w:r>
-      <w:proofErr w:type="gramEnd"/>
-      <w:r>
-        <w:rPr>
-          <w:rFonts w:ascii="Times New Roman" w:hAnsi="Times New Roman" w:cs="Times New Roman"/>
-          <w:sz w:val="20"/>
-          <w:szCs w:val="20"/>
-        </w:rPr>
-        <w:t xml:space="preserve">] Available at: </w:t>
+        <w:t xml:space="preserve">Diabetes Ireland, (2015). Managing Your Diabetes - Diabetes Ireland. [online] Available at: </w:t>
       </w:r>
       <w:hyperlink r:id="rId54" w:history="1">
         <w:r>
@@ -35500,25 +35855,7 @@
           <w:sz w:val="20"/>
           <w:szCs w:val="20"/>
         </w:rPr>
-        <w:t>Diabetes.niddk.nih.gov, (2015). Causes of Diabetes. [</w:t>
-      </w:r>
-      <w:proofErr w:type="gramStart"/>
-      <w:r>
-        <w:rPr>
-          <w:rFonts w:ascii="Times New Roman" w:hAnsi="Times New Roman" w:cs="Times New Roman"/>
-          <w:sz w:val="20"/>
-          <w:szCs w:val="20"/>
-        </w:rPr>
-        <w:t>online</w:t>
-      </w:r>
-      <w:proofErr w:type="gramEnd"/>
-      <w:r>
-        <w:rPr>
-          <w:rFonts w:ascii="Times New Roman" w:hAnsi="Times New Roman" w:cs="Times New Roman"/>
-          <w:sz w:val="20"/>
-          <w:szCs w:val="20"/>
-        </w:rPr>
-        <w:t xml:space="preserve">] Available at: </w:t>
+        <w:t xml:space="preserve">Diabetes.niddk.nih.gov, (2015). Causes of Diabetes. [online] Available at: </w:t>
       </w:r>
       <w:hyperlink r:id="rId55" w:anchor="what" w:history="1">
         <w:r>
@@ -35586,43 +35923,7 @@
           <w:sz w:val="20"/>
           <w:szCs w:val="20"/>
         </w:rPr>
-        <w:t>Glooko.com, (2015). </w:t>
-      </w:r>
-      <w:proofErr w:type="spellStart"/>
-      <w:r>
-        <w:rPr>
-          <w:rFonts w:ascii="Times New Roman" w:hAnsi="Times New Roman" w:cs="Times New Roman"/>
-          <w:sz w:val="20"/>
-          <w:szCs w:val="20"/>
-        </w:rPr>
-        <w:t>Glooko</w:t>
-      </w:r>
-      <w:proofErr w:type="spellEnd"/>
-      <w:r>
-        <w:rPr>
-          <w:rFonts w:ascii="Times New Roman" w:hAnsi="Times New Roman" w:cs="Times New Roman"/>
-          <w:sz w:val="20"/>
-          <w:szCs w:val="20"/>
-        </w:rPr>
-        <w:t xml:space="preserve"> | Mobile Diabetes Management | Blood Glucose Log. [</w:t>
-      </w:r>
-      <w:proofErr w:type="gramStart"/>
-      <w:r>
-        <w:rPr>
-          <w:rFonts w:ascii="Times New Roman" w:hAnsi="Times New Roman" w:cs="Times New Roman"/>
-          <w:sz w:val="20"/>
-          <w:szCs w:val="20"/>
-        </w:rPr>
-        <w:t>online</w:t>
-      </w:r>
-      <w:proofErr w:type="gramEnd"/>
-      <w:r>
-        <w:rPr>
-          <w:rFonts w:ascii="Times New Roman" w:hAnsi="Times New Roman" w:cs="Times New Roman"/>
-          <w:sz w:val="20"/>
-          <w:szCs w:val="20"/>
-        </w:rPr>
-        <w:t>] Av</w:t>
+        <w:t>Glooko.com, (2015). Glooko | Mobile Diabetes Management | Blood Glucose Log. [online] Av</w:t>
       </w:r>
       <w:r>
         <w:rPr>
@@ -35698,25 +35999,7 @@
           <w:sz w:val="20"/>
           <w:szCs w:val="20"/>
         </w:rPr>
-        <w:t>Healthline.com, (2015). The 11 Best Diabetes iPhone &amp; Android Apps of 2014. [</w:t>
-      </w:r>
-      <w:proofErr w:type="gramStart"/>
-      <w:r>
-        <w:rPr>
-          <w:rFonts w:ascii="Times New Roman" w:hAnsi="Times New Roman" w:cs="Times New Roman"/>
-          <w:sz w:val="20"/>
-          <w:szCs w:val="20"/>
-        </w:rPr>
-        <w:t>online</w:t>
-      </w:r>
-      <w:proofErr w:type="gramEnd"/>
-      <w:r>
-        <w:rPr>
-          <w:rFonts w:ascii="Times New Roman" w:hAnsi="Times New Roman" w:cs="Times New Roman"/>
-          <w:sz w:val="20"/>
-          <w:szCs w:val="20"/>
-        </w:rPr>
-        <w:t xml:space="preserve">] Available at: </w:t>
+        <w:t xml:space="preserve">Healthline.com, (2015). The 11 Best Diabetes iPhone &amp; Android Apps of 2014. [online] Available at: </w:t>
       </w:r>
       <w:hyperlink r:id="rId57" w:anchor="2" w:history="1">
         <w:r>
@@ -35784,25 +36067,7 @@
           <w:sz w:val="20"/>
           <w:szCs w:val="20"/>
         </w:rPr>
-        <w:t>Healthline.com, (2015). The 11 Best Diabetes iPhone &amp; Android Apps of 2014. [</w:t>
-      </w:r>
-      <w:proofErr w:type="gramStart"/>
-      <w:r>
-        <w:rPr>
-          <w:rFonts w:ascii="Times New Roman" w:hAnsi="Times New Roman" w:cs="Times New Roman"/>
-          <w:sz w:val="20"/>
-          <w:szCs w:val="20"/>
-        </w:rPr>
-        <w:t>online</w:t>
-      </w:r>
-      <w:proofErr w:type="gramEnd"/>
-      <w:r>
-        <w:rPr>
-          <w:rFonts w:ascii="Times New Roman" w:hAnsi="Times New Roman" w:cs="Times New Roman"/>
-          <w:sz w:val="20"/>
-          <w:szCs w:val="20"/>
-        </w:rPr>
-        <w:t xml:space="preserve">] Available at: </w:t>
+        <w:t xml:space="preserve">Healthline.com, (2015). The 11 Best Diabetes iPhone &amp; Android Apps of 2014. [online] Available at: </w:t>
       </w:r>
       <w:hyperlink r:id="rId58" w:anchor="2" w:history="1">
         <w:r>
@@ -35870,43 +36135,7 @@
           <w:sz w:val="20"/>
           <w:szCs w:val="20"/>
         </w:rPr>
-        <w:t xml:space="preserve">Intelihealth.com, (2015). Health Problems That Diabetes Can Cause - </w:t>
-      </w:r>
-      <w:proofErr w:type="spellStart"/>
-      <w:r>
-        <w:rPr>
-          <w:rFonts w:ascii="Times New Roman" w:hAnsi="Times New Roman" w:cs="Times New Roman"/>
-          <w:sz w:val="20"/>
-          <w:szCs w:val="20"/>
-        </w:rPr>
-        <w:t>Intelihealth</w:t>
-      </w:r>
-      <w:proofErr w:type="spellEnd"/>
-      <w:r>
-        <w:rPr>
-          <w:rFonts w:ascii="Times New Roman" w:hAnsi="Times New Roman" w:cs="Times New Roman"/>
-          <w:sz w:val="20"/>
-          <w:szCs w:val="20"/>
-        </w:rPr>
-        <w:t>. [</w:t>
-      </w:r>
-      <w:proofErr w:type="gramStart"/>
-      <w:r>
-        <w:rPr>
-          <w:rFonts w:ascii="Times New Roman" w:hAnsi="Times New Roman" w:cs="Times New Roman"/>
-          <w:sz w:val="20"/>
-          <w:szCs w:val="20"/>
-        </w:rPr>
-        <w:t>online</w:t>
-      </w:r>
-      <w:proofErr w:type="gramEnd"/>
-      <w:r>
-        <w:rPr>
-          <w:rFonts w:ascii="Times New Roman" w:hAnsi="Times New Roman" w:cs="Times New Roman"/>
-          <w:sz w:val="20"/>
-          <w:szCs w:val="20"/>
-        </w:rPr>
-        <w:t xml:space="preserve">] Available at: </w:t>
+        <w:t xml:space="preserve">Intelihealth.com, (2015). Health Problems That Diabetes Can Cause - Intelihealth. [online] Available at: </w:t>
       </w:r>
       <w:hyperlink r:id="rId59" w:history="1">
         <w:r>
@@ -35974,25 +36203,7 @@
           <w:sz w:val="20"/>
           <w:szCs w:val="20"/>
         </w:rPr>
-        <w:t>Mayoclinic.org, (2015). Blood glucose meter: How to choose - Mayo Clinic. [</w:t>
-      </w:r>
-      <w:proofErr w:type="gramStart"/>
-      <w:r>
-        <w:rPr>
-          <w:rFonts w:ascii="Times New Roman" w:hAnsi="Times New Roman" w:cs="Times New Roman"/>
-          <w:sz w:val="20"/>
-          <w:szCs w:val="20"/>
-        </w:rPr>
-        <w:t>online</w:t>
-      </w:r>
-      <w:proofErr w:type="gramEnd"/>
-      <w:r>
-        <w:rPr>
-          <w:rFonts w:ascii="Times New Roman" w:hAnsi="Times New Roman" w:cs="Times New Roman"/>
-          <w:sz w:val="20"/>
-          <w:szCs w:val="20"/>
-        </w:rPr>
-        <w:t xml:space="preserve">] Available at: </w:t>
+        <w:t xml:space="preserve">Mayoclinic.org, (2015). Blood glucose meter: How to choose - Mayo Clinic. [online] Available at: </w:t>
       </w:r>
       <w:hyperlink r:id="rId60" w:history="1">
         <w:r>
@@ -36060,89 +36271,7 @@
           <w:sz w:val="20"/>
           <w:szCs w:val="20"/>
         </w:rPr>
-        <w:t xml:space="preserve">Melissa Conrad </w:t>
-      </w:r>
-      <w:proofErr w:type="spellStart"/>
-      <w:r>
-        <w:rPr>
-          <w:rFonts w:ascii="Times New Roman" w:hAnsi="Times New Roman" w:cs="Times New Roman"/>
-          <w:sz w:val="20"/>
-          <w:szCs w:val="20"/>
-        </w:rPr>
-        <w:t>St&amp;ouml</w:t>
-      </w:r>
-      <w:proofErr w:type="gramStart"/>
-      <w:r>
-        <w:rPr>
-          <w:rFonts w:ascii="Times New Roman" w:hAnsi="Times New Roman" w:cs="Times New Roman"/>
-          <w:sz w:val="20"/>
-          <w:szCs w:val="20"/>
-        </w:rPr>
-        <w:t>;ppler</w:t>
-      </w:r>
-      <w:proofErr w:type="spellEnd"/>
-      <w:proofErr w:type="gramEnd"/>
-      <w:r>
-        <w:rPr>
-          <w:rFonts w:ascii="Times New Roman" w:hAnsi="Times New Roman" w:cs="Times New Roman"/>
-          <w:sz w:val="20"/>
-          <w:szCs w:val="20"/>
-        </w:rPr>
-        <w:t xml:space="preserve">, M. (2015). Diabetes (Type 1 and Type 2) Symptoms, Causes, Treatment - What is diabetes? - </w:t>
-      </w:r>
-      <w:proofErr w:type="spellStart"/>
-      <w:r>
-        <w:rPr>
-          <w:rFonts w:ascii="Times New Roman" w:hAnsi="Times New Roman" w:cs="Times New Roman"/>
-          <w:sz w:val="20"/>
-          <w:szCs w:val="20"/>
-        </w:rPr>
-        <w:t>MedicineNet</w:t>
-      </w:r>
-      <w:proofErr w:type="spellEnd"/>
-      <w:r>
-        <w:rPr>
-          <w:rFonts w:ascii="Times New Roman" w:hAnsi="Times New Roman" w:cs="Times New Roman"/>
-          <w:sz w:val="20"/>
-          <w:szCs w:val="20"/>
-        </w:rPr>
-        <w:t>. [</w:t>
-      </w:r>
-      <w:proofErr w:type="gramStart"/>
-      <w:r>
-        <w:rPr>
-          <w:rFonts w:ascii="Times New Roman" w:hAnsi="Times New Roman" w:cs="Times New Roman"/>
-          <w:sz w:val="20"/>
-          <w:szCs w:val="20"/>
-        </w:rPr>
-        <w:t>online</w:t>
-      </w:r>
-      <w:proofErr w:type="gramEnd"/>
-      <w:r>
-        <w:rPr>
-          <w:rFonts w:ascii="Times New Roman" w:hAnsi="Times New Roman" w:cs="Times New Roman"/>
-          <w:sz w:val="20"/>
-          <w:szCs w:val="20"/>
-        </w:rPr>
-        <w:t xml:space="preserve">] </w:t>
-      </w:r>
-      <w:proofErr w:type="spellStart"/>
-      <w:r>
-        <w:rPr>
-          <w:rFonts w:ascii="Times New Roman" w:hAnsi="Times New Roman" w:cs="Times New Roman"/>
-          <w:sz w:val="20"/>
-          <w:szCs w:val="20"/>
-        </w:rPr>
-        <w:t>MedicineNet</w:t>
-      </w:r>
-      <w:proofErr w:type="spellEnd"/>
-      <w:r>
-        <w:rPr>
-          <w:rFonts w:ascii="Times New Roman" w:hAnsi="Times New Roman" w:cs="Times New Roman"/>
-          <w:sz w:val="20"/>
-          <w:szCs w:val="20"/>
-        </w:rPr>
-        <w:t xml:space="preserve">. Available at: </w:t>
+        <w:t xml:space="preserve">Melissa Conrad St&amp;ouml;ppler, M. (2015). Diabetes (Type 1 and Type 2) Symptoms, Causes, Treatment - What is diabetes? - MedicineNet. [online] MedicineNet. Available at: </w:t>
       </w:r>
       <w:hyperlink r:id="rId61" w:anchor="what_is_diabetes" w:history="1">
         <w:r>
@@ -36210,43 +36339,7 @@
           <w:sz w:val="20"/>
           <w:szCs w:val="20"/>
         </w:rPr>
-        <w:t xml:space="preserve">Nuigalway.ie, (2015). November 2012, New Diabetes Research Centre for the </w:t>
-      </w:r>
-      <w:proofErr w:type="gramStart"/>
-      <w:r>
-        <w:rPr>
-          <w:rFonts w:ascii="Times New Roman" w:hAnsi="Times New Roman" w:cs="Times New Roman"/>
-          <w:sz w:val="20"/>
-          <w:szCs w:val="20"/>
-        </w:rPr>
-        <w:t>West :</w:t>
-      </w:r>
-      <w:proofErr w:type="gramEnd"/>
-      <w:r>
-        <w:rPr>
-          <w:rFonts w:ascii="Times New Roman" w:hAnsi="Times New Roman" w:cs="Times New Roman"/>
-          <w:sz w:val="20"/>
-          <w:szCs w:val="20"/>
-        </w:rPr>
-        <w:t xml:space="preserve"> About Us, NUI Galway. [</w:t>
-      </w:r>
-      <w:proofErr w:type="gramStart"/>
-      <w:r>
-        <w:rPr>
-          <w:rFonts w:ascii="Times New Roman" w:hAnsi="Times New Roman" w:cs="Times New Roman"/>
-          <w:sz w:val="20"/>
-          <w:szCs w:val="20"/>
-        </w:rPr>
-        <w:t>online</w:t>
-      </w:r>
-      <w:proofErr w:type="gramEnd"/>
-      <w:r>
-        <w:rPr>
-          <w:rFonts w:ascii="Times New Roman" w:hAnsi="Times New Roman" w:cs="Times New Roman"/>
-          <w:sz w:val="20"/>
-          <w:szCs w:val="20"/>
-        </w:rPr>
-        <w:t xml:space="preserve">] Available at: </w:t>
+        <w:t xml:space="preserve">Nuigalway.ie, (2015). November 2012, New Diabetes Research Centre for the West : About Us, NUI Galway. [online] Available at: </w:t>
       </w:r>
       <w:hyperlink r:id="rId62" w:history="1">
         <w:r>
@@ -36314,25 +36407,7 @@
           <w:sz w:val="20"/>
           <w:szCs w:val="20"/>
         </w:rPr>
-        <w:t>Roshdypharmacies.com, (2015). Preventing Diabetes. [</w:t>
-      </w:r>
-      <w:proofErr w:type="gramStart"/>
-      <w:r>
-        <w:rPr>
-          <w:rFonts w:ascii="Times New Roman" w:hAnsi="Times New Roman" w:cs="Times New Roman"/>
-          <w:sz w:val="20"/>
-          <w:szCs w:val="20"/>
-        </w:rPr>
-        <w:t>online</w:t>
-      </w:r>
-      <w:proofErr w:type="gramEnd"/>
-      <w:r>
-        <w:rPr>
-          <w:rFonts w:ascii="Times New Roman" w:hAnsi="Times New Roman" w:cs="Times New Roman"/>
-          <w:sz w:val="20"/>
-          <w:szCs w:val="20"/>
-        </w:rPr>
-        <w:t xml:space="preserve">] Available at: </w:t>
+        <w:t xml:space="preserve">Roshdypharmacies.com, (2015). Preventing Diabetes. [online] Available at: </w:t>
       </w:r>
       <w:hyperlink r:id="rId63" w:history="1">
         <w:r>
@@ -36390,25 +36465,7 @@
           <w:sz w:val="20"/>
           <w:szCs w:val="20"/>
         </w:rPr>
-        <w:t>Visual-paradigm.com, (2015). Creating class diagrams in Visual Paradigm. [</w:t>
-      </w:r>
-      <w:proofErr w:type="gramStart"/>
-      <w:r>
-        <w:rPr>
-          <w:rFonts w:ascii="Times New Roman" w:hAnsi="Times New Roman" w:cs="Times New Roman"/>
-          <w:sz w:val="20"/>
-          <w:szCs w:val="20"/>
-        </w:rPr>
-        <w:t>online</w:t>
-      </w:r>
-      <w:proofErr w:type="gramEnd"/>
-      <w:r>
-        <w:rPr>
-          <w:rFonts w:ascii="Times New Roman" w:hAnsi="Times New Roman" w:cs="Times New Roman"/>
-          <w:sz w:val="20"/>
-          <w:szCs w:val="20"/>
-        </w:rPr>
-        <w:t xml:space="preserve">] Available at: </w:t>
+        <w:t xml:space="preserve">Visual-paradigm.com, (2015). Creating class diagrams in Visual Paradigm. [online] Available at: </w:t>
       </w:r>
       <w:hyperlink r:id="rId64" w:history="1">
         <w:r>
@@ -36459,7 +36516,7 @@
 </file>
 
 <file path=word/endnotes.xml><?xml version="1.0" encoding="utf-8"?>
-<w:endnotes xmlns:wpc="http://schemas.microsoft.com/office/word/2010/wordprocessingCanvas" xmlns:mc="http://schemas.openxmlformats.org/markup-compatibility/2006" xmlns:o="urn:schemas-microsoft-com:office:office" xmlns:r="http://schemas.openxmlformats.org/officeDocument/2006/relationships" xmlns:m="http://schemas.openxmlformats.org/officeDocument/2006/math" xmlns:v="urn:schemas-microsoft-com:vml" xmlns:wp14="http://schemas.microsoft.com/office/word/2010/wordprocessingDrawing" xmlns:wp="http://schemas.openxmlformats.org/drawingml/2006/wordprocessingDrawing" xmlns:w10="urn:schemas-microsoft-com:office:word" xmlns:w="http://schemas.openxmlformats.org/wordprocessingml/2006/main" xmlns:w14="http://schemas.microsoft.com/office/word/2010/wordml" xmlns:w15="http://schemas.microsoft.com/office/word/2012/wordml" xmlns:wpg="http://schemas.microsoft.com/office/word/2010/wordprocessingGroup" xmlns:wpi="http://schemas.microsoft.com/office/word/2010/wordprocessingInk" xmlns:wne="http://schemas.microsoft.com/office/word/2006/wordml" xmlns:wps="http://schemas.microsoft.com/office/word/2010/wordprocessingShape" mc:Ignorable="w14 w15 wp14">
+<w:endnotes xmlns:wpc="http://schemas.microsoft.com/office/word/2010/wordprocessingCanvas" xmlns:mc="http://schemas.openxmlformats.org/markup-compatibility/2006" xmlns:o="urn:schemas-microsoft-com:office:office" xmlns:r="http://schemas.openxmlformats.org/officeDocument/2006/relationships" xmlns:m="http://schemas.openxmlformats.org/officeDocument/2006/math" xmlns:v="urn:schemas-microsoft-com:vml" xmlns:wp14="http://schemas.microsoft.com/office/word/2010/wordprocessingDrawing" xmlns:wp="http://schemas.openxmlformats.org/drawingml/2006/wordprocessingDrawing" xmlns:w10="urn:schemas-microsoft-com:office:word" xmlns:w="http://schemas.openxmlformats.org/wordprocessingml/2006/main" xmlns:w14="http://schemas.microsoft.com/office/word/2010/wordml" xmlns:wpg="http://schemas.microsoft.com/office/word/2010/wordprocessingGroup" xmlns:wpi="http://schemas.microsoft.com/office/word/2010/wordprocessingInk" xmlns:wne="http://schemas.microsoft.com/office/word/2006/wordml" xmlns:wps="http://schemas.microsoft.com/office/word/2010/wordprocessingShape" mc:Ignorable="w14 wp14">
   <w:endnote w:type="separator" w:id="-1">
     <w:p>
       <w:pPr>
@@ -36484,7 +36541,7 @@
 </file>
 
 <file path=word/footer1.xml><?xml version="1.0" encoding="utf-8"?>
-<w:ftr xmlns:wpc="http://schemas.microsoft.com/office/word/2010/wordprocessingCanvas" xmlns:mc="http://schemas.openxmlformats.org/markup-compatibility/2006" xmlns:o="urn:schemas-microsoft-com:office:office" xmlns:r="http://schemas.openxmlformats.org/officeDocument/2006/relationships" xmlns:m="http://schemas.openxmlformats.org/officeDocument/2006/math" xmlns:v="urn:schemas-microsoft-com:vml" xmlns:wp14="http://schemas.microsoft.com/office/word/2010/wordprocessingDrawing" xmlns:wp="http://schemas.openxmlformats.org/drawingml/2006/wordprocessingDrawing" xmlns:w10="urn:schemas-microsoft-com:office:word" xmlns:w="http://schemas.openxmlformats.org/wordprocessingml/2006/main" xmlns:w14="http://schemas.microsoft.com/office/word/2010/wordml" xmlns:w15="http://schemas.microsoft.com/office/word/2012/wordml" xmlns:wpg="http://schemas.microsoft.com/office/word/2010/wordprocessingGroup" xmlns:wpi="http://schemas.microsoft.com/office/word/2010/wordprocessingInk" xmlns:wne="http://schemas.microsoft.com/office/word/2006/wordml" xmlns:wps="http://schemas.microsoft.com/office/word/2010/wordprocessingShape" mc:Ignorable="w14 w15 wp14">
+<w:ftr xmlns:wpc="http://schemas.microsoft.com/office/word/2010/wordprocessingCanvas" xmlns:mc="http://schemas.openxmlformats.org/markup-compatibility/2006" xmlns:o="urn:schemas-microsoft-com:office:office" xmlns:r="http://schemas.openxmlformats.org/officeDocument/2006/relationships" xmlns:m="http://schemas.openxmlformats.org/officeDocument/2006/math" xmlns:v="urn:schemas-microsoft-com:vml" xmlns:wp14="http://schemas.microsoft.com/office/word/2010/wordprocessingDrawing" xmlns:wp="http://schemas.openxmlformats.org/drawingml/2006/wordprocessingDrawing" xmlns:w10="urn:schemas-microsoft-com:office:word" xmlns:w="http://schemas.openxmlformats.org/wordprocessingml/2006/main" xmlns:w14="http://schemas.microsoft.com/office/word/2010/wordml" xmlns:wpg="http://schemas.microsoft.com/office/word/2010/wordprocessingGroup" xmlns:wpi="http://schemas.microsoft.com/office/word/2010/wordprocessingInk" xmlns:wne="http://schemas.microsoft.com/office/word/2006/wordml" xmlns:wps="http://schemas.microsoft.com/office/word/2010/wordprocessingShape" mc:Ignorable="w14 wp14">
   <w:sdt>
     <w:sdtPr>
       <w:id w:val="1427153349"/>
@@ -36600,7 +36657,7 @@
                                   <w:noProof/>
                                   <w:sz w:val="24"/>
                                 </w:rPr>
-                                <w:t>22</w:t>
+                                <w:t>11</w:t>
                               </w:r>
                               <w:r>
                                 <w:rPr>
@@ -36728,7 +36785,7 @@
                             <w:noProof/>
                             <w:sz w:val="24"/>
                           </w:rPr>
-                          <w:t>22</w:t>
+                          <w:t>11</w:t>
                         </w:r>
                         <w:r>
                           <w:rPr>
@@ -36754,7 +36811,7 @@
 </file>
 
 <file path=word/footnotes.xml><?xml version="1.0" encoding="utf-8"?>
-<w:footnotes xmlns:wpc="http://schemas.microsoft.com/office/word/2010/wordprocessingCanvas" xmlns:mc="http://schemas.openxmlformats.org/markup-compatibility/2006" xmlns:o="urn:schemas-microsoft-com:office:office" xmlns:r="http://schemas.openxmlformats.org/officeDocument/2006/relationships" xmlns:m="http://schemas.openxmlformats.org/officeDocument/2006/math" xmlns:v="urn:schemas-microsoft-com:vml" xmlns:wp14="http://schemas.microsoft.com/office/word/2010/wordprocessingDrawing" xmlns:wp="http://schemas.openxmlformats.org/drawingml/2006/wordprocessingDrawing" xmlns:w10="urn:schemas-microsoft-com:office:word" xmlns:w="http://schemas.openxmlformats.org/wordprocessingml/2006/main" xmlns:w14="http://schemas.microsoft.com/office/word/2010/wordml" xmlns:w15="http://schemas.microsoft.com/office/word/2012/wordml" xmlns:wpg="http://schemas.microsoft.com/office/word/2010/wordprocessingGroup" xmlns:wpi="http://schemas.microsoft.com/office/word/2010/wordprocessingInk" xmlns:wne="http://schemas.microsoft.com/office/word/2006/wordml" xmlns:wps="http://schemas.microsoft.com/office/word/2010/wordprocessingShape" mc:Ignorable="w14 w15 wp14">
+<w:footnotes xmlns:wpc="http://schemas.microsoft.com/office/word/2010/wordprocessingCanvas" xmlns:mc="http://schemas.openxmlformats.org/markup-compatibility/2006" xmlns:o="urn:schemas-microsoft-com:office:office" xmlns:r="http://schemas.openxmlformats.org/officeDocument/2006/relationships" xmlns:m="http://schemas.openxmlformats.org/officeDocument/2006/math" xmlns:v="urn:schemas-microsoft-com:vml" xmlns:wp14="http://schemas.microsoft.com/office/word/2010/wordprocessingDrawing" xmlns:wp="http://schemas.openxmlformats.org/drawingml/2006/wordprocessingDrawing" xmlns:w10="urn:schemas-microsoft-com:office:word" xmlns:w="http://schemas.openxmlformats.org/wordprocessingml/2006/main" xmlns:w14="http://schemas.microsoft.com/office/word/2010/wordml" xmlns:wpg="http://schemas.microsoft.com/office/word/2010/wordprocessingGroup" xmlns:wpi="http://schemas.microsoft.com/office/word/2010/wordprocessingInk" xmlns:wne="http://schemas.microsoft.com/office/word/2006/wordml" xmlns:wps="http://schemas.microsoft.com/office/word/2010/wordprocessingShape" mc:Ignorable="w14 wp14">
   <w:footnote w:type="separator" w:id="-1">
     <w:p>
       <w:pPr>
@@ -36779,7 +36836,7 @@
 </file>
 
 <file path=word/header1.xml><?xml version="1.0" encoding="utf-8"?>
-<w:hdr xmlns:wpc="http://schemas.microsoft.com/office/word/2010/wordprocessingCanvas" xmlns:mc="http://schemas.openxmlformats.org/markup-compatibility/2006" xmlns:o="urn:schemas-microsoft-com:office:office" xmlns:r="http://schemas.openxmlformats.org/officeDocument/2006/relationships" xmlns:m="http://schemas.openxmlformats.org/officeDocument/2006/math" xmlns:v="urn:schemas-microsoft-com:vml" xmlns:wp14="http://schemas.microsoft.com/office/word/2010/wordprocessingDrawing" xmlns:wp="http://schemas.openxmlformats.org/drawingml/2006/wordprocessingDrawing" xmlns:w10="urn:schemas-microsoft-com:office:word" xmlns:w="http://schemas.openxmlformats.org/wordprocessingml/2006/main" xmlns:w14="http://schemas.microsoft.com/office/word/2010/wordml" xmlns:w15="http://schemas.microsoft.com/office/word/2012/wordml" xmlns:wpg="http://schemas.microsoft.com/office/word/2010/wordprocessingGroup" xmlns:wpi="http://schemas.microsoft.com/office/word/2010/wordprocessingInk" xmlns:wne="http://schemas.microsoft.com/office/word/2006/wordml" xmlns:wps="http://schemas.microsoft.com/office/word/2010/wordprocessingShape" mc:Ignorable="w14 w15 wp14">
+<w:hdr xmlns:wpc="http://schemas.microsoft.com/office/word/2010/wordprocessingCanvas" xmlns:mc="http://schemas.openxmlformats.org/markup-compatibility/2006" xmlns:o="urn:schemas-microsoft-com:office:office" xmlns:r="http://schemas.openxmlformats.org/officeDocument/2006/relationships" xmlns:m="http://schemas.openxmlformats.org/officeDocument/2006/math" xmlns:v="urn:schemas-microsoft-com:vml" xmlns:wp14="http://schemas.microsoft.com/office/word/2010/wordprocessingDrawing" xmlns:wp="http://schemas.openxmlformats.org/drawingml/2006/wordprocessingDrawing" xmlns:w10="urn:schemas-microsoft-com:office:word" xmlns:w="http://schemas.openxmlformats.org/wordprocessingml/2006/main" xmlns:w14="http://schemas.microsoft.com/office/word/2010/wordml" xmlns:wpg="http://schemas.microsoft.com/office/word/2010/wordprocessingGroup" xmlns:wpi="http://schemas.microsoft.com/office/word/2010/wordprocessingInk" xmlns:wne="http://schemas.microsoft.com/office/word/2006/wordml" xmlns:wps="http://schemas.microsoft.com/office/word/2010/wordprocessingShape" mc:Ignorable="w14 wp14">
   <w:sdt>
     <w:sdtPr>
       <w:rPr>
@@ -36900,7 +36957,6 @@
         <w:szCs w:val="24"/>
       </w:rPr>
     </w:pPr>
-    <w:proofErr w:type="spellStart"/>
     <w:r>
       <w:rPr>
         <w:rFonts w:ascii="Times New Roman" w:hAnsi="Times New Roman" w:cs="Times New Roman"/>
@@ -36908,17 +36964,7 @@
         <w:sz w:val="24"/>
         <w:szCs w:val="24"/>
       </w:rPr>
-      <w:t>Emmanuela</w:t>
-    </w:r>
-    <w:proofErr w:type="spellEnd"/>
-    <w:r>
-      <w:rPr>
-        <w:rFonts w:ascii="Times New Roman" w:hAnsi="Times New Roman" w:cs="Times New Roman"/>
-        <w:b/>
-        <w:sz w:val="24"/>
-        <w:szCs w:val="24"/>
-      </w:rPr>
-      <w:t xml:space="preserve"> Ogbene</w:t>
+      <w:t>Emmanuela Ogbene</w:t>
     </w:r>
     <w:r>
       <w:rPr>
@@ -36991,7 +37037,7 @@
         <w:sz w:val="24"/>
         <w:szCs w:val="24"/>
       </w:rPr>
-      <w:t>17/02/2015</w:t>
+      <w:t>25/02/2015</w:t>
     </w:r>
     <w:r>
       <w:rPr>
@@ -37007,7 +37053,7 @@
 </file>
 
 <file path=word/numbering.xml><?xml version="1.0" encoding="utf-8"?>
-<w:numbering xmlns:wpc="http://schemas.microsoft.com/office/word/2010/wordprocessingCanvas" xmlns:mc="http://schemas.openxmlformats.org/markup-compatibility/2006" xmlns:o="urn:schemas-microsoft-com:office:office" xmlns:r="http://schemas.openxmlformats.org/officeDocument/2006/relationships" xmlns:m="http://schemas.openxmlformats.org/officeDocument/2006/math" xmlns:v="urn:schemas-microsoft-com:vml" xmlns:wp14="http://schemas.microsoft.com/office/word/2010/wordprocessingDrawing" xmlns:wp="http://schemas.openxmlformats.org/drawingml/2006/wordprocessingDrawing" xmlns:w10="urn:schemas-microsoft-com:office:word" xmlns:w="http://schemas.openxmlformats.org/wordprocessingml/2006/main" xmlns:w14="http://schemas.microsoft.com/office/word/2010/wordml" xmlns:w15="http://schemas.microsoft.com/office/word/2012/wordml" xmlns:wpg="http://schemas.microsoft.com/office/word/2010/wordprocessingGroup" xmlns:wpi="http://schemas.microsoft.com/office/word/2010/wordprocessingInk" xmlns:wne="http://schemas.microsoft.com/office/word/2006/wordml" xmlns:wps="http://schemas.microsoft.com/office/word/2010/wordprocessingShape" mc:Ignorable="w14 w15 wp14">
+<w:numbering xmlns:wpc="http://schemas.microsoft.com/office/word/2010/wordprocessingCanvas" xmlns:mc="http://schemas.openxmlformats.org/markup-compatibility/2006" xmlns:o="urn:schemas-microsoft-com:office:office" xmlns:r="http://schemas.openxmlformats.org/officeDocument/2006/relationships" xmlns:m="http://schemas.openxmlformats.org/officeDocument/2006/math" xmlns:v="urn:schemas-microsoft-com:vml" xmlns:wp14="http://schemas.microsoft.com/office/word/2010/wordprocessingDrawing" xmlns:wp="http://schemas.openxmlformats.org/drawingml/2006/wordprocessingDrawing" xmlns:w10="urn:schemas-microsoft-com:office:word" xmlns:w="http://schemas.openxmlformats.org/wordprocessingml/2006/main" xmlns:w14="http://schemas.microsoft.com/office/word/2010/wordml" xmlns:wpg="http://schemas.microsoft.com/office/word/2010/wordprocessingGroup" xmlns:wpi="http://schemas.microsoft.com/office/word/2010/wordprocessingInk" xmlns:wne="http://schemas.microsoft.com/office/word/2006/wordml" xmlns:wps="http://schemas.microsoft.com/office/word/2010/wordprocessingShape" mc:Ignorable="w14 wp14">
   <w:abstractNum w:abstractNumId="0">
     <w:nsid w:val="00C93BF8"/>
     <w:multiLevelType w:val="hybridMultilevel"/>
@@ -42060,12 +42106,42 @@
   <w:num w:numId="47">
     <w:abstractNumId w:val="27"/>
   </w:num>
+  <w:num w:numId="48">
+    <w:abstractNumId w:val="28"/>
+    <w:lvlOverride w:ilvl="0">
+      <w:startOverride w:val="1"/>
+    </w:lvlOverride>
+    <w:lvlOverride w:ilvl="1">
+      <w:startOverride w:val="1"/>
+    </w:lvlOverride>
+    <w:lvlOverride w:ilvl="2">
+      <w:startOverride w:val="1"/>
+    </w:lvlOverride>
+    <w:lvlOverride w:ilvl="3">
+      <w:startOverride w:val="1"/>
+    </w:lvlOverride>
+    <w:lvlOverride w:ilvl="4">
+      <w:startOverride w:val="1"/>
+    </w:lvlOverride>
+    <w:lvlOverride w:ilvl="5">
+      <w:startOverride w:val="1"/>
+    </w:lvlOverride>
+    <w:lvlOverride w:ilvl="6">
+      <w:startOverride w:val="1"/>
+    </w:lvlOverride>
+    <w:lvlOverride w:ilvl="7">
+      <w:startOverride w:val="1"/>
+    </w:lvlOverride>
+    <w:lvlOverride w:ilvl="8">
+      <w:startOverride w:val="1"/>
+    </w:lvlOverride>
+  </w:num>
   <w:numIdMacAtCleanup w:val="24"/>
 </w:numbering>
 </file>
 
 <file path=word/styles.xml><?xml version="1.0" encoding="utf-8"?>
-<w:styles xmlns:mc="http://schemas.openxmlformats.org/markup-compatibility/2006" xmlns:r="http://schemas.openxmlformats.org/officeDocument/2006/relationships" xmlns:w="http://schemas.openxmlformats.org/wordprocessingml/2006/main" xmlns:w14="http://schemas.microsoft.com/office/word/2010/wordml" xmlns:w15="http://schemas.microsoft.com/office/word/2012/wordml" mc:Ignorable="w14 w15">
+<w:styles xmlns:mc="http://schemas.openxmlformats.org/markup-compatibility/2006" xmlns:r="http://schemas.openxmlformats.org/officeDocument/2006/relationships" xmlns:w="http://schemas.openxmlformats.org/wordprocessingml/2006/main" xmlns:w14="http://schemas.microsoft.com/office/word/2010/wordml" mc:Ignorable="w14">
   <w:docDefaults>
     <w:rPrDefault>
       <w:rPr>
@@ -42081,378 +42157,145 @@
       </w:pPr>
     </w:pPrDefault>
   </w:docDefaults>
-  <w:latentStyles w:defLockedState="0" w:defUIPriority="99" w:defSemiHidden="0" w:defUnhideWhenUsed="0" w:defQFormat="0" w:count="371">
-    <w:lsdException w:name="Normal" w:uiPriority="0" w:qFormat="1"/>
-    <w:lsdException w:name="heading 1" w:uiPriority="9" w:qFormat="1"/>
-    <w:lsdException w:name="heading 2" w:semiHidden="1" w:uiPriority="0" w:unhideWhenUsed="1" w:qFormat="1"/>
-    <w:lsdException w:name="heading 3" w:semiHidden="1" w:uiPriority="9" w:unhideWhenUsed="1" w:qFormat="1"/>
-    <w:lsdException w:name="heading 4" w:semiHidden="1" w:uiPriority="9" w:unhideWhenUsed="1" w:qFormat="1"/>
-    <w:lsdException w:name="heading 5" w:semiHidden="1" w:uiPriority="9" w:unhideWhenUsed="1" w:qFormat="1"/>
-    <w:lsdException w:name="heading 6" w:semiHidden="1" w:uiPriority="9" w:unhideWhenUsed="1" w:qFormat="1"/>
-    <w:lsdException w:name="heading 7" w:semiHidden="1" w:uiPriority="9" w:unhideWhenUsed="1" w:qFormat="1"/>
-    <w:lsdException w:name="heading 8" w:semiHidden="1" w:uiPriority="9" w:unhideWhenUsed="1" w:qFormat="1"/>
-    <w:lsdException w:name="heading 9" w:semiHidden="1" w:uiPriority="9" w:unhideWhenUsed="1" w:qFormat="1"/>
-    <w:lsdException w:name="index 1" w:semiHidden="1" w:unhideWhenUsed="1"/>
-    <w:lsdException w:name="index 2" w:semiHidden="1" w:unhideWhenUsed="1"/>
-    <w:lsdException w:name="index 3" w:semiHidden="1" w:unhideWhenUsed="1"/>
-    <w:lsdException w:name="index 4" w:semiHidden="1" w:unhideWhenUsed="1"/>
-    <w:lsdException w:name="index 5" w:semiHidden="1" w:unhideWhenUsed="1"/>
-    <w:lsdException w:name="index 6" w:semiHidden="1" w:unhideWhenUsed="1"/>
-    <w:lsdException w:name="index 7" w:semiHidden="1" w:unhideWhenUsed="1"/>
-    <w:lsdException w:name="index 8" w:semiHidden="1" w:unhideWhenUsed="1"/>
-    <w:lsdException w:name="index 9" w:semiHidden="1" w:unhideWhenUsed="1"/>
-    <w:lsdException w:name="toc 1" w:semiHidden="1" w:uiPriority="39" w:unhideWhenUsed="1"/>
-    <w:lsdException w:name="toc 2" w:semiHidden="1" w:uiPriority="39" w:unhideWhenUsed="1"/>
-    <w:lsdException w:name="toc 3" w:semiHidden="1" w:uiPriority="39" w:unhideWhenUsed="1"/>
-    <w:lsdException w:name="toc 4" w:semiHidden="1" w:uiPriority="39" w:unhideWhenUsed="1"/>
-    <w:lsdException w:name="toc 5" w:semiHidden="1" w:uiPriority="39" w:unhideWhenUsed="1"/>
-    <w:lsdException w:name="toc 6" w:semiHidden="1" w:uiPriority="39" w:unhideWhenUsed="1"/>
-    <w:lsdException w:name="toc 7" w:semiHidden="1" w:uiPriority="39" w:unhideWhenUsed="1"/>
-    <w:lsdException w:name="toc 8" w:semiHidden="1" w:uiPriority="39" w:unhideWhenUsed="1"/>
-    <w:lsdException w:name="toc 9" w:semiHidden="1" w:uiPriority="39" w:unhideWhenUsed="1"/>
-    <w:lsdException w:name="Normal Indent" w:semiHidden="1" w:unhideWhenUsed="1"/>
-    <w:lsdException w:name="footnote text" w:semiHidden="1" w:unhideWhenUsed="1"/>
-    <w:lsdException w:name="annotation text" w:semiHidden="1" w:unhideWhenUsed="1"/>
-    <w:lsdException w:name="header" w:semiHidden="1" w:unhideWhenUsed="1"/>
-    <w:lsdException w:name="footer" w:semiHidden="1" w:unhideWhenUsed="1"/>
-    <w:lsdException w:name="index heading" w:semiHidden="1" w:unhideWhenUsed="1"/>
-    <w:lsdException w:name="caption" w:semiHidden="1" w:uiPriority="35" w:unhideWhenUsed="1" w:qFormat="1"/>
-    <w:lsdException w:name="table of figures" w:semiHidden="1" w:unhideWhenUsed="1"/>
-    <w:lsdException w:name="envelope address" w:semiHidden="1" w:unhideWhenUsed="1"/>
-    <w:lsdException w:name="envelope return" w:semiHidden="1" w:unhideWhenUsed="1"/>
-    <w:lsdException w:name="footnote reference" w:semiHidden="1" w:unhideWhenUsed="1"/>
-    <w:lsdException w:name="annotation reference" w:semiHidden="1" w:unhideWhenUsed="1"/>
-    <w:lsdException w:name="line number" w:semiHidden="1" w:unhideWhenUsed="1"/>
-    <w:lsdException w:name="page number" w:semiHidden="1" w:unhideWhenUsed="1"/>
-    <w:lsdException w:name="endnote reference" w:semiHidden="1" w:unhideWhenUsed="1"/>
-    <w:lsdException w:name="endnote text" w:semiHidden="1" w:unhideWhenUsed="1"/>
-    <w:lsdException w:name="table of authorities" w:semiHidden="1" w:unhideWhenUsed="1"/>
-    <w:lsdException w:name="macro" w:semiHidden="1" w:unhideWhenUsed="1"/>
-    <w:lsdException w:name="toa heading" w:semiHidden="1" w:unhideWhenUsed="1"/>
-    <w:lsdException w:name="List" w:semiHidden="1" w:unhideWhenUsed="1"/>
-    <w:lsdException w:name="List Bullet" w:semiHidden="1" w:unhideWhenUsed="1"/>
-    <w:lsdException w:name="List Number" w:semiHidden="1" w:unhideWhenUsed="1"/>
-    <w:lsdException w:name="List 2" w:semiHidden="1" w:unhideWhenUsed="1"/>
-    <w:lsdException w:name="List 3" w:semiHidden="1" w:unhideWhenUsed="1"/>
-    <w:lsdException w:name="List 4" w:semiHidden="1" w:unhideWhenUsed="1"/>
-    <w:lsdException w:name="List 5" w:semiHidden="1" w:unhideWhenUsed="1"/>
-    <w:lsdException w:name="List Bullet 2" w:semiHidden="1" w:unhideWhenUsed="1"/>
-    <w:lsdException w:name="List Bullet 3" w:semiHidden="1" w:unhideWhenUsed="1"/>
-    <w:lsdException w:name="List Bullet 4" w:semiHidden="1" w:unhideWhenUsed="1"/>
-    <w:lsdException w:name="List Bullet 5" w:semiHidden="1" w:unhideWhenUsed="1"/>
-    <w:lsdException w:name="List Number 2" w:semiHidden="1" w:unhideWhenUsed="1"/>
-    <w:lsdException w:name="List Number 3" w:semiHidden="1" w:unhideWhenUsed="1"/>
-    <w:lsdException w:name="List Number 4" w:semiHidden="1" w:unhideWhenUsed="1"/>
-    <w:lsdException w:name="List Number 5" w:semiHidden="1" w:unhideWhenUsed="1"/>
-    <w:lsdException w:name="Title" w:uiPriority="10" w:qFormat="1"/>
-    <w:lsdException w:name="Closing" w:semiHidden="1" w:unhideWhenUsed="1"/>
-    <w:lsdException w:name="Signature" w:semiHidden="1" w:unhideWhenUsed="1"/>
-    <w:lsdException w:name="Default Paragraph Font" w:semiHidden="1" w:uiPriority="1" w:unhideWhenUsed="1"/>
-    <w:lsdException w:name="Body Text" w:semiHidden="1" w:uiPriority="0" w:unhideWhenUsed="1"/>
-    <w:lsdException w:name="Body Text Indent" w:semiHidden="1" w:unhideWhenUsed="1"/>
-    <w:lsdException w:name="List Continue" w:semiHidden="1" w:unhideWhenUsed="1"/>
-    <w:lsdException w:name="List Continue 2" w:semiHidden="1" w:unhideWhenUsed="1"/>
-    <w:lsdException w:name="List Continue 3" w:semiHidden="1" w:unhideWhenUsed="1"/>
-    <w:lsdException w:name="List Continue 4" w:semiHidden="1" w:unhideWhenUsed="1"/>
-    <w:lsdException w:name="List Continue 5" w:semiHidden="1" w:unhideWhenUsed="1"/>
-    <w:lsdException w:name="Message Header" w:semiHidden="1" w:unhideWhenUsed="1"/>
-    <w:lsdException w:name="Subtitle" w:uiPriority="11" w:qFormat="1"/>
-    <w:lsdException w:name="Salutation" w:semiHidden="1" w:unhideWhenUsed="1"/>
-    <w:lsdException w:name="Date" w:semiHidden="1" w:unhideWhenUsed="1"/>
-    <w:lsdException w:name="Body Text First Indent" w:semiHidden="1" w:unhideWhenUsed="1"/>
-    <w:lsdException w:name="Body Text First Indent 2" w:semiHidden="1" w:unhideWhenUsed="1"/>
-    <w:lsdException w:name="Note Heading" w:semiHidden="1" w:unhideWhenUsed="1"/>
-    <w:lsdException w:name="Body Text 2" w:semiHidden="1" w:unhideWhenUsed="1"/>
-    <w:lsdException w:name="Body Text 3" w:semiHidden="1" w:unhideWhenUsed="1"/>
-    <w:lsdException w:name="Body Text Indent 2" w:semiHidden="1" w:unhideWhenUsed="1"/>
-    <w:lsdException w:name="Body Text Indent 3" w:semiHidden="1" w:unhideWhenUsed="1"/>
-    <w:lsdException w:name="Block Text" w:semiHidden="1" w:unhideWhenUsed="1"/>
-    <w:lsdException w:name="Hyperlink" w:semiHidden="1" w:unhideWhenUsed="1"/>
-    <w:lsdException w:name="FollowedHyperlink" w:semiHidden="1" w:unhideWhenUsed="1"/>
-    <w:lsdException w:name="Strong" w:uiPriority="22" w:qFormat="1"/>
-    <w:lsdException w:name="Emphasis" w:uiPriority="20" w:qFormat="1"/>
-    <w:lsdException w:name="Document Map" w:semiHidden="1" w:unhideWhenUsed="1"/>
-    <w:lsdException w:name="Plain Text" w:semiHidden="1" w:unhideWhenUsed="1"/>
-    <w:lsdException w:name="E-mail Signature" w:semiHidden="1" w:unhideWhenUsed="1"/>
-    <w:lsdException w:name="HTML Top of Form" w:semiHidden="1" w:unhideWhenUsed="1"/>
-    <w:lsdException w:name="HTML Bottom of Form" w:semiHidden="1" w:unhideWhenUsed="1"/>
-    <w:lsdException w:name="Normal (Web)" w:semiHidden="1" w:unhideWhenUsed="1"/>
-    <w:lsdException w:name="HTML Acronym" w:semiHidden="1" w:unhideWhenUsed="1"/>
-    <w:lsdException w:name="HTML Address" w:semiHidden="1" w:unhideWhenUsed="1"/>
-    <w:lsdException w:name="HTML Cite" w:semiHidden="1" w:unhideWhenUsed="1"/>
-    <w:lsdException w:name="HTML Code" w:semiHidden="1" w:unhideWhenUsed="1"/>
-    <w:lsdException w:name="HTML Definition" w:semiHidden="1" w:unhideWhenUsed="1"/>
-    <w:lsdException w:name="HTML Keyboard" w:semiHidden="1" w:unhideWhenUsed="1"/>
-    <w:lsdException w:name="HTML Preformatted" w:semiHidden="1" w:unhideWhenUsed="1"/>
-    <w:lsdException w:name="HTML Sample" w:semiHidden="1" w:unhideWhenUsed="1"/>
-    <w:lsdException w:name="HTML Typewriter" w:semiHidden="1" w:unhideWhenUsed="1"/>
-    <w:lsdException w:name="HTML Variable" w:semiHidden="1" w:unhideWhenUsed="1"/>
-    <w:lsdException w:name="Normal Table" w:semiHidden="1" w:unhideWhenUsed="1"/>
-    <w:lsdException w:name="annotation subject" w:semiHidden="1" w:unhideWhenUsed="1"/>
-    <w:lsdException w:name="No List" w:semiHidden="1" w:unhideWhenUsed="1"/>
-    <w:lsdException w:name="Outline List 1" w:semiHidden="1" w:unhideWhenUsed="1"/>
-    <w:lsdException w:name="Outline List 2" w:semiHidden="1" w:unhideWhenUsed="1"/>
-    <w:lsdException w:name="Outline List 3" w:semiHidden="1" w:unhideWhenUsed="1"/>
-    <w:lsdException w:name="Table Simple 1" w:semiHidden="1" w:unhideWhenUsed="1"/>
-    <w:lsdException w:name="Table Simple 2" w:semiHidden="1" w:unhideWhenUsed="1"/>
-    <w:lsdException w:name="Table Simple 3" w:semiHidden="1" w:unhideWhenUsed="1"/>
-    <w:lsdException w:name="Table Classic 1" w:semiHidden="1" w:unhideWhenUsed="1"/>
-    <w:lsdException w:name="Table Classic 2" w:semiHidden="1" w:unhideWhenUsed="1"/>
-    <w:lsdException w:name="Table Classic 3" w:semiHidden="1" w:unhideWhenUsed="1"/>
-    <w:lsdException w:name="Table Classic 4" w:semiHidden="1" w:unhideWhenUsed="1"/>
-    <w:lsdException w:name="Table Colorful 1" w:semiHidden="1" w:unhideWhenUsed="1"/>
-    <w:lsdException w:name="Table Colorful 2" w:semiHidden="1" w:unhideWhenUsed="1"/>
-    <w:lsdException w:name="Table Colorful 3" w:semiHidden="1" w:unhideWhenUsed="1"/>
-    <w:lsdException w:name="Table Columns 1" w:semiHidden="1" w:unhideWhenUsed="1"/>
-    <w:lsdException w:name="Table Columns 2" w:semiHidden="1" w:unhideWhenUsed="1"/>
-    <w:lsdException w:name="Table Columns 3" w:semiHidden="1" w:unhideWhenUsed="1"/>
-    <w:lsdException w:name="Table Columns 4" w:semiHidden="1" w:unhideWhenUsed="1"/>
-    <w:lsdException w:name="Table Columns 5" w:semiHidden="1" w:unhideWhenUsed="1"/>
-    <w:lsdException w:name="Table Grid 1" w:semiHidden="1" w:unhideWhenUsed="1"/>
-    <w:lsdException w:name="Table Grid 2" w:semiHidden="1" w:unhideWhenUsed="1"/>
-    <w:lsdException w:name="Table Grid 3" w:semiHidden="1" w:unhideWhenUsed="1"/>
-    <w:lsdException w:name="Table Grid 4" w:semiHidden="1" w:unhideWhenUsed="1"/>
-    <w:lsdException w:name="Table Grid 5" w:semiHidden="1" w:unhideWhenUsed="1"/>
-    <w:lsdException w:name="Table Grid 6" w:semiHidden="1" w:unhideWhenUsed="1"/>
-    <w:lsdException w:name="Table Grid 7" w:semiHidden="1" w:unhideWhenUsed="1"/>
-    <w:lsdException w:name="Table Grid 8" w:semiHidden="1" w:unhideWhenUsed="1"/>
-    <w:lsdException w:name="Table List 1" w:semiHidden="1" w:unhideWhenUsed="1"/>
-    <w:lsdException w:name="Table List 2" w:semiHidden="1" w:unhideWhenUsed="1"/>
-    <w:lsdException w:name="Table List 3" w:semiHidden="1" w:unhideWhenUsed="1"/>
-    <w:lsdException w:name="Table List 4" w:semiHidden="1" w:unhideWhenUsed="1"/>
-    <w:lsdException w:name="Table List 5" w:semiHidden="1" w:unhideWhenUsed="1"/>
-    <w:lsdException w:name="Table List 6" w:semiHidden="1" w:unhideWhenUsed="1"/>
-    <w:lsdException w:name="Table List 7" w:semiHidden="1" w:unhideWhenUsed="1"/>
-    <w:lsdException w:name="Table List 8" w:semiHidden="1" w:unhideWhenUsed="1"/>
-    <w:lsdException w:name="Table 3D effects 1" w:semiHidden="1" w:unhideWhenUsed="1"/>
-    <w:lsdException w:name="Table 3D effects 2" w:semiHidden="1" w:unhideWhenUsed="1"/>
-    <w:lsdException w:name="Table 3D effects 3" w:semiHidden="1" w:unhideWhenUsed="1"/>
-    <w:lsdException w:name="Table Contemporary" w:semiHidden="1" w:unhideWhenUsed="1"/>
-    <w:lsdException w:name="Table Elegant" w:semiHidden="1" w:unhideWhenUsed="1"/>
-    <w:lsdException w:name="Table Professional" w:semiHidden="1" w:unhideWhenUsed="1"/>
-    <w:lsdException w:name="Table Subtle 1" w:semiHidden="1" w:unhideWhenUsed="1"/>
-    <w:lsdException w:name="Table Subtle 2" w:semiHidden="1" w:unhideWhenUsed="1"/>
-    <w:lsdException w:name="Table Web 1" w:semiHidden="1" w:unhideWhenUsed="1"/>
-    <w:lsdException w:name="Table Web 2" w:semiHidden="1" w:unhideWhenUsed="1"/>
-    <w:lsdException w:name="Table Web 3" w:semiHidden="1" w:unhideWhenUsed="1"/>
-    <w:lsdException w:name="Balloon Text" w:semiHidden="1" w:unhideWhenUsed="1"/>
-    <w:lsdException w:name="Table Grid" w:uiPriority="39"/>
-    <w:lsdException w:name="Table Theme" w:semiHidden="1" w:unhideWhenUsed="1"/>
-    <w:lsdException w:name="Placeholder Text" w:semiHidden="1"/>
-    <w:lsdException w:name="No Spacing" w:uiPriority="1" w:qFormat="1"/>
-    <w:lsdException w:name="Light Shading" w:uiPriority="60"/>
-    <w:lsdException w:name="Light List" w:uiPriority="61"/>
-    <w:lsdException w:name="Light Grid" w:uiPriority="62"/>
-    <w:lsdException w:name="Medium Shading 1" w:uiPriority="63"/>
-    <w:lsdException w:name="Medium Shading 2" w:uiPriority="64"/>
-    <w:lsdException w:name="Medium List 1" w:uiPriority="65"/>
-    <w:lsdException w:name="Medium List 2" w:uiPriority="66"/>
-    <w:lsdException w:name="Medium Grid 1" w:uiPriority="67"/>
-    <w:lsdException w:name="Medium Grid 2" w:uiPriority="68"/>
-    <w:lsdException w:name="Medium Grid 3" w:uiPriority="69"/>
-    <w:lsdException w:name="Dark List" w:uiPriority="70"/>
-    <w:lsdException w:name="Colorful Shading" w:uiPriority="71"/>
-    <w:lsdException w:name="Colorful List" w:uiPriority="72"/>
-    <w:lsdException w:name="Colorful Grid" w:uiPriority="73"/>
-    <w:lsdException w:name="Light Shading Accent 1" w:uiPriority="60"/>
-    <w:lsdException w:name="Light List Accent 1" w:uiPriority="61"/>
-    <w:lsdException w:name="Light Grid Accent 1" w:uiPriority="62"/>
-    <w:lsdException w:name="Medium Shading 1 Accent 1" w:uiPriority="63"/>
-    <w:lsdException w:name="Medium Shading 2 Accent 1" w:uiPriority="64"/>
-    <w:lsdException w:name="Medium List 1 Accent 1" w:uiPriority="65"/>
-    <w:lsdException w:name="Revision" w:semiHidden="1"/>
-    <w:lsdException w:name="List Paragraph" w:uiPriority="0" w:qFormat="1"/>
-    <w:lsdException w:name="Quote" w:uiPriority="29" w:qFormat="1"/>
-    <w:lsdException w:name="Intense Quote" w:uiPriority="30" w:qFormat="1"/>
-    <w:lsdException w:name="Medium List 2 Accent 1" w:uiPriority="66"/>
-    <w:lsdException w:name="Medium Grid 1 Accent 1" w:uiPriority="67"/>
-    <w:lsdException w:name="Medium Grid 2 Accent 1" w:uiPriority="68"/>
-    <w:lsdException w:name="Medium Grid 3 Accent 1" w:uiPriority="69"/>
-    <w:lsdException w:name="Dark List Accent 1" w:uiPriority="70"/>
-    <w:lsdException w:name="Colorful Shading Accent 1" w:uiPriority="71"/>
-    <w:lsdException w:name="Colorful List Accent 1" w:uiPriority="72"/>
-    <w:lsdException w:name="Colorful Grid Accent 1" w:uiPriority="73"/>
-    <w:lsdException w:name="Light Shading Accent 2" w:uiPriority="60"/>
-    <w:lsdException w:name="Light List Accent 2" w:uiPriority="61"/>
-    <w:lsdException w:name="Light Grid Accent 2" w:uiPriority="62"/>
-    <w:lsdException w:name="Medium Shading 1 Accent 2" w:uiPriority="63"/>
-    <w:lsdException w:name="Medium Shading 2 Accent 2" w:uiPriority="64"/>
-    <w:lsdException w:name="Medium List 1 Accent 2" w:uiPriority="65"/>
-    <w:lsdException w:name="Medium List 2 Accent 2" w:uiPriority="66"/>
-    <w:lsdException w:name="Medium Grid 1 Accent 2" w:uiPriority="67"/>
-    <w:lsdException w:name="Medium Grid 2 Accent 2" w:uiPriority="68"/>
-    <w:lsdException w:name="Medium Grid 3 Accent 2" w:uiPriority="69"/>
-    <w:lsdException w:name="Dark List Accent 2" w:uiPriority="70"/>
-    <w:lsdException w:name="Colorful Shading Accent 2" w:uiPriority="71"/>
-    <w:lsdException w:name="Colorful List Accent 2" w:uiPriority="72"/>
-    <w:lsdException w:name="Colorful Grid Accent 2" w:uiPriority="73"/>
-    <w:lsdException w:name="Light Shading Accent 3" w:uiPriority="60"/>
-    <w:lsdException w:name="Light List Accent 3" w:uiPriority="61"/>
-    <w:lsdException w:name="Light Grid Accent 3" w:uiPriority="62"/>
-    <w:lsdException w:name="Medium Shading 1 Accent 3" w:uiPriority="63"/>
-    <w:lsdException w:name="Medium Shading 2 Accent 3" w:uiPriority="64"/>
-    <w:lsdException w:name="Medium List 1 Accent 3" w:uiPriority="65"/>
-    <w:lsdException w:name="Medium List 2 Accent 3" w:uiPriority="66"/>
-    <w:lsdException w:name="Medium Grid 1 Accent 3" w:uiPriority="67"/>
-    <w:lsdException w:name="Medium Grid 2 Accent 3" w:uiPriority="68"/>
-    <w:lsdException w:name="Medium Grid 3 Accent 3" w:uiPriority="69"/>
-    <w:lsdException w:name="Dark List Accent 3" w:uiPriority="70"/>
-    <w:lsdException w:name="Colorful Shading Accent 3" w:uiPriority="71"/>
-    <w:lsdException w:name="Colorful List Accent 3" w:uiPriority="72"/>
-    <w:lsdException w:name="Colorful Grid Accent 3" w:uiPriority="73"/>
-    <w:lsdException w:name="Light Shading Accent 4" w:uiPriority="60"/>
-    <w:lsdException w:name="Light List Accent 4" w:uiPriority="61"/>
-    <w:lsdException w:name="Light Grid Accent 4" w:uiPriority="62"/>
-    <w:lsdException w:name="Medium Shading 1 Accent 4" w:uiPriority="63"/>
-    <w:lsdException w:name="Medium Shading 2 Accent 4" w:uiPriority="64"/>
-    <w:lsdException w:name="Medium List 1 Accent 4" w:uiPriority="65"/>
-    <w:lsdException w:name="Medium List 2 Accent 4" w:uiPriority="66"/>
-    <w:lsdException w:name="Medium Grid 1 Accent 4" w:uiPriority="67"/>
-    <w:lsdException w:name="Medium Grid 2 Accent 4" w:uiPriority="68"/>
-    <w:lsdException w:name="Medium Grid 3 Accent 4" w:uiPriority="69"/>
-    <w:lsdException w:name="Dark List Accent 4" w:uiPriority="70"/>
-    <w:lsdException w:name="Colorful Shading Accent 4" w:uiPriority="71"/>
-    <w:lsdException w:name="Colorful List Accent 4" w:uiPriority="72"/>
-    <w:lsdException w:name="Colorful Grid Accent 4" w:uiPriority="73"/>
-    <w:lsdException w:name="Light Shading Accent 5" w:uiPriority="60"/>
-    <w:lsdException w:name="Light List Accent 5" w:uiPriority="61"/>
-    <w:lsdException w:name="Light Grid Accent 5" w:uiPriority="62"/>
-    <w:lsdException w:name="Medium Shading 1 Accent 5" w:uiPriority="63"/>
-    <w:lsdException w:name="Medium Shading 2 Accent 5" w:uiPriority="64"/>
-    <w:lsdException w:name="Medium List 1 Accent 5" w:uiPriority="65"/>
-    <w:lsdException w:name="Medium List 2 Accent 5" w:uiPriority="66"/>
-    <w:lsdException w:name="Medium Grid 1 Accent 5" w:uiPriority="67"/>
-    <w:lsdException w:name="Medium Grid 2 Accent 5" w:uiPriority="68"/>
-    <w:lsdException w:name="Medium Grid 3 Accent 5" w:uiPriority="69"/>
-    <w:lsdException w:name="Dark List Accent 5" w:uiPriority="70"/>
-    <w:lsdException w:name="Colorful Shading Accent 5" w:uiPriority="71"/>
-    <w:lsdException w:name="Colorful List Accent 5" w:uiPriority="72"/>
-    <w:lsdException w:name="Colorful Grid Accent 5" w:uiPriority="73"/>
-    <w:lsdException w:name="Light Shading Accent 6" w:uiPriority="60"/>
-    <w:lsdException w:name="Light List Accent 6" w:uiPriority="61"/>
-    <w:lsdException w:name="Light Grid Accent 6" w:uiPriority="62"/>
-    <w:lsdException w:name="Medium Shading 1 Accent 6" w:uiPriority="63"/>
-    <w:lsdException w:name="Medium Shading 2 Accent 6" w:uiPriority="64"/>
-    <w:lsdException w:name="Medium List 1 Accent 6" w:uiPriority="65"/>
-    <w:lsdException w:name="Medium List 2 Accent 6" w:uiPriority="66"/>
-    <w:lsdException w:name="Medium Grid 1 Accent 6" w:uiPriority="67"/>
-    <w:lsdException w:name="Medium Grid 2 Accent 6" w:uiPriority="68"/>
-    <w:lsdException w:name="Medium Grid 3 Accent 6" w:uiPriority="69"/>
-    <w:lsdException w:name="Dark List Accent 6" w:uiPriority="70"/>
-    <w:lsdException w:name="Colorful Shading Accent 6" w:uiPriority="71"/>
-    <w:lsdException w:name="Colorful List Accent 6" w:uiPriority="72"/>
-    <w:lsdException w:name="Colorful Grid Accent 6" w:uiPriority="73"/>
-    <w:lsdException w:name="Subtle Emphasis" w:uiPriority="19" w:qFormat="1"/>
-    <w:lsdException w:name="Intense Emphasis" w:uiPriority="21" w:qFormat="1"/>
-    <w:lsdException w:name="Subtle Reference" w:uiPriority="31" w:qFormat="1"/>
-    <w:lsdException w:name="Intense Reference" w:uiPriority="32" w:qFormat="1"/>
-    <w:lsdException w:name="Book Title" w:uiPriority="33" w:qFormat="1"/>
-    <w:lsdException w:name="Bibliography" w:semiHidden="1" w:uiPriority="37" w:unhideWhenUsed="1"/>
-    <w:lsdException w:name="TOC Heading" w:semiHidden="1" w:uiPriority="39" w:unhideWhenUsed="1" w:qFormat="1"/>
-    <w:lsdException w:name="Plain Table 1" w:uiPriority="41"/>
-    <w:lsdException w:name="Plain Table 2" w:uiPriority="42"/>
-    <w:lsdException w:name="Plain Table 3" w:uiPriority="43"/>
-    <w:lsdException w:name="Plain Table 4" w:uiPriority="44"/>
-    <w:lsdException w:name="Plain Table 5" w:uiPriority="45"/>
-    <w:lsdException w:name="Grid Table Light" w:uiPriority="40"/>
-    <w:lsdException w:name="Grid Table 1 Light" w:uiPriority="46"/>
-    <w:lsdException w:name="Grid Table 2" w:uiPriority="47"/>
-    <w:lsdException w:name="Grid Table 3" w:uiPriority="48"/>
-    <w:lsdException w:name="Grid Table 4" w:uiPriority="49"/>
-    <w:lsdException w:name="Grid Table 5 Dark" w:uiPriority="50"/>
-    <w:lsdException w:name="Grid Table 6 Colorful" w:uiPriority="51"/>
-    <w:lsdException w:name="Grid Table 7 Colorful" w:uiPriority="52"/>
-    <w:lsdException w:name="Grid Table 1 Light Accent 1" w:uiPriority="46"/>
-    <w:lsdException w:name="Grid Table 2 Accent 1" w:uiPriority="47"/>
-    <w:lsdException w:name="Grid Table 3 Accent 1" w:uiPriority="48"/>
-    <w:lsdException w:name="Grid Table 4 Accent 1" w:uiPriority="49"/>
-    <w:lsdException w:name="Grid Table 5 Dark Accent 1" w:uiPriority="50"/>
-    <w:lsdException w:name="Grid Table 6 Colorful Accent 1" w:uiPriority="51"/>
-    <w:lsdException w:name="Grid Table 7 Colorful Accent 1" w:uiPriority="52"/>
-    <w:lsdException w:name="Grid Table 1 Light Accent 2" w:uiPriority="46"/>
-    <w:lsdException w:name="Grid Table 2 Accent 2" w:uiPriority="47"/>
-    <w:lsdException w:name="Grid Table 3 Accent 2" w:uiPriority="48"/>
-    <w:lsdException w:name="Grid Table 4 Accent 2" w:uiPriority="49"/>
-    <w:lsdException w:name="Grid Table 5 Dark Accent 2" w:uiPriority="50"/>
-    <w:lsdException w:name="Grid Table 6 Colorful Accent 2" w:uiPriority="51"/>
-    <w:lsdException w:name="Grid Table 7 Colorful Accent 2" w:uiPriority="52"/>
-    <w:lsdException w:name="Grid Table 1 Light Accent 3" w:uiPriority="46"/>
-    <w:lsdException w:name="Grid Table 2 Accent 3" w:uiPriority="47"/>
-    <w:lsdException w:name="Grid Table 3 Accent 3" w:uiPriority="48"/>
-    <w:lsdException w:name="Grid Table 4 Accent 3" w:uiPriority="49"/>
-    <w:lsdException w:name="Grid Table 5 Dark Accent 3" w:uiPriority="50"/>
-    <w:lsdException w:name="Grid Table 6 Colorful Accent 3" w:uiPriority="51"/>
-    <w:lsdException w:name="Grid Table 7 Colorful Accent 3" w:uiPriority="52"/>
-    <w:lsdException w:name="Grid Table 1 Light Accent 4" w:uiPriority="46"/>
-    <w:lsdException w:name="Grid Table 2 Accent 4" w:uiPriority="47"/>
-    <w:lsdException w:name="Grid Table 3 Accent 4" w:uiPriority="48"/>
-    <w:lsdException w:name="Grid Table 4 Accent 4" w:uiPriority="49"/>
-    <w:lsdException w:name="Grid Table 5 Dark Accent 4" w:uiPriority="50"/>
-    <w:lsdException w:name="Grid Table 6 Colorful Accent 4" w:uiPriority="51"/>
-    <w:lsdException w:name="Grid Table 7 Colorful Accent 4" w:uiPriority="52"/>
-    <w:lsdException w:name="Grid Table 1 Light Accent 5" w:uiPriority="46"/>
-    <w:lsdException w:name="Grid Table 2 Accent 5" w:uiPriority="47"/>
-    <w:lsdException w:name="Grid Table 3 Accent 5" w:uiPriority="48"/>
-    <w:lsdException w:name="Grid Table 4 Accent 5" w:uiPriority="49"/>
-    <w:lsdException w:name="Grid Table 5 Dark Accent 5" w:uiPriority="50"/>
-    <w:lsdException w:name="Grid Table 6 Colorful Accent 5" w:uiPriority="51"/>
-    <w:lsdException w:name="Grid Table 7 Colorful Accent 5" w:uiPriority="52"/>
-    <w:lsdException w:name="Grid Table 1 Light Accent 6" w:uiPriority="46"/>
-    <w:lsdException w:name="Grid Table 2 Accent 6" w:uiPriority="47"/>
-    <w:lsdException w:name="Grid Table 3 Accent 6" w:uiPriority="48"/>
-    <w:lsdException w:name="Grid Table 4 Accent 6" w:uiPriority="49"/>
-    <w:lsdException w:name="Grid Table 5 Dark Accent 6" w:uiPriority="50"/>
-    <w:lsdException w:name="Grid Table 6 Colorful Accent 6" w:uiPriority="51"/>
-    <w:lsdException w:name="Grid Table 7 Colorful Accent 6" w:uiPriority="52"/>
-    <w:lsdException w:name="List Table 1 Light" w:uiPriority="46"/>
-    <w:lsdException w:name="List Table 2" w:uiPriority="47"/>
-    <w:lsdException w:name="List Table 3" w:uiPriority="48"/>
-    <w:lsdException w:name="List Table 4" w:uiPriority="49"/>
-    <w:lsdException w:name="List Table 5 Dark" w:uiPriority="50"/>
-    <w:lsdException w:name="List Table 6 Colorful" w:uiPriority="51"/>
-    <w:lsdException w:name="List Table 7 Colorful" w:uiPriority="52"/>
-    <w:lsdException w:name="List Table 1 Light Accent 1" w:uiPriority="46"/>
-    <w:lsdException w:name="List Table 2 Accent 1" w:uiPriority="47"/>
-    <w:lsdException w:name="List Table 3 Accent 1" w:uiPriority="48"/>
-    <w:lsdException w:name="List Table 4 Accent 1" w:uiPriority="49"/>
-    <w:lsdException w:name="List Table 5 Dark Accent 1" w:uiPriority="50"/>
-    <w:lsdException w:name="List Table 6 Colorful Accent 1" w:uiPriority="51"/>
-    <w:lsdException w:name="List Table 7 Colorful Accent 1" w:uiPriority="52"/>
-    <w:lsdException w:name="List Table 1 Light Accent 2" w:uiPriority="46"/>
-    <w:lsdException w:name="List Table 2 Accent 2" w:uiPriority="47"/>
-    <w:lsdException w:name="List Table 3 Accent 2" w:uiPriority="48"/>
-    <w:lsdException w:name="List Table 4 Accent 2" w:uiPriority="49"/>
-    <w:lsdException w:name="List Table 5 Dark Accent 2" w:uiPriority="50"/>
-    <w:lsdException w:name="List Table 6 Colorful Accent 2" w:uiPriority="51"/>
-    <w:lsdException w:name="List Table 7 Colorful Accent 2" w:uiPriority="52"/>
-    <w:lsdException w:name="List Table 1 Light Accent 3" w:uiPriority="46"/>
-    <w:lsdException w:name="List Table 2 Accent 3" w:uiPriority="47"/>
-    <w:lsdException w:name="List Table 3 Accent 3" w:uiPriority="48"/>
-    <w:lsdException w:name="List Table 4 Accent 3" w:uiPriority="49"/>
-    <w:lsdException w:name="List Table 5 Dark Accent 3" w:uiPriority="50"/>
-    <w:lsdException w:name="List Table 6 Colorful Accent 3" w:uiPriority="51"/>
-    <w:lsdException w:name="List Table 7 Colorful Accent 3" w:uiPriority="52"/>
-    <w:lsdException w:name="List Table 1 Light Accent 4" w:uiPriority="46"/>
-    <w:lsdException w:name="List Table 2 Accent 4" w:uiPriority="47"/>
-    <w:lsdException w:name="List Table 3 Accent 4" w:uiPriority="48"/>
-    <w:lsdException w:name="List Table 4 Accent 4" w:uiPriority="49"/>
-    <w:lsdException w:name="List Table 5 Dark Accent 4" w:uiPriority="50"/>
-    <w:lsdException w:name="List Table 6 Colorful Accent 4" w:uiPriority="51"/>
-    <w:lsdException w:name="List Table 7 Colorful Accent 4" w:uiPriority="52"/>
-    <w:lsdException w:name="List Table 1 Light Accent 5" w:uiPriority="46"/>
-    <w:lsdException w:name="List Table 2 Accent 5" w:uiPriority="47"/>
-    <w:lsdException w:name="List Table 3 Accent 5" w:uiPriority="48"/>
-    <w:lsdException w:name="List Table 4 Accent 5" w:uiPriority="49"/>
-    <w:lsdException w:name="List Table 5 Dark Accent 5" w:uiPriority="50"/>
-    <w:lsdException w:name="List Table 6 Colorful Accent 5" w:uiPriority="51"/>
-    <w:lsdException w:name="List Table 7 Colorful Accent 5" w:uiPriority="52"/>
-    <w:lsdException w:name="List Table 1 Light Accent 6" w:uiPriority="46"/>
-    <w:lsdException w:name="List Table 2 Accent 6" w:uiPriority="47"/>
-    <w:lsdException w:name="List Table 3 Accent 6" w:uiPriority="48"/>
-    <w:lsdException w:name="List Table 4 Accent 6" w:uiPriority="49"/>
-    <w:lsdException w:name="List Table 5 Dark Accent 6" w:uiPriority="50"/>
-    <w:lsdException w:name="List Table 6 Colorful Accent 6" w:uiPriority="51"/>
-    <w:lsdException w:name="List Table 7 Colorful Accent 6" w:uiPriority="52"/>
+  <w:latentStyles w:defLockedState="0" w:defUIPriority="99" w:defSemiHidden="1" w:defUnhideWhenUsed="1" w:defQFormat="0" w:count="267">
+    <w:lsdException w:name="Normal" w:semiHidden="0" w:uiPriority="0" w:unhideWhenUsed="0" w:qFormat="1"/>
+    <w:lsdException w:name="heading 1" w:semiHidden="0" w:uiPriority="9" w:unhideWhenUsed="0" w:qFormat="1"/>
+    <w:lsdException w:name="heading 2" w:uiPriority="0" w:qFormat="1"/>
+    <w:lsdException w:name="heading 3" w:uiPriority="9" w:qFormat="1"/>
+    <w:lsdException w:name="heading 4" w:uiPriority="9" w:qFormat="1"/>
+    <w:lsdException w:name="heading 5" w:uiPriority="9" w:qFormat="1"/>
+    <w:lsdException w:name="heading 6" w:uiPriority="9" w:qFormat="1"/>
+    <w:lsdException w:name="heading 7" w:uiPriority="9" w:qFormat="1"/>
+    <w:lsdException w:name="heading 8" w:uiPriority="9" w:qFormat="1"/>
+    <w:lsdException w:name="heading 9" w:uiPriority="9" w:qFormat="1"/>
+    <w:lsdException w:name="toc 1" w:uiPriority="39"/>
+    <w:lsdException w:name="toc 2" w:uiPriority="39"/>
+    <w:lsdException w:name="toc 3" w:uiPriority="39"/>
+    <w:lsdException w:name="toc 4" w:uiPriority="39"/>
+    <w:lsdException w:name="toc 5" w:uiPriority="39"/>
+    <w:lsdException w:name="toc 6" w:uiPriority="39"/>
+    <w:lsdException w:name="toc 7" w:uiPriority="39"/>
+    <w:lsdException w:name="toc 8" w:uiPriority="39"/>
+    <w:lsdException w:name="toc 9" w:uiPriority="39"/>
+    <w:lsdException w:name="caption" w:uiPriority="35" w:qFormat="1"/>
+    <w:lsdException w:name="Title" w:semiHidden="0" w:uiPriority="10" w:unhideWhenUsed="0" w:qFormat="1"/>
+    <w:lsdException w:name="Default Paragraph Font" w:uiPriority="1"/>
+    <w:lsdException w:name="Body Text" w:uiPriority="0"/>
+    <w:lsdException w:name="Subtitle" w:semiHidden="0" w:uiPriority="11" w:unhideWhenUsed="0" w:qFormat="1"/>
+    <w:lsdException w:name="Strong" w:semiHidden="0" w:uiPriority="22" w:unhideWhenUsed="0" w:qFormat="1"/>
+    <w:lsdException w:name="Emphasis" w:semiHidden="0" w:uiPriority="20" w:unhideWhenUsed="0" w:qFormat="1"/>
+    <w:lsdException w:name="Table Grid" w:semiHidden="0" w:uiPriority="39" w:unhideWhenUsed="0"/>
+    <w:lsdException w:name="Placeholder Text" w:unhideWhenUsed="0"/>
+    <w:lsdException w:name="No Spacing" w:semiHidden="0" w:uiPriority="1" w:unhideWhenUsed="0" w:qFormat="1"/>
+    <w:lsdException w:name="Light Shading" w:semiHidden="0" w:uiPriority="60" w:unhideWhenUsed="0"/>
+    <w:lsdException w:name="Light List" w:semiHidden="0" w:uiPriority="61" w:unhideWhenUsed="0"/>
+    <w:lsdException w:name="Light Grid" w:semiHidden="0" w:uiPriority="62" w:unhideWhenUsed="0"/>
+    <w:lsdException w:name="Medium Shading 1" w:semiHidden="0" w:uiPriority="63" w:unhideWhenUsed="0"/>
+    <w:lsdException w:name="Medium Shading 2" w:semiHidden="0" w:uiPriority="64" w:unhideWhenUsed="0"/>
+    <w:lsdException w:name="Medium List 1" w:semiHidden="0" w:uiPriority="65" w:unhideWhenUsed="0"/>
+    <w:lsdException w:name="Medium List 2" w:semiHidden="0" w:uiPriority="66" w:unhideWhenUsed="0"/>
+    <w:lsdException w:name="Medium Grid 1" w:semiHidden="0" w:uiPriority="67" w:unhideWhenUsed="0"/>
+    <w:lsdException w:name="Medium Grid 2" w:semiHidden="0" w:uiPriority="68" w:unhideWhenUsed="0"/>
+    <w:lsdException w:name="Medium Grid 3" w:semiHidden="0" w:uiPriority="69" w:unhideWhenUsed="0"/>
+    <w:lsdException w:name="Dark List" w:semiHidden="0" w:uiPriority="70" w:unhideWhenUsed="0"/>
+    <w:lsdException w:name="Colorful Shading" w:semiHidden="0" w:uiPriority="71" w:unhideWhenUsed="0"/>
+    <w:lsdException w:name="Colorful List" w:semiHidden="0" w:uiPriority="72" w:unhideWhenUsed="0"/>
+    <w:lsdException w:name="Colorful Grid" w:semiHidden="0" w:uiPriority="73" w:unhideWhenUsed="0"/>
+    <w:lsdException w:name="Light Shading Accent 1" w:semiHidden="0" w:uiPriority="60" w:unhideWhenUsed="0"/>
+    <w:lsdException w:name="Light List Accent 1" w:semiHidden="0" w:uiPriority="61" w:unhideWhenUsed="0"/>
+    <w:lsdException w:name="Light Grid Accent 1" w:semiHidden="0" w:uiPriority="62" w:unhideWhenUsed="0"/>
+    <w:lsdException w:name="Medium Shading 1 Accent 1" w:semiHidden="0" w:uiPriority="63" w:unhideWhenUsed="0"/>
+    <w:lsdException w:name="Medium Shading 2 Accent 1" w:semiHidden="0" w:uiPriority="64" w:unhideWhenUsed="0"/>
+    <w:lsdException w:name="Medium List 1 Accent 1" w:semiHidden="0" w:uiPriority="65" w:unhideWhenUsed="0"/>
+    <w:lsdException w:name="Revision" w:unhideWhenUsed="0"/>
+    <w:lsdException w:name="List Paragraph" w:semiHidden="0" w:uiPriority="34" w:unhideWhenUsed="0" w:qFormat="1"/>
+    <w:lsdException w:name="Quote" w:semiHidden="0" w:uiPriority="29" w:unhideWhenUsed="0" w:qFormat="1"/>
+    <w:lsdException w:name="Intense Quote" w:semiHidden="0" w:uiPriority="30" w:unhideWhenUsed="0" w:qFormat="1"/>
+    <w:lsdException w:name="Medium List 2 Accent 1" w:semiHidden="0" w:uiPriority="66" w:unhideWhenUsed="0"/>
+    <w:lsdException w:name="Medium Grid 1 Accent 1" w:semiHidden="0" w:uiPriority="67" w:unhideWhenUsed="0"/>
+    <w:lsdException w:name="Medium Grid 2 Accent 1" w:semiHidden="0" w:uiPriority="68" w:unhideWhenUsed="0"/>
+    <w:lsdException w:name="Medium Grid 3 Accent 1" w:semiHidden="0" w:uiPriority="69" w:unhideWhenUsed="0"/>
+    <w:lsdException w:name="Dark List Accent 1" w:semiHidden="0" w:uiPriority="70" w:unhideWhenUsed="0"/>
+    <w:lsdException w:name="Colorful Shading Accent 1" w:semiHidden="0" w:uiPriority="71" w:unhideWhenUsed="0"/>
+    <w:lsdException w:name="Colorful List Accent 1" w:semiHidden="0" w:uiPriority="72" w:unhideWhenUsed="0"/>
+    <w:lsdException w:name="Colorful Grid Accent 1" w:semiHidden="0" w:uiPriority="73" w:unhideWhenUsed="0"/>
+    <w:lsdException w:name="Light Shading Accent 2" w:semiHidden="0" w:uiPriority="60" w:unhideWhenUsed="0"/>
+    <w:lsdException w:name="Light List Accent 2" w:semiHidden="0" w:uiPriority="61" w:unhideWhenUsed="0"/>
+    <w:lsdException w:name="Light Grid Accent 2" w:semiHidden="0" w:uiPriority="62" w:unhideWhenUsed="0"/>
+    <w:lsdException w:name="Medium Shading 1 Accent 2" w:semiHidden="0" w:uiPriority="63" w:unhideWhenUsed="0"/>
+    <w:lsdException w:name="Medium Shading 2 Accent 2" w:semiHidden="0" w:uiPriority="64" w:unhideWhenUsed="0"/>
+    <w:lsdException w:name="Medium List 1 Accent 2" w:semiHidden="0" w:uiPriority="65" w:unhideWhenUsed="0"/>
+    <w:lsdException w:name="Medium List 2 Accent 2" w:semiHidden="0" w:uiPriority="66" w:unhideWhenUsed="0"/>
+    <w:lsdException w:name="Medium Grid 1 Accent 2" w:semiHidden="0" w:uiPriority="67" w:unhideWhenUsed="0"/>
+    <w:lsdException w:name="Medium Grid 2 Accent 2" w:semiHidden="0" w:uiPriority="68" w:unhideWhenUsed="0"/>
+    <w:lsdException w:name="Medium Grid 3 Accent 2" w:semiHidden="0" w:uiPriority="69" w:unhideWhenUsed="0"/>
+    <w:lsdException w:name="Dark List Accent 2" w:semiHidden="0" w:uiPriority="70" w:unhideWhenUsed="0"/>
+    <w:lsdException w:name="Colorful Shading Accent 2" w:semiHidden="0" w:uiPriority="71" w:unhideWhenUsed="0"/>
+    <w:lsdException w:name="Colorful List Accent 2" w:semiHidden="0" w:uiPriority="72" w:unhideWhenUsed="0"/>
+    <w:lsdException w:name="Colorful Grid Accent 2" w:semiHidden="0" w:uiPriority="73" w:unhideWhenUsed="0"/>
+    <w:lsdException w:name="Light Shading Accent 3" w:semiHidden="0" w:uiPriority="60" w:unhideWhenUsed="0"/>
+    <w:lsdException w:name="Light List Accent 3" w:semiHidden="0" w:uiPriority="61" w:unhideWhenUsed="0"/>
+    <w:lsdException w:name="Light Grid Accent 3" w:semiHidden="0" w:uiPriority="62" w:unhideWhenUsed="0"/>
+    <w:lsdException w:name="Medium Shading 1 Accent 3" w:semiHidden="0" w:uiPriority="63" w:unhideWhenUsed="0"/>
+    <w:lsdException w:name="Medium Shading 2 Accent 3" w:semiHidden="0" w:uiPriority="64" w:unhideWhenUsed="0"/>
+    <w:lsdException w:name="Medium List 1 Accent 3" w:semiHidden="0" w:uiPriority="65" w:unhideWhenUsed="0"/>
+    <w:lsdException w:name="Medium List 2 Accent 3" w:semiHidden="0" w:uiPriority="66" w:unhideWhenUsed="0"/>
+    <w:lsdException w:name="Medium Grid 1 Accent 3" w:semiHidden="0" w:uiPriority="67" w:unhideWhenUsed="0"/>
+    <w:lsdException w:name="Medium Grid 2 Accent 3" w:semiHidden="0" w:uiPriority="68" w:unhideWhenUsed="0"/>
+    <w:lsdException w:name="Medium Grid 3 Accent 3" w:semiHidden="0" w:uiPriority="69" w:unhideWhenUsed="0"/>
+    <w:lsdException w:name="Dark List Accent 3" w:semiHidden="0" w:uiPriority="70" w:unhideWhenUsed="0"/>
+    <w:lsdException w:name="Colorful Shading Accent 3" w:semiHidden="0" w:uiPriority="71" w:unhideWhenUsed="0"/>
+    <w:lsdException w:name="Colorful List Accent 3" w:semiHidden="0" w:uiPriority="72" w:unhideWhenUsed="0"/>
+    <w:lsdException w:name="Colorful Grid Accent 3" w:semiHidden="0" w:uiPriority="73" w:unhideWhenUsed="0"/>
+    <w:lsdException w:name="Light Shading Accent 4" w:semiHidden="0" w:uiPriority="60" w:unhideWhenUsed="0"/>
+    <w:lsdException w:name="Light List Accent 4" w:semiHidden="0" w:uiPriority="61" w:unhideWhenUsed="0"/>
+    <w:lsdException w:name="Light Grid Accent 4" w:semiHidden="0" w:uiPriority="62" w:unhideWhenUsed="0"/>
+    <w:lsdException w:name="Medium Shading 1 Accent 4" w:semiHidden="0" w:uiPriority="63" w:unhideWhenUsed="0"/>
+    <w:lsdException w:name="Medium Shading 2 Accent 4" w:semiHidden="0" w:uiPriority="64" w:unhideWhenUsed="0"/>
+    <w:lsdException w:name="Medium List 1 Accent 4" w:semiHidden="0" w:uiPriority="65" w:unhideWhenUsed="0"/>
+    <w:lsdException w:name="Medium List 2 Accent 4" w:semiHidden="0" w:uiPriority="66" w:unhideWhenUsed="0"/>
+    <w:lsdException w:name="Medium Grid 1 Accent 4" w:semiHidden="0" w:uiPriority="67" w:unhideWhenUsed="0"/>
+    <w:lsdException w:name="Medium Grid 2 Accent 4" w:semiHidden="0" w:uiPriority="68" w:unhideWhenUsed="0"/>
+    <w:lsdException w:name="Medium Grid 3 Accent 4" w:semiHidden="0" w:uiPriority="69" w:unhideWhenUsed="0"/>
+    <w:lsdException w:name="Dark List Accent 4" w:semiHidden="0" w:uiPriority="70" w:unhideWhenUsed="0"/>
+    <w:lsdException w:name="Colorful Shading Accent 4" w:semiHidden="0" w:uiPriority="71" w:unhideWhenUsed="0"/>
+    <w:lsdException w:name="Colorful List Accent 4" w:semiHidden="0" w:uiPriority="72" w:unhideWhenUsed="0"/>
+    <w:lsdException w:name="Colorful Grid Accent 4" w:semiHidden="0" w:uiPriority="73" w:unhideWhenUsed="0"/>
+    <w:lsdException w:name="Light Shading Accent 5" w:semiHidden="0" w:uiPriority="60" w:unhideWhenUsed="0"/>
+    <w:lsdException w:name="Light List Accent 5" w:semiHidden="0" w:uiPriority="61" w:unhideWhenUsed="0"/>
+    <w:lsdException w:name="Light Grid Accent 5" w:semiHidden="0" w:uiPriority="62" w:unhideWhenUsed="0"/>
+    <w:lsdException w:name="Medium Shading 1 Accent 5" w:semiHidden="0" w:uiPriority="63" w:unhideWhenUsed="0"/>
+    <w:lsdException w:name="Medium Shading 2 Accent 5" w:semiHidden="0" w:uiPriority="64" w:unhideWhenUsed="0"/>
+    <w:lsdException w:name="Medium List 1 Accent 5" w:semiHidden="0" w:uiPriority="65" w:unhideWhenUsed="0"/>
+    <w:lsdException w:name="Medium List 2 Accent 5" w:semiHidden="0" w:uiPriority="66" w:unhideWhenUsed="0"/>
+    <w:lsdException w:name="Medium Grid 1 Accent 5" w:semiHidden="0" w:uiPriority="67" w:unhideWhenUsed="0"/>
+    <w:lsdException w:name="Medium Grid 2 Accent 5" w:semiHidden="0" w:uiPriority="68" w:unhideWhenUsed="0"/>
+    <w:lsdException w:name="Medium Grid 3 Accent 5" w:semiHidden="0" w:uiPriority="69" w:unhideWhenUsed="0"/>
+    <w:lsdException w:name="Dark List Accent 5" w:semiHidden="0" w:uiPriority="70" w:unhideWhenUsed="0"/>
+    <w:lsdException w:name="Colorful Shading Accent 5" w:semiHidden="0" w:uiPriority="71" w:unhideWhenUsed="0"/>
+    <w:lsdException w:name="Colorful List Accent 5" w:semiHidden="0" w:uiPriority="72" w:unhideWhenUsed="0"/>
+    <w:lsdException w:name="Colorful Grid Accent 5" w:semiHidden="0" w:uiPriority="73" w:unhideWhenUsed="0"/>
+    <w:lsdException w:name="Light Shading Accent 6" w:semiHidden="0" w:uiPriority="60" w:unhideWhenUsed="0"/>
+    <w:lsdException w:name="Light List Accent 6" w:semiHidden="0" w:uiPriority="61" w:unhideWhenUsed="0"/>
+    <w:lsdException w:name="Light Grid Accent 6" w:semiHidden="0" w:uiPriority="62" w:unhideWhenUsed="0"/>
+    <w:lsdException w:name="Medium Shading 1 Accent 6" w:semiHidden="0" w:uiPriority="63" w:unhideWhenUsed="0"/>
+    <w:lsdException w:name="Medium Shading 2 Accent 6" w:semiHidden="0" w:uiPriority="64" w:unhideWhenUsed="0"/>
+    <w:lsdException w:name="Medium List 1 Accent 6" w:semiHidden="0" w:uiPriority="65" w:unhideWhenUsed="0"/>
+    <w:lsdException w:name="Medium List 2 Accent 6" w:semiHidden="0" w:uiPriority="66" w:unhideWhenUsed="0"/>
+    <w:lsdException w:name="Medium Grid 1 Accent 6" w:semiHidden="0" w:uiPriority="67" w:unhideWhenUsed="0"/>
+    <w:lsdException w:name="Medium Grid 2 Accent 6" w:semiHidden="0" w:uiPriority="68" w:unhideWhenUsed="0"/>
+    <w:lsdException w:name="Medium Grid 3 Accent 6" w:semiHidden="0" w:uiPriority="69" w:unhideWhenUsed="0"/>
+    <w:lsdException w:name="Dark List Accent 6" w:semiHidden="0" w:uiPriority="70" w:unhideWhenUsed="0"/>
+    <w:lsdException w:name="Colorful Shading Accent 6" w:semiHidden="0" w:uiPriority="71" w:unhideWhenUsed="0"/>
+    <w:lsdException w:name="Colorful List Accent 6" w:semiHidden="0" w:uiPriority="72" w:unhideWhenUsed="0"/>
+    <w:lsdException w:name="Colorful Grid Accent 6" w:semiHidden="0" w:uiPriority="73" w:unhideWhenUsed="0"/>
+    <w:lsdException w:name="Subtle Emphasis" w:semiHidden="0" w:uiPriority="19" w:unhideWhenUsed="0" w:qFormat="1"/>
+    <w:lsdException w:name="Intense Emphasis" w:semiHidden="0" w:uiPriority="21" w:unhideWhenUsed="0" w:qFormat="1"/>
+    <w:lsdException w:name="Subtle Reference" w:semiHidden="0" w:uiPriority="31" w:unhideWhenUsed="0" w:qFormat="1"/>
+    <w:lsdException w:name="Intense Reference" w:semiHidden="0" w:uiPriority="32" w:unhideWhenUsed="0" w:qFormat="1"/>
+    <w:lsdException w:name="Book Title" w:semiHidden="0" w:uiPriority="33" w:unhideWhenUsed="0" w:qFormat="1"/>
+    <w:lsdException w:name="Bibliography" w:uiPriority="37"/>
+    <w:lsdException w:name="TOC Heading" w:uiPriority="39" w:qFormat="1"/>
   </w:latentStyles>
   <w:style w:type="paragraph" w:default="1" w:styleId="Normal">
     <w:name w:val="Normal"/>
@@ -42748,6 +42591,568 @@
   <w:style w:type="paragraph" w:styleId="ListParagraph">
     <w:name w:val="List Paragraph"/>
     <w:basedOn w:val="Normal"/>
+    <w:uiPriority w:val="34"/>
+    <w:qFormat/>
+    <w:rsid w:val="00305683"/>
+    <w:pPr>
+      <w:ind w:left="720"/>
+      <w:contextualSpacing/>
+    </w:pPr>
+  </w:style>
+  <w:style w:type="table" w:styleId="TableGrid">
+    <w:name w:val="Table Grid"/>
+    <w:basedOn w:val="TableNormal"/>
+    <w:uiPriority w:val="39"/>
+    <w:rsid w:val="003C65C1"/>
+    <w:pPr>
+      <w:spacing w:after="0" w:line="240" w:lineRule="auto"/>
+    </w:pPr>
+    <w:rPr>
+      <w:rFonts w:ascii="Times New Roman" w:eastAsia="Times New Roman" w:hAnsi="Times New Roman" w:cs="Times New Roman"/>
+      <w:sz w:val="20"/>
+      <w:szCs w:val="20"/>
+    </w:rPr>
+    <w:tblPr>
+      <w:tblBorders>
+        <w:top w:val="single" w:sz="4" w:space="0" w:color="auto"/>
+        <w:left w:val="single" w:sz="4" w:space="0" w:color="auto"/>
+        <w:bottom w:val="single" w:sz="4" w:space="0" w:color="auto"/>
+        <w:right w:val="single" w:sz="4" w:space="0" w:color="auto"/>
+        <w:insideH w:val="single" w:sz="4" w:space="0" w:color="auto"/>
+        <w:insideV w:val="single" w:sz="4" w:space="0" w:color="auto"/>
+      </w:tblBorders>
+    </w:tblPr>
+  </w:style>
+  <w:style w:type="paragraph" w:styleId="BodyText">
+    <w:name w:val="Body Text"/>
+    <w:basedOn w:val="Normal"/>
+    <w:link w:val="BodyTextChar"/>
+    <w:unhideWhenUsed/>
+    <w:rsid w:val="009F3806"/>
+    <w:pPr>
+      <w:keepLines/>
+      <w:widowControl w:val="0"/>
+      <w:spacing w:after="120" w:line="240" w:lineRule="atLeast"/>
+      <w:ind w:left="720"/>
+    </w:pPr>
+    <w:rPr>
+      <w:rFonts w:ascii="Times New Roman" w:eastAsia="Times New Roman" w:hAnsi="Times New Roman" w:cs="Times New Roman"/>
+      <w:sz w:val="20"/>
+      <w:szCs w:val="20"/>
+      <w:lang w:val="en-US"/>
+    </w:rPr>
+  </w:style>
+  <w:style w:type="character" w:customStyle="1" w:styleId="BodyTextChar">
+    <w:name w:val="Body Text Char"/>
+    <w:basedOn w:val="DefaultParagraphFont"/>
+    <w:link w:val="BodyText"/>
+    <w:rsid w:val="009F3806"/>
+    <w:rPr>
+      <w:rFonts w:ascii="Times New Roman" w:eastAsia="Times New Roman" w:hAnsi="Times New Roman" w:cs="Times New Roman"/>
+      <w:sz w:val="20"/>
+      <w:szCs w:val="20"/>
+      <w:lang w:val="en-US"/>
+    </w:rPr>
+  </w:style>
+  <w:style w:type="character" w:styleId="Strong">
+    <w:name w:val="Strong"/>
+    <w:basedOn w:val="DefaultParagraphFont"/>
+    <w:uiPriority w:val="22"/>
+    <w:qFormat/>
+    <w:rsid w:val="00B81D0E"/>
+    <w:rPr>
+      <w:b/>
+      <w:bCs/>
+    </w:rPr>
+  </w:style>
+  <w:style w:type="character" w:customStyle="1" w:styleId="tooltip">
+    <w:name w:val="tooltip"/>
+    <w:basedOn w:val="DefaultParagraphFont"/>
+    <w:rsid w:val="00B81D0E"/>
+  </w:style>
+  <w:style w:type="character" w:customStyle="1" w:styleId="apple-converted-space">
+    <w:name w:val="apple-converted-space"/>
+    <w:basedOn w:val="DefaultParagraphFont"/>
+    <w:rsid w:val="00B81D0E"/>
+  </w:style>
+  <w:style w:type="paragraph" w:customStyle="1" w:styleId="EOCNL">
+    <w:name w:val="EOC  NL"/>
+    <w:basedOn w:val="Normal"/>
+    <w:rsid w:val="00B86891"/>
+    <w:pPr>
+      <w:tabs>
+        <w:tab w:val="left" w:pos="300"/>
+      </w:tabs>
+      <w:overflowPunct w:val="0"/>
+      <w:autoSpaceDE w:val="0"/>
+      <w:autoSpaceDN w:val="0"/>
+      <w:adjustRightInd w:val="0"/>
+      <w:spacing w:after="0" w:line="260" w:lineRule="exact"/>
+      <w:ind w:left="300" w:hanging="300"/>
+      <w:textAlignment w:val="baseline"/>
+    </w:pPr>
+    <w:rPr>
+      <w:rFonts w:ascii="New York" w:eastAsia="Times New Roman" w:hAnsi="New York" w:cs="Times New Roman"/>
+      <w:sz w:val="18"/>
+      <w:szCs w:val="20"/>
+      <w:lang w:val="en-US"/>
+    </w:rPr>
+  </w:style>
+</w:styles>
+</file>
+
+<file path=word/stylesWithEffects.xml><?xml version="1.0" encoding="utf-8"?>
+<w:styles xmlns:wpc="http://schemas.microsoft.com/office/word/2010/wordprocessingCanvas" xmlns:mc="http://schemas.openxmlformats.org/markup-compatibility/2006" xmlns:o="urn:schemas-microsoft-com:office:office" xmlns:r="http://schemas.openxmlformats.org/officeDocument/2006/relationships" xmlns:m="http://schemas.openxmlformats.org/officeDocument/2006/math" xmlns:v="urn:schemas-microsoft-com:vml" xmlns:wp14="http://schemas.microsoft.com/office/word/2010/wordprocessingDrawing" xmlns:wp="http://schemas.openxmlformats.org/drawingml/2006/wordprocessingDrawing" xmlns:w10="urn:schemas-microsoft-com:office:word" xmlns:w="http://schemas.openxmlformats.org/wordprocessingml/2006/main" xmlns:w14="http://schemas.microsoft.com/office/word/2010/wordml" xmlns:wpg="http://schemas.microsoft.com/office/word/2010/wordprocessingGroup" xmlns:wpi="http://schemas.microsoft.com/office/word/2010/wordprocessingInk" xmlns:wne="http://schemas.microsoft.com/office/word/2006/wordml" xmlns:wps="http://schemas.microsoft.com/office/word/2010/wordprocessingShape" mc:Ignorable="w14 wp14">
+  <w:docDefaults>
+    <w:rPrDefault>
+      <w:rPr>
+        <w:rFonts w:asciiTheme="minorHAnsi" w:eastAsiaTheme="minorHAnsi" w:hAnsiTheme="minorHAnsi" w:cstheme="minorBidi"/>
+        <w:sz w:val="22"/>
+        <w:szCs w:val="22"/>
+        <w:lang w:val="en-IE" w:eastAsia="en-US" w:bidi="ar-SA"/>
+      </w:rPr>
+    </w:rPrDefault>
+    <w:pPrDefault>
+      <w:pPr>
+        <w:spacing w:after="160" w:line="259" w:lineRule="auto"/>
+      </w:pPr>
+    </w:pPrDefault>
+  </w:docDefaults>
+  <w:latentStyles w:defLockedState="0" w:defUIPriority="99" w:defSemiHidden="1" w:defUnhideWhenUsed="1" w:defQFormat="0" w:count="267">
+    <w:lsdException w:name="Normal" w:semiHidden="0" w:uiPriority="0" w:unhideWhenUsed="0" w:qFormat="1"/>
+    <w:lsdException w:name="heading 1" w:semiHidden="0" w:uiPriority="9" w:unhideWhenUsed="0" w:qFormat="1"/>
+    <w:lsdException w:name="heading 2" w:uiPriority="0" w:qFormat="1"/>
+    <w:lsdException w:name="heading 3" w:uiPriority="9" w:qFormat="1"/>
+    <w:lsdException w:name="heading 4" w:uiPriority="9" w:qFormat="1"/>
+    <w:lsdException w:name="heading 5" w:uiPriority="9" w:qFormat="1"/>
+    <w:lsdException w:name="heading 6" w:uiPriority="9" w:qFormat="1"/>
+    <w:lsdException w:name="heading 7" w:uiPriority="9" w:qFormat="1"/>
+    <w:lsdException w:name="heading 8" w:uiPriority="9" w:qFormat="1"/>
+    <w:lsdException w:name="heading 9" w:uiPriority="9" w:qFormat="1"/>
+    <w:lsdException w:name="toc 1" w:uiPriority="39"/>
+    <w:lsdException w:name="toc 2" w:uiPriority="39"/>
+    <w:lsdException w:name="toc 3" w:uiPriority="39"/>
+    <w:lsdException w:name="toc 4" w:uiPriority="39"/>
+    <w:lsdException w:name="toc 5" w:uiPriority="39"/>
+    <w:lsdException w:name="toc 6" w:uiPriority="39"/>
+    <w:lsdException w:name="toc 7" w:uiPriority="39"/>
+    <w:lsdException w:name="toc 8" w:uiPriority="39"/>
+    <w:lsdException w:name="toc 9" w:uiPriority="39"/>
+    <w:lsdException w:name="caption" w:uiPriority="35" w:qFormat="1"/>
+    <w:lsdException w:name="Title" w:semiHidden="0" w:uiPriority="10" w:unhideWhenUsed="0" w:qFormat="1"/>
+    <w:lsdException w:name="Default Paragraph Font" w:uiPriority="1"/>
+    <w:lsdException w:name="Body Text" w:uiPriority="0"/>
+    <w:lsdException w:name="Subtitle" w:semiHidden="0" w:uiPriority="11" w:unhideWhenUsed="0" w:qFormat="1"/>
+    <w:lsdException w:name="Strong" w:semiHidden="0" w:uiPriority="22" w:unhideWhenUsed="0" w:qFormat="1"/>
+    <w:lsdException w:name="Emphasis" w:semiHidden="0" w:uiPriority="20" w:unhideWhenUsed="0" w:qFormat="1"/>
+    <w:lsdException w:name="Table Grid" w:semiHidden="0" w:uiPriority="39" w:unhideWhenUsed="0"/>
+    <w:lsdException w:name="Placeholder Text" w:unhideWhenUsed="0"/>
+    <w:lsdException w:name="No Spacing" w:semiHidden="0" w:uiPriority="1" w:unhideWhenUsed="0" w:qFormat="1"/>
+    <w:lsdException w:name="Light Shading" w:semiHidden="0" w:uiPriority="60" w:unhideWhenUsed="0"/>
+    <w:lsdException w:name="Light List" w:semiHidden="0" w:uiPriority="61" w:unhideWhenUsed="0"/>
+    <w:lsdException w:name="Light Grid" w:semiHidden="0" w:uiPriority="62" w:unhideWhenUsed="0"/>
+    <w:lsdException w:name="Medium Shading 1" w:semiHidden="0" w:uiPriority="63" w:unhideWhenUsed="0"/>
+    <w:lsdException w:name="Medium Shading 2" w:semiHidden="0" w:uiPriority="64" w:unhideWhenUsed="0"/>
+    <w:lsdException w:name="Medium List 1" w:semiHidden="0" w:uiPriority="65" w:unhideWhenUsed="0"/>
+    <w:lsdException w:name="Medium List 2" w:semiHidden="0" w:uiPriority="66" w:unhideWhenUsed="0"/>
+    <w:lsdException w:name="Medium Grid 1" w:semiHidden="0" w:uiPriority="67" w:unhideWhenUsed="0"/>
+    <w:lsdException w:name="Medium Grid 2" w:semiHidden="0" w:uiPriority="68" w:unhideWhenUsed="0"/>
+    <w:lsdException w:name="Medium Grid 3" w:semiHidden="0" w:uiPriority="69" w:unhideWhenUsed="0"/>
+    <w:lsdException w:name="Dark List" w:semiHidden="0" w:uiPriority="70" w:unhideWhenUsed="0"/>
+    <w:lsdException w:name="Colorful Shading" w:semiHidden="0" w:uiPriority="71" w:unhideWhenUsed="0"/>
+    <w:lsdException w:name="Colorful List" w:semiHidden="0" w:uiPriority="72" w:unhideWhenUsed="0"/>
+    <w:lsdException w:name="Colorful Grid" w:semiHidden="0" w:uiPriority="73" w:unhideWhenUsed="0"/>
+    <w:lsdException w:name="Light Shading Accent 1" w:semiHidden="0" w:uiPriority="60" w:unhideWhenUsed="0"/>
+    <w:lsdException w:name="Light List Accent 1" w:semiHidden="0" w:uiPriority="61" w:unhideWhenUsed="0"/>
+    <w:lsdException w:name="Light Grid Accent 1" w:semiHidden="0" w:uiPriority="62" w:unhideWhenUsed="0"/>
+    <w:lsdException w:name="Medium Shading 1 Accent 1" w:semiHidden="0" w:uiPriority="63" w:unhideWhenUsed="0"/>
+    <w:lsdException w:name="Medium Shading 2 Accent 1" w:semiHidden="0" w:uiPriority="64" w:unhideWhenUsed="0"/>
+    <w:lsdException w:name="Medium List 1 Accent 1" w:semiHidden="0" w:uiPriority="65" w:unhideWhenUsed="0"/>
+    <w:lsdException w:name="Revision" w:unhideWhenUsed="0"/>
+    <w:lsdException w:name="List Paragraph" w:semiHidden="0" w:uiPriority="34" w:unhideWhenUsed="0" w:qFormat="1"/>
+    <w:lsdException w:name="Quote" w:semiHidden="0" w:uiPriority="29" w:unhideWhenUsed="0" w:qFormat="1"/>
+    <w:lsdException w:name="Intense Quote" w:semiHidden="0" w:uiPriority="30" w:unhideWhenUsed="0" w:qFormat="1"/>
+    <w:lsdException w:name="Medium List 2 Accent 1" w:semiHidden="0" w:uiPriority="66" w:unhideWhenUsed="0"/>
+    <w:lsdException w:name="Medium Grid 1 Accent 1" w:semiHidden="0" w:uiPriority="67" w:unhideWhenUsed="0"/>
+    <w:lsdException w:name="Medium Grid 2 Accent 1" w:semiHidden="0" w:uiPriority="68" w:unhideWhenUsed="0"/>
+    <w:lsdException w:name="Medium Grid 3 Accent 1" w:semiHidden="0" w:uiPriority="69" w:unhideWhenUsed="0"/>
+    <w:lsdException w:name="Dark List Accent 1" w:semiHidden="0" w:uiPriority="70" w:unhideWhenUsed="0"/>
+    <w:lsdException w:name="Colorful Shading Accent 1" w:semiHidden="0" w:uiPriority="71" w:unhideWhenUsed="0"/>
+    <w:lsdException w:name="Colorful List Accent 1" w:semiHidden="0" w:uiPriority="72" w:unhideWhenUsed="0"/>
+    <w:lsdException w:name="Colorful Grid Accent 1" w:semiHidden="0" w:uiPriority="73" w:unhideWhenUsed="0"/>
+    <w:lsdException w:name="Light Shading Accent 2" w:semiHidden="0" w:uiPriority="60" w:unhideWhenUsed="0"/>
+    <w:lsdException w:name="Light List Accent 2" w:semiHidden="0" w:uiPriority="61" w:unhideWhenUsed="0"/>
+    <w:lsdException w:name="Light Grid Accent 2" w:semiHidden="0" w:uiPriority="62" w:unhideWhenUsed="0"/>
+    <w:lsdException w:name="Medium Shading 1 Accent 2" w:semiHidden="0" w:uiPriority="63" w:unhideWhenUsed="0"/>
+    <w:lsdException w:name="Medium Shading 2 Accent 2" w:semiHidden="0" w:uiPriority="64" w:unhideWhenUsed="0"/>
+    <w:lsdException w:name="Medium List 1 Accent 2" w:semiHidden="0" w:uiPriority="65" w:unhideWhenUsed="0"/>
+    <w:lsdException w:name="Medium List 2 Accent 2" w:semiHidden="0" w:uiPriority="66" w:unhideWhenUsed="0"/>
+    <w:lsdException w:name="Medium Grid 1 Accent 2" w:semiHidden="0" w:uiPriority="67" w:unhideWhenUsed="0"/>
+    <w:lsdException w:name="Medium Grid 2 Accent 2" w:semiHidden="0" w:uiPriority="68" w:unhideWhenUsed="0"/>
+    <w:lsdException w:name="Medium Grid 3 Accent 2" w:semiHidden="0" w:uiPriority="69" w:unhideWhenUsed="0"/>
+    <w:lsdException w:name="Dark List Accent 2" w:semiHidden="0" w:uiPriority="70" w:unhideWhenUsed="0"/>
+    <w:lsdException w:name="Colorful Shading Accent 2" w:semiHidden="0" w:uiPriority="71" w:unhideWhenUsed="0"/>
+    <w:lsdException w:name="Colorful List Accent 2" w:semiHidden="0" w:uiPriority="72" w:unhideWhenUsed="0"/>
+    <w:lsdException w:name="Colorful Grid Accent 2" w:semiHidden="0" w:uiPriority="73" w:unhideWhenUsed="0"/>
+    <w:lsdException w:name="Light Shading Accent 3" w:semiHidden="0" w:uiPriority="60" w:unhideWhenUsed="0"/>
+    <w:lsdException w:name="Light List Accent 3" w:semiHidden="0" w:uiPriority="61" w:unhideWhenUsed="0"/>
+    <w:lsdException w:name="Light Grid Accent 3" w:semiHidden="0" w:uiPriority="62" w:unhideWhenUsed="0"/>
+    <w:lsdException w:name="Medium Shading 1 Accent 3" w:semiHidden="0" w:uiPriority="63" w:unhideWhenUsed="0"/>
+    <w:lsdException w:name="Medium Shading 2 Accent 3" w:semiHidden="0" w:uiPriority="64" w:unhideWhenUsed="0"/>
+    <w:lsdException w:name="Medium List 1 Accent 3" w:semiHidden="0" w:uiPriority="65" w:unhideWhenUsed="0"/>
+    <w:lsdException w:name="Medium List 2 Accent 3" w:semiHidden="0" w:uiPriority="66" w:unhideWhenUsed="0"/>
+    <w:lsdException w:name="Medium Grid 1 Accent 3" w:semiHidden="0" w:uiPriority="67" w:unhideWhenUsed="0"/>
+    <w:lsdException w:name="Medium Grid 2 Accent 3" w:semiHidden="0" w:uiPriority="68" w:unhideWhenUsed="0"/>
+    <w:lsdException w:name="Medium Grid 3 Accent 3" w:semiHidden="0" w:uiPriority="69" w:unhideWhenUsed="0"/>
+    <w:lsdException w:name="Dark List Accent 3" w:semiHidden="0" w:uiPriority="70" w:unhideWhenUsed="0"/>
+    <w:lsdException w:name="Colorful Shading Accent 3" w:semiHidden="0" w:uiPriority="71" w:unhideWhenUsed="0"/>
+    <w:lsdException w:name="Colorful List Accent 3" w:semiHidden="0" w:uiPriority="72" w:unhideWhenUsed="0"/>
+    <w:lsdException w:name="Colorful Grid Accent 3" w:semiHidden="0" w:uiPriority="73" w:unhideWhenUsed="0"/>
+    <w:lsdException w:name="Light Shading Accent 4" w:semiHidden="0" w:uiPriority="60" w:unhideWhenUsed="0"/>
+    <w:lsdException w:name="Light List Accent 4" w:semiHidden="0" w:uiPriority="61" w:unhideWhenUsed="0"/>
+    <w:lsdException w:name="Light Grid Accent 4" w:semiHidden="0" w:uiPriority="62" w:unhideWhenUsed="0"/>
+    <w:lsdException w:name="Medium Shading 1 Accent 4" w:semiHidden="0" w:uiPriority="63" w:unhideWhenUsed="0"/>
+    <w:lsdException w:name="Medium Shading 2 Accent 4" w:semiHidden="0" w:uiPriority="64" w:unhideWhenUsed="0"/>
+    <w:lsdException w:name="Medium List 1 Accent 4" w:semiHidden="0" w:uiPriority="65" w:unhideWhenUsed="0"/>
+    <w:lsdException w:name="Medium List 2 Accent 4" w:semiHidden="0" w:uiPriority="66" w:unhideWhenUsed="0"/>
+    <w:lsdException w:name="Medium Grid 1 Accent 4" w:semiHidden="0" w:uiPriority="67" w:unhideWhenUsed="0"/>
+    <w:lsdException w:name="Medium Grid 2 Accent 4" w:semiHidden="0" w:uiPriority="68" w:unhideWhenUsed="0"/>
+    <w:lsdException w:name="Medium Grid 3 Accent 4" w:semiHidden="0" w:uiPriority="69" w:unhideWhenUsed="0"/>
+    <w:lsdException w:name="Dark List Accent 4" w:semiHidden="0" w:uiPriority="70" w:unhideWhenUsed="0"/>
+    <w:lsdException w:name="Colorful Shading Accent 4" w:semiHidden="0" w:uiPriority="71" w:unhideWhenUsed="0"/>
+    <w:lsdException w:name="Colorful List Accent 4" w:semiHidden="0" w:uiPriority="72" w:unhideWhenUsed="0"/>
+    <w:lsdException w:name="Colorful Grid Accent 4" w:semiHidden="0" w:uiPriority="73" w:unhideWhenUsed="0"/>
+    <w:lsdException w:name="Light Shading Accent 5" w:semiHidden="0" w:uiPriority="60" w:unhideWhenUsed="0"/>
+    <w:lsdException w:name="Light List Accent 5" w:semiHidden="0" w:uiPriority="61" w:unhideWhenUsed="0"/>
+    <w:lsdException w:name="Light Grid Accent 5" w:semiHidden="0" w:uiPriority="62" w:unhideWhenUsed="0"/>
+    <w:lsdException w:name="Medium Shading 1 Accent 5" w:semiHidden="0" w:uiPriority="63" w:unhideWhenUsed="0"/>
+    <w:lsdException w:name="Medium Shading 2 Accent 5" w:semiHidden="0" w:uiPriority="64" w:unhideWhenUsed="0"/>
+    <w:lsdException w:name="Medium List 1 Accent 5" w:semiHidden="0" w:uiPriority="65" w:unhideWhenUsed="0"/>
+    <w:lsdException w:name="Medium List 2 Accent 5" w:semiHidden="0" w:uiPriority="66" w:unhideWhenUsed="0"/>
+    <w:lsdException w:name="Medium Grid 1 Accent 5" w:semiHidden="0" w:uiPriority="67" w:unhideWhenUsed="0"/>
+    <w:lsdException w:name="Medium Grid 2 Accent 5" w:semiHidden="0" w:uiPriority="68" w:unhideWhenUsed="0"/>
+    <w:lsdException w:name="Medium Grid 3 Accent 5" w:semiHidden="0" w:uiPriority="69" w:unhideWhenUsed="0"/>
+    <w:lsdException w:name="Dark List Accent 5" w:semiHidden="0" w:uiPriority="70" w:unhideWhenUsed="0"/>
+    <w:lsdException w:name="Colorful Shading Accent 5" w:semiHidden="0" w:uiPriority="71" w:unhideWhenUsed="0"/>
+    <w:lsdException w:name="Colorful List Accent 5" w:semiHidden="0" w:uiPriority="72" w:unhideWhenUsed="0"/>
+    <w:lsdException w:name="Colorful Grid Accent 5" w:semiHidden="0" w:uiPriority="73" w:unhideWhenUsed="0"/>
+    <w:lsdException w:name="Light Shading Accent 6" w:semiHidden="0" w:uiPriority="60" w:unhideWhenUsed="0"/>
+    <w:lsdException w:name="Light List Accent 6" w:semiHidden="0" w:uiPriority="61" w:unhideWhenUsed="0"/>
+    <w:lsdException w:name="Light Grid Accent 6" w:semiHidden="0" w:uiPriority="62" w:unhideWhenUsed="0"/>
+    <w:lsdException w:name="Medium Shading 1 Accent 6" w:semiHidden="0" w:uiPriority="63" w:unhideWhenUsed="0"/>
+    <w:lsdException w:name="Medium Shading 2 Accent 6" w:semiHidden="0" w:uiPriority="64" w:unhideWhenUsed="0"/>
+    <w:lsdException w:name="Medium List 1 Accent 6" w:semiHidden="0" w:uiPriority="65" w:unhideWhenUsed="0"/>
+    <w:lsdException w:name="Medium List 2 Accent 6" w:semiHidden="0" w:uiPriority="66" w:unhideWhenUsed="0"/>
+    <w:lsdException w:name="Medium Grid 1 Accent 6" w:semiHidden="0" w:uiPriority="67" w:unhideWhenUsed="0"/>
+    <w:lsdException w:name="Medium Grid 2 Accent 6" w:semiHidden="0" w:uiPriority="68" w:unhideWhenUsed="0"/>
+    <w:lsdException w:name="Medium Grid 3 Accent 6" w:semiHidden="0" w:uiPriority="69" w:unhideWhenUsed="0"/>
+    <w:lsdException w:name="Dark List Accent 6" w:semiHidden="0" w:uiPriority="70" w:unhideWhenUsed="0"/>
+    <w:lsdException w:name="Colorful Shading Accent 6" w:semiHidden="0" w:uiPriority="71" w:unhideWhenUsed="0"/>
+    <w:lsdException w:name="Colorful List Accent 6" w:semiHidden="0" w:uiPriority="72" w:unhideWhenUsed="0"/>
+    <w:lsdException w:name="Colorful Grid Accent 6" w:semiHidden="0" w:uiPriority="73" w:unhideWhenUsed="0"/>
+    <w:lsdException w:name="Subtle Emphasis" w:semiHidden="0" w:uiPriority="19" w:unhideWhenUsed="0" w:qFormat="1"/>
+    <w:lsdException w:name="Intense Emphasis" w:semiHidden="0" w:uiPriority="21" w:unhideWhenUsed="0" w:qFormat="1"/>
+    <w:lsdException w:name="Subtle Reference" w:semiHidden="0" w:uiPriority="31" w:unhideWhenUsed="0" w:qFormat="1"/>
+    <w:lsdException w:name="Intense Reference" w:semiHidden="0" w:uiPriority="32" w:unhideWhenUsed="0" w:qFormat="1"/>
+    <w:lsdException w:name="Book Title" w:semiHidden="0" w:uiPriority="33" w:unhideWhenUsed="0" w:qFormat="1"/>
+    <w:lsdException w:name="Bibliography" w:uiPriority="37"/>
+    <w:lsdException w:name="TOC Heading" w:uiPriority="39" w:qFormat="1"/>
+  </w:latentStyles>
+  <w:style w:type="paragraph" w:default="1" w:styleId="Normal">
+    <w:name w:val="Normal"/>
+    <w:qFormat/>
+    <w:rsid w:val="00645F92"/>
+    <w:rPr>
+      <w:lang w:val="en-GB"/>
+    </w:rPr>
+  </w:style>
+  <w:style w:type="paragraph" w:styleId="Heading1">
+    <w:name w:val="heading 1"/>
+    <w:basedOn w:val="Normal"/>
+    <w:next w:val="Normal"/>
+    <w:link w:val="Heading1Char"/>
+    <w:uiPriority w:val="9"/>
+    <w:qFormat/>
+    <w:rsid w:val="00645847"/>
+    <w:pPr>
+      <w:keepNext/>
+      <w:keepLines/>
+      <w:spacing w:before="240" w:after="0"/>
+      <w:outlineLvl w:val="0"/>
+    </w:pPr>
+    <w:rPr>
+      <w:rFonts w:asciiTheme="majorHAnsi" w:eastAsiaTheme="majorEastAsia" w:hAnsiTheme="majorHAnsi" w:cstheme="majorBidi"/>
+      <w:color w:val="2E74B5" w:themeColor="accent1" w:themeShade="BF"/>
+      <w:sz w:val="32"/>
+      <w:szCs w:val="32"/>
+    </w:rPr>
+  </w:style>
+  <w:style w:type="paragraph" w:styleId="Heading2">
+    <w:name w:val="heading 2"/>
+    <w:basedOn w:val="Heading1"/>
+    <w:next w:val="Normal"/>
+    <w:link w:val="Heading2Char"/>
+    <w:unhideWhenUsed/>
+    <w:qFormat/>
+    <w:rsid w:val="00A331A5"/>
+    <w:pPr>
+      <w:keepLines w:val="0"/>
+      <w:widowControl w:val="0"/>
+      <w:numPr>
+        <w:ilvl w:val="1"/>
+      </w:numPr>
+      <w:spacing w:before="120" w:after="60" w:line="240" w:lineRule="auto"/>
+      <w:ind w:left="720" w:hanging="720"/>
+      <w:jc w:val="both"/>
+      <w:outlineLvl w:val="1"/>
+    </w:pPr>
+    <w:rPr>
+      <w:rFonts w:ascii="Arial" w:eastAsia="Times New Roman" w:hAnsi="Arial" w:cs="Arial"/>
+      <w:b/>
+      <w:i/>
+      <w:color w:val="auto"/>
+      <w:sz w:val="20"/>
+      <w:szCs w:val="24"/>
+      <w:lang w:val="en-US"/>
+    </w:rPr>
+  </w:style>
+  <w:style w:type="character" w:default="1" w:styleId="DefaultParagraphFont">
+    <w:name w:val="Default Paragraph Font"/>
+    <w:uiPriority w:val="1"/>
+    <w:semiHidden/>
+    <w:unhideWhenUsed/>
+  </w:style>
+  <w:style w:type="table" w:default="1" w:styleId="TableNormal">
+    <w:name w:val="Normal Table"/>
+    <w:uiPriority w:val="99"/>
+    <w:semiHidden/>
+    <w:unhideWhenUsed/>
+    <w:tblPr>
+      <w:tblInd w:w="0" w:type="dxa"/>
+      <w:tblCellMar>
+        <w:top w:w="0" w:type="dxa"/>
+        <w:left w:w="108" w:type="dxa"/>
+        <w:bottom w:w="0" w:type="dxa"/>
+        <w:right w:w="108" w:type="dxa"/>
+      </w:tblCellMar>
+    </w:tblPr>
+  </w:style>
+  <w:style w:type="numbering" w:default="1" w:styleId="NoList">
+    <w:name w:val="No List"/>
+    <w:uiPriority w:val="99"/>
+    <w:semiHidden/>
+    <w:unhideWhenUsed/>
+  </w:style>
+  <w:style w:type="paragraph" w:styleId="NoSpacing">
+    <w:name w:val="No Spacing"/>
+    <w:link w:val="NoSpacingChar"/>
+    <w:uiPriority w:val="1"/>
+    <w:qFormat/>
+    <w:rsid w:val="0099040A"/>
+    <w:pPr>
+      <w:spacing w:after="0" w:line="240" w:lineRule="auto"/>
+    </w:pPr>
+    <w:rPr>
+      <w:rFonts w:eastAsiaTheme="minorEastAsia"/>
+      <w:lang w:val="en-US"/>
+    </w:rPr>
+  </w:style>
+  <w:style w:type="character" w:customStyle="1" w:styleId="NoSpacingChar">
+    <w:name w:val="No Spacing Char"/>
+    <w:basedOn w:val="DefaultParagraphFont"/>
+    <w:link w:val="NoSpacing"/>
+    <w:uiPriority w:val="1"/>
+    <w:rsid w:val="0099040A"/>
+    <w:rPr>
+      <w:rFonts w:eastAsiaTheme="minorEastAsia"/>
+      <w:lang w:val="en-US"/>
+    </w:rPr>
+  </w:style>
+  <w:style w:type="paragraph" w:styleId="Header">
+    <w:name w:val="header"/>
+    <w:basedOn w:val="Normal"/>
+    <w:link w:val="HeaderChar"/>
+    <w:uiPriority w:val="99"/>
+    <w:unhideWhenUsed/>
+    <w:rsid w:val="0099040A"/>
+    <w:pPr>
+      <w:tabs>
+        <w:tab w:val="center" w:pos="4513"/>
+        <w:tab w:val="right" w:pos="9026"/>
+      </w:tabs>
+      <w:spacing w:after="0" w:line="240" w:lineRule="auto"/>
+    </w:pPr>
+  </w:style>
+  <w:style w:type="character" w:customStyle="1" w:styleId="HeaderChar">
+    <w:name w:val="Header Char"/>
+    <w:basedOn w:val="DefaultParagraphFont"/>
+    <w:link w:val="Header"/>
+    <w:uiPriority w:val="99"/>
+    <w:rsid w:val="0099040A"/>
+  </w:style>
+  <w:style w:type="paragraph" w:styleId="Footer">
+    <w:name w:val="footer"/>
+    <w:basedOn w:val="Normal"/>
+    <w:link w:val="FooterChar"/>
+    <w:uiPriority w:val="99"/>
+    <w:unhideWhenUsed/>
+    <w:rsid w:val="0099040A"/>
+    <w:pPr>
+      <w:tabs>
+        <w:tab w:val="center" w:pos="4513"/>
+        <w:tab w:val="right" w:pos="9026"/>
+      </w:tabs>
+      <w:spacing w:after="0" w:line="240" w:lineRule="auto"/>
+    </w:pPr>
+  </w:style>
+  <w:style w:type="character" w:customStyle="1" w:styleId="FooterChar">
+    <w:name w:val="Footer Char"/>
+    <w:basedOn w:val="DefaultParagraphFont"/>
+    <w:link w:val="Footer"/>
+    <w:uiPriority w:val="99"/>
+    <w:rsid w:val="0099040A"/>
+  </w:style>
+  <w:style w:type="paragraph" w:styleId="Title">
+    <w:name w:val="Title"/>
+    <w:basedOn w:val="Normal"/>
+    <w:next w:val="Normal"/>
+    <w:link w:val="TitleChar"/>
+    <w:uiPriority w:val="10"/>
+    <w:qFormat/>
+    <w:rsid w:val="00645847"/>
+    <w:pPr>
+      <w:spacing w:after="0" w:line="240" w:lineRule="auto"/>
+      <w:contextualSpacing/>
+    </w:pPr>
+    <w:rPr>
+      <w:rFonts w:asciiTheme="majorHAnsi" w:eastAsiaTheme="majorEastAsia" w:hAnsiTheme="majorHAnsi" w:cstheme="majorBidi"/>
+      <w:spacing w:val="-10"/>
+      <w:kern w:val="28"/>
+      <w:sz w:val="56"/>
+      <w:szCs w:val="56"/>
+    </w:rPr>
+  </w:style>
+  <w:style w:type="character" w:customStyle="1" w:styleId="TitleChar">
+    <w:name w:val="Title Char"/>
+    <w:basedOn w:val="DefaultParagraphFont"/>
+    <w:link w:val="Title"/>
+    <w:uiPriority w:val="10"/>
+    <w:rsid w:val="00645847"/>
+    <w:rPr>
+      <w:rFonts w:asciiTheme="majorHAnsi" w:eastAsiaTheme="majorEastAsia" w:hAnsiTheme="majorHAnsi" w:cstheme="majorBidi"/>
+      <w:spacing w:val="-10"/>
+      <w:kern w:val="28"/>
+      <w:sz w:val="56"/>
+      <w:szCs w:val="56"/>
+    </w:rPr>
+  </w:style>
+  <w:style w:type="character" w:customStyle="1" w:styleId="Heading1Char">
+    <w:name w:val="Heading 1 Char"/>
+    <w:basedOn w:val="DefaultParagraphFont"/>
+    <w:link w:val="Heading1"/>
+    <w:uiPriority w:val="9"/>
+    <w:rsid w:val="00645847"/>
+    <w:rPr>
+      <w:rFonts w:asciiTheme="majorHAnsi" w:eastAsiaTheme="majorEastAsia" w:hAnsiTheme="majorHAnsi" w:cstheme="majorBidi"/>
+      <w:color w:val="2E74B5" w:themeColor="accent1" w:themeShade="BF"/>
+      <w:sz w:val="32"/>
+      <w:szCs w:val="32"/>
+    </w:rPr>
+  </w:style>
+  <w:style w:type="paragraph" w:styleId="BalloonText">
+    <w:name w:val="Balloon Text"/>
+    <w:basedOn w:val="Normal"/>
+    <w:link w:val="BalloonTextChar"/>
+    <w:uiPriority w:val="99"/>
+    <w:semiHidden/>
+    <w:unhideWhenUsed/>
+    <w:rsid w:val="004161D7"/>
+    <w:pPr>
+      <w:spacing w:after="0" w:line="240" w:lineRule="auto"/>
+    </w:pPr>
+    <w:rPr>
+      <w:rFonts w:ascii="Tahoma" w:hAnsi="Tahoma" w:cs="Tahoma"/>
+      <w:sz w:val="16"/>
+      <w:szCs w:val="16"/>
+    </w:rPr>
+  </w:style>
+  <w:style w:type="character" w:customStyle="1" w:styleId="BalloonTextChar">
+    <w:name w:val="Balloon Text Char"/>
+    <w:basedOn w:val="DefaultParagraphFont"/>
+    <w:link w:val="BalloonText"/>
+    <w:uiPriority w:val="99"/>
+    <w:semiHidden/>
+    <w:rsid w:val="004161D7"/>
+    <w:rPr>
+      <w:rFonts w:ascii="Tahoma" w:hAnsi="Tahoma" w:cs="Tahoma"/>
+      <w:sz w:val="16"/>
+      <w:szCs w:val="16"/>
+    </w:rPr>
+  </w:style>
+  <w:style w:type="character" w:customStyle="1" w:styleId="Heading2Char">
+    <w:name w:val="Heading 2 Char"/>
+    <w:basedOn w:val="DefaultParagraphFont"/>
+    <w:link w:val="Heading2"/>
+    <w:rsid w:val="00A331A5"/>
+    <w:rPr>
+      <w:rFonts w:ascii="Arial" w:eastAsia="Times New Roman" w:hAnsi="Arial" w:cs="Arial"/>
+      <w:b/>
+      <w:i/>
+      <w:sz w:val="20"/>
+      <w:szCs w:val="24"/>
+      <w:lang w:val="en-US"/>
+    </w:rPr>
+  </w:style>
+  <w:style w:type="paragraph" w:styleId="TOCHeading">
+    <w:name w:val="TOC Heading"/>
+    <w:basedOn w:val="Heading1"/>
+    <w:next w:val="Normal"/>
+    <w:uiPriority w:val="39"/>
+    <w:unhideWhenUsed/>
+    <w:qFormat/>
+    <w:rsid w:val="00A331A5"/>
+    <w:pPr>
+      <w:spacing w:before="480" w:line="276" w:lineRule="auto"/>
+      <w:outlineLvl w:val="9"/>
+    </w:pPr>
+    <w:rPr>
+      <w:b/>
+      <w:bCs/>
+      <w:sz w:val="28"/>
+      <w:szCs w:val="28"/>
+      <w:lang w:val="en-US" w:eastAsia="ja-JP"/>
+    </w:rPr>
+  </w:style>
+  <w:style w:type="character" w:styleId="IntenseReference">
+    <w:name w:val="Intense Reference"/>
+    <w:basedOn w:val="DefaultParagraphFont"/>
+    <w:uiPriority w:val="32"/>
+    <w:qFormat/>
+    <w:rsid w:val="00B05471"/>
+    <w:rPr>
+      <w:b/>
+      <w:bCs/>
+      <w:smallCaps/>
+      <w:color w:val="ED7D31" w:themeColor="accent2"/>
+      <w:spacing w:val="5"/>
+      <w:u w:val="single"/>
+    </w:rPr>
+  </w:style>
+  <w:style w:type="character" w:styleId="Hyperlink">
+    <w:name w:val="Hyperlink"/>
+    <w:basedOn w:val="DefaultParagraphFont"/>
+    <w:uiPriority w:val="99"/>
+    <w:unhideWhenUsed/>
+    <w:rsid w:val="00A627E9"/>
+    <w:rPr>
+      <w:color w:val="0563C1" w:themeColor="hyperlink"/>
+      <w:u w:val="single"/>
+    </w:rPr>
+  </w:style>
+  <w:style w:type="paragraph" w:styleId="ListParagraph">
+    <w:name w:val="List Paragraph"/>
+    <w:basedOn w:val="Normal"/>
+    <w:uiPriority w:val="34"/>
     <w:qFormat/>
     <w:rsid w:val="00305683"/>
     <w:pPr>
@@ -43112,7 +43517,7 @@
   <a:extraClrSchemeLst/>
   <a:extLst>
     <a:ext uri="{05A4C25C-085E-4340-85A3-A5531E510DB2}">
-      <thm15:themeFamily xmlns:thm15="http://schemas.microsoft.com/office/thememl/2012/main" name="Office Theme" id="{62F939B6-93AF-4DB8-9C6B-D6C7DFDC589F}" vid="{4A3C46E8-61CC-4603-A589-7422A47A8E4A}"/>
+      <thm15:themeFamily xmlns:thm15="http://schemas.microsoft.com/office/thememl/2012/main" xmlns="" name="Office Theme" id="{62F939B6-93AF-4DB8-9C6B-D6C7DFDC589F}" vid="{4A3C46E8-61CC-4603-A589-7422A47A8E4A}"/>
     </a:ext>
   </a:extLst>
 </a:theme>
@@ -43142,7 +43547,7 @@
 </file>
 
 <file path=customXml/itemProps2.xml><?xml version="1.0" encoding="utf-8"?>
-<ds:datastoreItem xmlns:ds="http://schemas.openxmlformats.org/officeDocument/2006/customXml" ds:itemID="{FE75DBA0-730F-4273-BCE9-F1A69D0D8970}">
+<ds:datastoreItem xmlns:ds="http://schemas.openxmlformats.org/officeDocument/2006/customXml" ds:itemID="{BE78F125-9233-4A3C-9DCD-52E504632494}">
   <ds:schemaRefs>
     <ds:schemaRef ds:uri="http://schemas.openxmlformats.org/officeDocument/2006/bibliography"/>
   </ds:schemaRefs>

</xml_diff>